<commit_message>
work on statistical module
current work on statistical module + work on the Epoching manual
</commit_message>
<xml_diff>
--- a/Manuels/Manuel_Epoching_module.docx
+++ b/Manuels/Manuel_Epoching_module.docx
@@ -63,7 +63,7 @@
           <w:rFonts w:ascii="Calibri" w:hAnsi="Calibri" w:cs="Calibri"/>
           <w:lang w:val="en-US"/>
         </w:rPr>
-        <w:t>2</w:t>
+        <w:t>1</w:t>
       </w:r>
       <w:r>
         <w:rPr>
@@ -77,7 +77,7 @@
           <w:rFonts w:ascii="Calibri" w:hAnsi="Calibri" w:cs="Calibri"/>
           <w:lang w:val="en-US"/>
         </w:rPr>
-        <w:t>29</w:t>
+        <w:t>18</w:t>
       </w:r>
       <w:r>
         <w:rPr>
@@ -91,14 +91,21 @@
           <w:rFonts w:ascii="Calibri" w:hAnsi="Calibri" w:cs="Calibri"/>
           <w:lang w:val="en-US"/>
         </w:rPr>
-        <w:t>12</w:t>
-      </w:r>
-      <w:r>
-        <w:rPr>
-          <w:rFonts w:ascii="Calibri" w:hAnsi="Calibri" w:cs="Calibri"/>
-          <w:lang w:val="en-US"/>
-        </w:rPr>
-        <w:t>.2024</w:t>
+        <w:t>01</w:t>
+      </w:r>
+      <w:r>
+        <w:rPr>
+          <w:rFonts w:ascii="Calibri" w:hAnsi="Calibri" w:cs="Calibri"/>
+          <w:lang w:val="en-US"/>
+        </w:rPr>
+        <w:t>.202</w:t>
+      </w:r>
+      <w:r>
+        <w:rPr>
+          <w:rFonts w:ascii="Calibri" w:hAnsi="Calibri" w:cs="Calibri"/>
+          <w:lang w:val="en-US"/>
+        </w:rPr>
+        <w:t>5</w:t>
       </w:r>
     </w:p>
     <w:p>
@@ -167,15 +174,13 @@
         </w:rPr>
         <w:t xml:space="preserve"> </w:t>
       </w:r>
-      <w:proofErr w:type="gramStart"/>
-      <w:r>
-        <w:rPr>
-          <w:rFonts w:ascii="Calibri" w:hAnsi="Calibri" w:cs="Calibri"/>
-          <w:lang w:val="en-US"/>
-        </w:rPr>
-        <w:t>purpose :</w:t>
-      </w:r>
-      <w:proofErr w:type="gramEnd"/>
+      <w:r>
+        <w:rPr>
+          <w:rFonts w:ascii="Calibri" w:hAnsi="Calibri" w:cs="Calibri"/>
+          <w:lang w:val="en-US"/>
+        </w:rPr>
+        <w:t>purposes:</w:t>
+      </w:r>
       <w:r>
         <w:rPr>
           <w:rFonts w:ascii="Calibri" w:hAnsi="Calibri" w:cs="Calibri"/>
@@ -271,14 +276,7 @@
           <w:rFonts w:ascii="Calibri" w:hAnsi="Calibri" w:cs="Calibri"/>
           <w:lang w:val="en-US"/>
         </w:rPr>
-        <w:t>Pannel A</w:t>
-      </w:r>
-      <w:r>
-        <w:rPr>
-          <w:rFonts w:ascii="Calibri" w:hAnsi="Calibri" w:cs="Calibri"/>
-          <w:lang w:val="en-US"/>
-        </w:rPr>
-        <w:t>: EPOCHS</w:t>
+        <w:t>Pannel A: EPOCHS</w:t>
       </w:r>
     </w:p>
     <w:p>
@@ -326,11 +324,1345 @@
         </w:rPr>
         <w:t xml:space="preserve"> file). Here, you can </w:t>
       </w:r>
-    </w:p>
-    <w:p>
-      <w:pPr>
-        <w:rPr>
-          <w:rFonts w:ascii="Calibri" w:hAnsi="Calibri" w:cs="Calibri"/>
+      <w:r>
+        <w:rPr>
+          <w:lang w:val="en-US"/>
+        </w:rPr>
+        <w:t>choose to work with triggers (</w:t>
+      </w:r>
+      <w:r>
+        <w:rPr>
+          <w:i/>
+          <w:iCs/>
+          <w:lang w:val="en-US"/>
+        </w:rPr>
+        <w:t>in file</w:t>
+      </w:r>
+      <w:r>
+        <w:rPr>
+          <w:lang w:val="en-US"/>
+        </w:rPr>
+        <w:t xml:space="preserve"> button), with markers </w:t>
+      </w:r>
+      <w:proofErr w:type="gramStart"/>
+      <w:r>
+        <w:rPr>
+          <w:lang w:val="en-US"/>
+        </w:rPr>
+        <w:t>(</w:t>
+      </w:r>
+      <w:r>
+        <w:rPr>
+          <w:i/>
+          <w:iCs/>
+          <w:lang w:val="en-US"/>
+        </w:rPr>
+        <w:t>.</w:t>
+      </w:r>
+      <w:proofErr w:type="spellStart"/>
+      <w:r>
+        <w:rPr>
+          <w:i/>
+          <w:iCs/>
+          <w:lang w:val="en-US"/>
+        </w:rPr>
+        <w:t>mrk</w:t>
+      </w:r>
+      <w:proofErr w:type="spellEnd"/>
+      <w:proofErr w:type="gramEnd"/>
+      <w:r>
+        <w:rPr>
+          <w:lang w:val="en-US"/>
+        </w:rPr>
+        <w:t xml:space="preserve"> button) or with both (the default option). </w:t>
+      </w:r>
+      <w:proofErr w:type="spellStart"/>
+      <w:r>
+        <w:rPr>
+          <w:lang w:val="en-US"/>
+        </w:rPr>
+        <w:t>EEGpal</w:t>
+      </w:r>
+      <w:proofErr w:type="spellEnd"/>
+      <w:r>
+        <w:rPr>
+          <w:lang w:val="en-US"/>
+        </w:rPr>
+        <w:t xml:space="preserve"> will list all these different tags in the section </w:t>
+      </w:r>
+      <w:r>
+        <w:rPr>
+          <w:i/>
+          <w:iCs/>
+          <w:lang w:val="en-US"/>
+        </w:rPr>
+        <w:t>Events found in input files</w:t>
+      </w:r>
+      <w:r>
+        <w:rPr>
+          <w:lang w:val="en-US"/>
+        </w:rPr>
+        <w:t>.</w:t>
+      </w:r>
+    </w:p>
+    <w:p>
+      <w:pPr>
+        <w:pStyle w:val="Paragraphedeliste"/>
+        <w:numPr>
+          <w:ilvl w:val="0"/>
+          <w:numId w:val="4"/>
+        </w:numPr>
+        <w:rPr>
+          <w:lang w:val="en-US"/>
+        </w:rPr>
+      </w:pPr>
+      <w:r>
+        <w:rPr>
+          <w:lang w:val="en-US"/>
+        </w:rPr>
+        <w:t xml:space="preserve">You have the possibility to shift the position of the event if you want (for example to take account of a systematic timing error between the events and the stimulation due to technical reasons like display delays measure with a photodiode sensor). </w:t>
+      </w:r>
+      <w:r>
+        <w:rPr>
+          <w:lang w:val="en-US"/>
+        </w:rPr>
+        <w:t xml:space="preserve">You can specify a negative delay to move before the event or positive for after. Enter the delay either in millisecond or TF. </w:t>
+      </w:r>
+    </w:p>
+    <w:p>
+      <w:pPr>
+        <w:pStyle w:val="Paragraphedeliste"/>
+        <w:numPr>
+          <w:ilvl w:val="0"/>
+          <w:numId w:val="4"/>
+        </w:numPr>
+        <w:rPr>
+          <w:lang w:val="en-US"/>
+        </w:rPr>
+      </w:pPr>
+      <w:r>
+        <w:rPr>
+          <w:lang w:val="en-US"/>
+        </w:rPr>
+        <w:t xml:space="preserve">Specify the Events that you want to study (by using comma or space to separate them). Value must be listed in the section </w:t>
+      </w:r>
+      <w:r>
+        <w:rPr>
+          <w:i/>
+          <w:iCs/>
+          <w:lang w:val="en-US"/>
+        </w:rPr>
+        <w:t>Events found in input files</w:t>
+      </w:r>
+      <w:r>
+        <w:rPr>
+          <w:lang w:val="en-US"/>
+        </w:rPr>
+        <w:t>.</w:t>
+      </w:r>
+    </w:p>
+    <w:p>
+      <w:pPr>
+        <w:pStyle w:val="Paragraphedeliste"/>
+        <w:numPr>
+          <w:ilvl w:val="0"/>
+          <w:numId w:val="4"/>
+        </w:numPr>
+        <w:rPr>
+          <w:lang w:val="en-US"/>
+        </w:rPr>
+      </w:pPr>
+      <w:r>
+        <w:rPr>
+          <w:lang w:val="en-US"/>
+        </w:rPr>
+        <w:t xml:space="preserve">Specify the duration of the Epoch. It is important to note that the timing is relative to the event. It means that if you want to include a period of time before the event, you must enter a negative value for the onset (in this example, the Epoch length will be </w:t>
+      </w:r>
+      <w:r>
+        <w:rPr>
+          <w:lang w:val="en-US"/>
+        </w:rPr>
+        <w:t xml:space="preserve">100 </w:t>
+      </w:r>
+      <w:proofErr w:type="spellStart"/>
+      <w:r>
+        <w:rPr>
+          <w:lang w:val="en-US"/>
+        </w:rPr>
+        <w:t>ms</w:t>
+      </w:r>
+      <w:proofErr w:type="spellEnd"/>
+      <w:r>
+        <w:rPr>
+          <w:lang w:val="en-US"/>
+        </w:rPr>
+        <w:t xml:space="preserve"> before the event and 500 </w:t>
+      </w:r>
+      <w:proofErr w:type="spellStart"/>
+      <w:r>
+        <w:rPr>
+          <w:lang w:val="en-US"/>
+        </w:rPr>
+        <w:t>ms</w:t>
+      </w:r>
+      <w:proofErr w:type="spellEnd"/>
+      <w:r>
+        <w:rPr>
+          <w:lang w:val="en-US"/>
+        </w:rPr>
+        <w:t xml:space="preserve"> after it)</w:t>
+      </w:r>
+      <w:r>
+        <w:rPr>
+          <w:lang w:val="en-US"/>
+        </w:rPr>
+        <w:t>.</w:t>
+      </w:r>
+      <w:r>
+        <w:rPr>
+          <w:lang w:val="en-US"/>
+        </w:rPr>
+        <w:t xml:space="preserve"> You can enter the onset and offset either in </w:t>
+      </w:r>
+      <w:proofErr w:type="spellStart"/>
+      <w:r>
+        <w:rPr>
+          <w:lang w:val="en-US"/>
+        </w:rPr>
+        <w:t>ms</w:t>
+      </w:r>
+      <w:proofErr w:type="spellEnd"/>
+      <w:r>
+        <w:rPr>
+          <w:lang w:val="en-US"/>
+        </w:rPr>
+        <w:t xml:space="preserve"> or TF. For the offset, use the button </w:t>
+      </w:r>
+      <w:proofErr w:type="spellStart"/>
+      <w:r>
+        <w:rPr>
+          <w:i/>
+          <w:iCs/>
+          <w:lang w:val="en-US"/>
+        </w:rPr>
+        <w:t>EoF</w:t>
+      </w:r>
+      <w:proofErr w:type="spellEnd"/>
+      <w:r>
+        <w:rPr>
+          <w:lang w:val="en-US"/>
+        </w:rPr>
+        <w:t xml:space="preserve"> (=end of file)</w:t>
+      </w:r>
+      <w:r>
+        <w:rPr>
+          <w:lang w:val="en-US"/>
+        </w:rPr>
+        <w:t xml:space="preserve"> </w:t>
+      </w:r>
+      <w:r>
+        <w:rPr>
+          <w:lang w:val="en-US"/>
+        </w:rPr>
+        <w:t>if you want that your epochs last until the end of the file</w:t>
+      </w:r>
+    </w:p>
+    <w:p>
+      <w:pPr>
+        <w:pStyle w:val="Paragraphedeliste"/>
+        <w:numPr>
+          <w:ilvl w:val="0"/>
+          <w:numId w:val="4"/>
+        </w:numPr>
+        <w:rPr>
+          <w:lang w:val="en-US"/>
+        </w:rPr>
+      </w:pPr>
+      <w:r>
+        <w:rPr>
+          <w:lang w:val="en-US"/>
+        </w:rPr>
+        <w:t xml:space="preserve">The </w:t>
+      </w:r>
+      <w:r>
+        <w:rPr>
+          <w:i/>
+          <w:iCs/>
+          <w:lang w:val="en-US"/>
+        </w:rPr>
+        <w:t>Split</w:t>
+      </w:r>
+      <w:r>
+        <w:rPr>
+          <w:lang w:val="en-US"/>
+        </w:rPr>
+        <w:t xml:space="preserve"> </w:t>
+      </w:r>
+      <w:r>
+        <w:rPr>
+          <w:i/>
+          <w:iCs/>
+          <w:lang w:val="en-US"/>
+        </w:rPr>
+        <w:t>into sub-epochs</w:t>
+      </w:r>
+      <w:r>
+        <w:rPr>
+          <w:lang w:val="en-US"/>
+        </w:rPr>
+        <w:t xml:space="preserve"> button permit to create sub-epochs. This option is typically use when you want to divide all your EEG files into epochs without taking account of the events (used typically in </w:t>
+      </w:r>
+      <w:proofErr w:type="spellStart"/>
+      <w:r>
+        <w:rPr>
+          <w:lang w:val="en-US"/>
+        </w:rPr>
+        <w:t>frequencying</w:t>
+      </w:r>
+      <w:proofErr w:type="spellEnd"/>
+      <w:r>
+        <w:rPr>
+          <w:lang w:val="en-US"/>
+        </w:rPr>
+        <w:t xml:space="preserve"> analysis which required to cut the signal into small equal portions. </w:t>
+      </w:r>
+      <w:r>
+        <w:rPr>
+          <w:lang w:val="en-US"/>
+        </w:rPr>
+        <w:t>See the FAQ for more details.</w:t>
+      </w:r>
+      <w:r>
+        <w:rPr>
+          <w:lang w:val="en-US"/>
+        </w:rPr>
+        <w:br/>
+        <w:t xml:space="preserve">Note: The field Number of </w:t>
+      </w:r>
+      <w:r>
+        <w:rPr>
+          <w:i/>
+          <w:iCs/>
+          <w:lang w:val="en-US"/>
+        </w:rPr>
+        <w:t>Sub-epochs</w:t>
+      </w:r>
+      <w:r>
+        <w:rPr>
+          <w:lang w:val="en-US"/>
+        </w:rPr>
+        <w:t xml:space="preserve"> as well as the </w:t>
+      </w:r>
+      <w:r>
+        <w:rPr>
+          <w:i/>
+          <w:iCs/>
+          <w:lang w:val="en-US"/>
+        </w:rPr>
+        <w:t>Epoch offset value</w:t>
+      </w:r>
+      <w:r>
+        <w:rPr>
+          <w:lang w:val="en-US"/>
+        </w:rPr>
+        <w:t xml:space="preserve"> with </w:t>
+      </w:r>
+      <w:proofErr w:type="spellStart"/>
+      <w:r>
+        <w:rPr>
+          <w:b/>
+          <w:bCs/>
+          <w:lang w:val="en-US"/>
+        </w:rPr>
+        <w:t>EoF</w:t>
+      </w:r>
+      <w:proofErr w:type="spellEnd"/>
+      <w:r>
+        <w:rPr>
+          <w:lang w:val="en-US"/>
+        </w:rPr>
+        <w:t xml:space="preserve"> activated, give values regarding the first file of the list. However, if you have several files with unequal length, these values will be adapted to fit for each file.   </w:t>
+      </w:r>
+      <w:r>
+        <w:rPr>
+          <w:lang w:val="en-US"/>
+        </w:rPr>
+        <w:t xml:space="preserve">    </w:t>
+      </w:r>
+      <w:r>
+        <w:rPr>
+          <w:lang w:val="en-US"/>
+        </w:rPr>
+        <w:t xml:space="preserve">  </w:t>
+      </w:r>
+    </w:p>
+    <w:p>
+      <w:pPr>
+        <w:pStyle w:val="Paragraphedeliste"/>
+        <w:numPr>
+          <w:ilvl w:val="0"/>
+          <w:numId w:val="4"/>
+        </w:numPr>
+        <w:rPr>
+          <w:rFonts w:ascii="Calibri" w:hAnsi="Calibri" w:cs="Calibri"/>
+          <w:lang w:val="en-US"/>
+        </w:rPr>
+      </w:pPr>
+      <w:r>
+        <w:rPr>
+          <w:rFonts w:ascii="Calibri" w:hAnsi="Calibri" w:cs="Calibri"/>
+          <w:lang w:val="en-US"/>
+        </w:rPr>
+        <w:t xml:space="preserve">The </w:t>
+      </w:r>
+      <w:r>
+        <w:rPr>
+          <w:rFonts w:ascii="Calibri" w:hAnsi="Calibri" w:cs="Calibri"/>
+          <w:i/>
+          <w:iCs/>
+          <w:lang w:val="en-US"/>
+        </w:rPr>
+        <w:t>baseline correction</w:t>
+      </w:r>
+      <w:r>
+        <w:rPr>
+          <w:rFonts w:ascii="Calibri" w:hAnsi="Calibri" w:cs="Calibri"/>
+          <w:lang w:val="en-US"/>
+        </w:rPr>
+        <w:t xml:space="preserve"> </w:t>
+      </w:r>
+      <w:r>
+        <w:rPr>
+          <w:rFonts w:ascii="Calibri" w:hAnsi="Calibri" w:cs="Calibri"/>
+          <w:lang w:val="en-US"/>
+        </w:rPr>
+        <w:t>consists</w:t>
+      </w:r>
+      <w:r>
+        <w:rPr>
+          <w:rFonts w:ascii="Calibri" w:hAnsi="Calibri" w:cs="Calibri"/>
+          <w:lang w:val="en-US"/>
+        </w:rPr>
+        <w:t xml:space="preserve"> to subtract the mean amplitude of a specified period of the Epoch (the baseline) to the whole Epoch (see FAQ for more comprehensive explanation of its use). You can choose between several presents: </w:t>
+      </w:r>
+    </w:p>
+    <w:p>
+      <w:pPr>
+        <w:pStyle w:val="Paragraphedeliste"/>
+        <w:numPr>
+          <w:ilvl w:val="1"/>
+          <w:numId w:val="4"/>
+        </w:numPr>
+        <w:rPr>
+          <w:rFonts w:ascii="Calibri" w:hAnsi="Calibri" w:cs="Calibri"/>
+          <w:lang w:val="en-US"/>
+        </w:rPr>
+      </w:pPr>
+      <w:r>
+        <w:rPr>
+          <w:rFonts w:ascii="Calibri" w:hAnsi="Calibri" w:cs="Calibri"/>
+          <w:lang w:val="en-US"/>
+        </w:rPr>
+        <w:t>None: No baseline correction applied</w:t>
+      </w:r>
+    </w:p>
+    <w:p>
+      <w:pPr>
+        <w:pStyle w:val="Paragraphedeliste"/>
+        <w:numPr>
+          <w:ilvl w:val="1"/>
+          <w:numId w:val="4"/>
+        </w:numPr>
+        <w:rPr>
+          <w:rFonts w:ascii="Calibri" w:hAnsi="Calibri" w:cs="Calibri"/>
+          <w:lang w:val="en-US"/>
+        </w:rPr>
+      </w:pPr>
+      <w:r>
+        <w:rPr>
+          <w:rFonts w:ascii="Calibri" w:hAnsi="Calibri" w:cs="Calibri"/>
+          <w:lang w:val="en-US"/>
+        </w:rPr>
+        <w:lastRenderedPageBreak/>
+        <w:t>Whole epoch: Compute the mean amplitude on the whole epochs as baseline</w:t>
+      </w:r>
+    </w:p>
+    <w:p>
+      <w:pPr>
+        <w:pStyle w:val="Paragraphedeliste"/>
+        <w:numPr>
+          <w:ilvl w:val="1"/>
+          <w:numId w:val="4"/>
+        </w:numPr>
+        <w:rPr>
+          <w:rFonts w:ascii="Calibri" w:hAnsi="Calibri" w:cs="Calibri"/>
+          <w:lang w:val="en-US"/>
+        </w:rPr>
+      </w:pPr>
+      <w:r>
+        <w:rPr>
+          <w:rFonts w:ascii="Calibri" w:hAnsi="Calibri" w:cs="Calibri"/>
+          <w:lang w:val="en-US"/>
+        </w:rPr>
+        <w:t>Pre-trigger period: Compute the mean amplitude before the event as baseline</w:t>
+      </w:r>
+    </w:p>
+    <w:p>
+      <w:pPr>
+        <w:pStyle w:val="Paragraphedeliste"/>
+        <w:numPr>
+          <w:ilvl w:val="1"/>
+          <w:numId w:val="4"/>
+        </w:numPr>
+        <w:rPr>
+          <w:rFonts w:ascii="Calibri" w:hAnsi="Calibri" w:cs="Calibri"/>
+          <w:lang w:val="en-US"/>
+        </w:rPr>
+      </w:pPr>
+      <w:r>
+        <w:rPr>
+          <w:rFonts w:ascii="Calibri" w:hAnsi="Calibri" w:cs="Calibri"/>
+          <w:lang w:val="en-US"/>
+        </w:rPr>
+        <w:t xml:space="preserve">Custom selection: specify yourself the period of the epoch to but considered as baseline (Warning: this period must be inside of the interval specified in the Epoch in </w:t>
+      </w:r>
+      <w:r>
+        <w:rPr>
+          <w:rFonts w:ascii="Calibri" w:hAnsi="Calibri" w:cs="Calibri"/>
+          <w:b/>
+          <w:bCs/>
+          <w:lang w:val="en-US"/>
+        </w:rPr>
+        <w:t>4</w:t>
+      </w:r>
+      <w:r>
+        <w:rPr>
+          <w:rFonts w:ascii="Calibri" w:hAnsi="Calibri" w:cs="Calibri"/>
+          <w:lang w:val="en-US"/>
+        </w:rPr>
+        <w:t>).</w:t>
+      </w:r>
+    </w:p>
+    <w:p>
+      <w:pPr>
+        <w:pStyle w:val="Paragraphedeliste"/>
+        <w:numPr>
+          <w:ilvl w:val="0"/>
+          <w:numId w:val="4"/>
+        </w:numPr>
+        <w:rPr>
+          <w:rFonts w:ascii="Calibri" w:hAnsi="Calibri" w:cs="Calibri"/>
+          <w:lang w:val="en-US"/>
+        </w:rPr>
+      </w:pPr>
+      <w:r>
+        <w:rPr>
+          <w:rFonts w:ascii="Calibri" w:hAnsi="Calibri" w:cs="Calibri"/>
+          <w:lang w:val="en-US"/>
+        </w:rPr>
+        <w:t xml:space="preserve">The same as the point </w:t>
+      </w:r>
+      <w:r>
+        <w:rPr>
+          <w:rFonts w:ascii="Calibri" w:hAnsi="Calibri" w:cs="Calibri"/>
+          <w:b/>
+          <w:bCs/>
+          <w:lang w:val="en-US"/>
+        </w:rPr>
+        <w:t>6</w:t>
+      </w:r>
+      <w:r>
+        <w:rPr>
+          <w:rFonts w:ascii="Calibri" w:hAnsi="Calibri" w:cs="Calibri"/>
+          <w:lang w:val="en-US"/>
+        </w:rPr>
+        <w:t xml:space="preserve"> but only for the Auxiliary channels if you have specified some in the </w:t>
+      </w:r>
+      <w:r>
+        <w:rPr>
+          <w:rFonts w:ascii="Calibri" w:hAnsi="Calibri" w:cs="Calibri"/>
+          <w:b/>
+          <w:bCs/>
+          <w:lang w:val="en-US"/>
+        </w:rPr>
+        <w:t>Electrode Setting</w:t>
+      </w:r>
+      <w:r>
+        <w:rPr>
+          <w:rFonts w:ascii="Calibri" w:hAnsi="Calibri" w:cs="Calibri"/>
+          <w:lang w:val="en-US"/>
+        </w:rPr>
+        <w:t xml:space="preserve"> option from the main </w:t>
+      </w:r>
+      <w:proofErr w:type="spellStart"/>
+      <w:r>
+        <w:rPr>
+          <w:rFonts w:ascii="Calibri" w:hAnsi="Calibri" w:cs="Calibri"/>
+          <w:lang w:val="en-US"/>
+        </w:rPr>
+        <w:t>EEGpal</w:t>
+      </w:r>
+      <w:proofErr w:type="spellEnd"/>
+      <w:r>
+        <w:rPr>
+          <w:rFonts w:ascii="Calibri" w:hAnsi="Calibri" w:cs="Calibri"/>
+          <w:lang w:val="en-US"/>
+        </w:rPr>
+        <w:t xml:space="preserve"> windows.   </w:t>
+      </w:r>
+    </w:p>
+    <w:p>
+      <w:pPr>
+        <w:pStyle w:val="Paragraphedeliste"/>
+        <w:numPr>
+          <w:ilvl w:val="0"/>
+          <w:numId w:val="4"/>
+        </w:numPr>
+        <w:rPr>
+          <w:rFonts w:ascii="Calibri" w:hAnsi="Calibri" w:cs="Calibri"/>
+          <w:lang w:val="en-US"/>
+        </w:rPr>
+      </w:pPr>
+      <w:r>
+        <w:rPr>
+          <w:rFonts w:ascii="Calibri" w:hAnsi="Calibri" w:cs="Calibri"/>
+          <w:lang w:val="en-US"/>
+        </w:rPr>
+        <w:t xml:space="preserve">This is the saving option related to the epoch computation </w:t>
+      </w:r>
+      <w:proofErr w:type="gramStart"/>
+      <w:r>
+        <w:rPr>
+          <w:rFonts w:ascii="Calibri" w:hAnsi="Calibri" w:cs="Calibri"/>
+          <w:lang w:val="en-US"/>
+        </w:rPr>
+        <w:t>with :</w:t>
+      </w:r>
+      <w:proofErr w:type="gramEnd"/>
+      <w:r>
+        <w:rPr>
+          <w:rFonts w:ascii="Calibri" w:hAnsi="Calibri" w:cs="Calibri"/>
+          <w:lang w:val="en-US"/>
+        </w:rPr>
+        <w:t xml:space="preserve"> </w:t>
+      </w:r>
+    </w:p>
+    <w:p>
+      <w:pPr>
+        <w:pStyle w:val="Paragraphedeliste"/>
+        <w:numPr>
+          <w:ilvl w:val="1"/>
+          <w:numId w:val="4"/>
+        </w:numPr>
+        <w:rPr>
+          <w:rFonts w:ascii="Calibri" w:hAnsi="Calibri" w:cs="Calibri"/>
+          <w:lang w:val="en-US"/>
+        </w:rPr>
+      </w:pPr>
+      <w:r>
+        <w:rPr>
+          <w:rFonts w:ascii="Calibri" w:hAnsi="Calibri" w:cs="Calibri"/>
+          <w:i/>
+          <w:iCs/>
+          <w:lang w:val="en-US"/>
+        </w:rPr>
+        <w:t>One file per epoch</w:t>
+      </w:r>
+      <w:r>
+        <w:rPr>
+          <w:rFonts w:ascii="Calibri" w:hAnsi="Calibri" w:cs="Calibri"/>
+          <w:lang w:val="en-US"/>
+        </w:rPr>
+        <w:t xml:space="preserve">: Record a separate file for each clean </w:t>
+      </w:r>
+      <w:proofErr w:type="gramStart"/>
+      <w:r>
+        <w:rPr>
+          <w:rFonts w:ascii="Calibri" w:hAnsi="Calibri" w:cs="Calibri"/>
+          <w:lang w:val="en-US"/>
+        </w:rPr>
+        <w:t>epochs</w:t>
+      </w:r>
+      <w:proofErr w:type="gramEnd"/>
+    </w:p>
+    <w:p>
+      <w:pPr>
+        <w:pStyle w:val="Paragraphedeliste"/>
+        <w:numPr>
+          <w:ilvl w:val="1"/>
+          <w:numId w:val="4"/>
+        </w:numPr>
+        <w:rPr>
+          <w:rFonts w:ascii="Calibri" w:hAnsi="Calibri" w:cs="Calibri"/>
+          <w:lang w:val="en-US"/>
+        </w:rPr>
+      </w:pPr>
+      <w:r>
+        <w:rPr>
+          <w:rFonts w:ascii="Calibri" w:hAnsi="Calibri" w:cs="Calibri"/>
+          <w:i/>
+          <w:iCs/>
+          <w:lang w:val="en-US"/>
+        </w:rPr>
+        <w:t>Merge epochs into one file</w:t>
+      </w:r>
+      <w:r>
+        <w:rPr>
+          <w:rFonts w:ascii="Calibri" w:hAnsi="Calibri" w:cs="Calibri"/>
+          <w:lang w:val="en-US"/>
+        </w:rPr>
+        <w:t>: Record one file with concatenation of all clean epochs</w:t>
+      </w:r>
+    </w:p>
+    <w:p>
+      <w:pPr>
+        <w:pStyle w:val="Paragraphedeliste"/>
+        <w:numPr>
+          <w:ilvl w:val="1"/>
+          <w:numId w:val="4"/>
+        </w:numPr>
+        <w:rPr>
+          <w:rFonts w:ascii="Calibri" w:hAnsi="Calibri" w:cs="Calibri"/>
+          <w:lang w:val="en-US"/>
+        </w:rPr>
+      </w:pPr>
+      <w:proofErr w:type="spellStart"/>
+      <w:r>
+        <w:rPr>
+          <w:rFonts w:ascii="Calibri" w:hAnsi="Calibri" w:cs="Calibri"/>
+          <w:i/>
+          <w:iCs/>
+          <w:lang w:val="en-US"/>
+        </w:rPr>
+        <w:t>Concatenare</w:t>
+      </w:r>
+      <w:proofErr w:type="spellEnd"/>
+      <w:r>
+        <w:rPr>
+          <w:rFonts w:ascii="Calibri" w:hAnsi="Calibri" w:cs="Calibri"/>
+          <w:i/>
+          <w:iCs/>
+          <w:lang w:val="en-US"/>
+        </w:rPr>
+        <w:t xml:space="preserve"> according to subject</w:t>
+      </w:r>
+      <w:r>
+        <w:rPr>
+          <w:rFonts w:ascii="Calibri" w:hAnsi="Calibri" w:cs="Calibri"/>
+          <w:lang w:val="en-US"/>
+        </w:rPr>
+        <w:t>:</w:t>
+      </w:r>
+      <w:r>
+        <w:rPr>
+          <w:rFonts w:ascii="Calibri" w:hAnsi="Calibri" w:cs="Calibri"/>
+          <w:lang w:val="en-US"/>
+        </w:rPr>
+        <w:t xml:space="preserve"> Concatenate all the clean epochs per participant</w:t>
+      </w:r>
+    </w:p>
+    <w:p>
+      <w:pPr>
+        <w:ind w:left="1080"/>
+        <w:rPr>
+          <w:rFonts w:ascii="Calibri" w:hAnsi="Calibri" w:cs="Calibri"/>
+          <w:lang w:val="en-US"/>
+        </w:rPr>
+      </w:pPr>
+      <w:r>
+        <w:rPr>
+          <w:rFonts w:ascii="Calibri" w:hAnsi="Calibri" w:cs="Calibri"/>
+          <w:lang w:val="en-US"/>
+        </w:rPr>
+        <w:t xml:space="preserve">Note: </w:t>
+      </w:r>
+      <w:r>
+        <w:rPr>
+          <w:rFonts w:ascii="Calibri" w:hAnsi="Calibri" w:cs="Calibri"/>
+          <w:lang w:val="en-US"/>
+        </w:rPr>
+        <w:t>‘</w:t>
+      </w:r>
+      <w:r>
+        <w:rPr>
+          <w:rFonts w:ascii="Calibri" w:hAnsi="Calibri" w:cs="Calibri"/>
+          <w:lang w:val="en-US"/>
+        </w:rPr>
+        <w:t>Clean epoch</w:t>
+      </w:r>
+      <w:r>
+        <w:rPr>
+          <w:rFonts w:ascii="Calibri" w:hAnsi="Calibri" w:cs="Calibri"/>
+          <w:lang w:val="en-US"/>
+        </w:rPr>
+        <w:t>’</w:t>
+      </w:r>
+      <w:r>
+        <w:rPr>
+          <w:rFonts w:ascii="Calibri" w:hAnsi="Calibri" w:cs="Calibri"/>
+          <w:lang w:val="en-US"/>
+        </w:rPr>
+        <w:t xml:space="preserve"> means epoch</w:t>
+      </w:r>
+      <w:r>
+        <w:rPr>
+          <w:rFonts w:ascii="Calibri" w:hAnsi="Calibri" w:cs="Calibri"/>
+          <w:lang w:val="en-US"/>
+        </w:rPr>
+        <w:t>s</w:t>
+      </w:r>
+      <w:r>
+        <w:rPr>
+          <w:rFonts w:ascii="Calibri" w:hAnsi="Calibri" w:cs="Calibri"/>
+          <w:lang w:val="en-US"/>
+        </w:rPr>
+        <w:t xml:space="preserve"> which survive to the </w:t>
+      </w:r>
+      <w:r>
+        <w:rPr>
+          <w:rFonts w:ascii="Calibri" w:hAnsi="Calibri" w:cs="Calibri"/>
+          <w:i/>
+          <w:iCs/>
+          <w:lang w:val="en-US"/>
+        </w:rPr>
+        <w:t>artefact rejection</w:t>
+      </w:r>
+    </w:p>
+    <w:p>
+      <w:pPr>
+        <w:rPr>
+          <w:rFonts w:ascii="Calibri" w:hAnsi="Calibri" w:cs="Calibri"/>
+          <w:lang w:val="en-US"/>
+        </w:rPr>
+      </w:pPr>
+      <w:r>
+        <w:rPr>
+          <w:rFonts w:ascii="Calibri" w:hAnsi="Calibri" w:cs="Calibri"/>
+          <w:lang w:val="en-US"/>
+        </w:rPr>
+        <w:t xml:space="preserve">Pannel </w:t>
+      </w:r>
+      <w:r>
+        <w:rPr>
+          <w:rFonts w:ascii="Calibri" w:hAnsi="Calibri" w:cs="Calibri"/>
+          <w:lang w:val="en-US"/>
+        </w:rPr>
+        <w:t>B</w:t>
+      </w:r>
+      <w:r>
+        <w:rPr>
+          <w:rFonts w:ascii="Calibri" w:hAnsi="Calibri" w:cs="Calibri"/>
+          <w:lang w:val="en-US"/>
+        </w:rPr>
+        <w:t xml:space="preserve">: </w:t>
+      </w:r>
+      <w:r>
+        <w:rPr>
+          <w:rFonts w:ascii="Calibri" w:hAnsi="Calibri" w:cs="Calibri"/>
+          <w:lang w:val="en-US"/>
+        </w:rPr>
+        <w:t>ARTEFACT REJECTION</w:t>
+      </w:r>
+    </w:p>
+    <w:p>
+      <w:pPr>
+        <w:pStyle w:val="Paragraphedeliste"/>
+        <w:numPr>
+          <w:ilvl w:val="0"/>
+          <w:numId w:val="4"/>
+        </w:numPr>
+        <w:rPr>
+          <w:rFonts w:ascii="Calibri" w:hAnsi="Calibri" w:cs="Calibri"/>
+          <w:lang w:val="en-US"/>
+        </w:rPr>
+      </w:pPr>
+      <w:r>
+        <w:rPr>
+          <w:rFonts w:ascii="Calibri" w:hAnsi="Calibri" w:cs="Calibri"/>
+          <w:lang w:val="en-US"/>
+        </w:rPr>
+        <w:t>There is three possible ways to detect bad signal inside of an epoch:</w:t>
+      </w:r>
+    </w:p>
+    <w:p>
+      <w:pPr>
+        <w:pStyle w:val="Paragraphedeliste"/>
+        <w:numPr>
+          <w:ilvl w:val="1"/>
+          <w:numId w:val="4"/>
+        </w:numPr>
+        <w:rPr>
+          <w:rFonts w:ascii="Calibri" w:hAnsi="Calibri" w:cs="Calibri"/>
+          <w:lang w:val="en-US"/>
+        </w:rPr>
+      </w:pPr>
+      <w:r>
+        <w:rPr>
+          <w:rFonts w:ascii="Calibri" w:hAnsi="Calibri" w:cs="Calibri"/>
+          <w:i/>
+          <w:iCs/>
+          <w:lang w:val="en-US"/>
+        </w:rPr>
+        <w:t>Max absolute threshold</w:t>
+      </w:r>
+      <w:r>
+        <w:rPr>
+          <w:rFonts w:ascii="Calibri" w:hAnsi="Calibri" w:cs="Calibri"/>
+          <w:lang w:val="en-US"/>
+        </w:rPr>
+        <w:t xml:space="preserve">: Define </w:t>
+      </w:r>
+      <w:r>
+        <w:rPr>
+          <w:rFonts w:ascii="Calibri" w:hAnsi="Calibri" w:cs="Calibri"/>
+          <w:lang w:val="en-US"/>
+        </w:rPr>
+        <w:t>a</w:t>
+      </w:r>
+      <w:r>
+        <w:rPr>
+          <w:rFonts w:ascii="Calibri" w:hAnsi="Calibri" w:cs="Calibri"/>
+          <w:lang w:val="en-US"/>
+        </w:rPr>
+        <w:t xml:space="preserve"> </w:t>
+      </w:r>
+      <w:r>
+        <w:rPr>
+          <w:rFonts w:ascii="Calibri" w:hAnsi="Calibri" w:cs="Calibri"/>
+          <w:lang w:val="en-US"/>
+        </w:rPr>
+        <w:t xml:space="preserve">maximal </w:t>
+      </w:r>
+      <w:r>
+        <w:rPr>
+          <w:rFonts w:ascii="Calibri" w:hAnsi="Calibri" w:cs="Calibri"/>
+          <w:lang w:val="en-US"/>
+        </w:rPr>
+        <w:t>threshold amplitude</w:t>
+      </w:r>
+      <w:r>
+        <w:rPr>
+          <w:rFonts w:ascii="Calibri" w:hAnsi="Calibri" w:cs="Calibri"/>
+          <w:lang w:val="en-US"/>
+        </w:rPr>
+        <w:t>. If this amplitude is reach by one or more electrode(s) during one or more TF, the epoch will be discarded.</w:t>
+      </w:r>
+    </w:p>
+    <w:p>
+      <w:pPr>
+        <w:pStyle w:val="Paragraphedeliste"/>
+        <w:numPr>
+          <w:ilvl w:val="1"/>
+          <w:numId w:val="4"/>
+        </w:numPr>
+        <w:rPr>
+          <w:rFonts w:ascii="Calibri" w:hAnsi="Calibri" w:cs="Calibri"/>
+          <w:lang w:val="en-US"/>
+        </w:rPr>
+      </w:pPr>
+      <w:r>
+        <w:rPr>
+          <w:rFonts w:ascii="Calibri" w:hAnsi="Calibri" w:cs="Calibri"/>
+          <w:i/>
+          <w:iCs/>
+          <w:lang w:val="en-US"/>
+        </w:rPr>
+        <w:t>Max step threshold</w:t>
+      </w:r>
+      <w:r>
+        <w:rPr>
+          <w:rFonts w:ascii="Calibri" w:hAnsi="Calibri" w:cs="Calibri"/>
+          <w:lang w:val="en-US"/>
+        </w:rPr>
+        <w:t>:</w:t>
+      </w:r>
+      <w:r>
+        <w:rPr>
+          <w:rFonts w:ascii="Calibri" w:hAnsi="Calibri" w:cs="Calibri"/>
+          <w:lang w:val="en-US"/>
+        </w:rPr>
+        <w:t xml:space="preserve"> Permit to detect jump of amplitude in the signal. If the amplitude difference between two time point reaches the specified threshold, </w:t>
+      </w:r>
+      <w:r>
+        <w:rPr>
+          <w:rFonts w:ascii="Calibri" w:hAnsi="Calibri" w:cs="Calibri"/>
+          <w:lang w:val="en-US"/>
+        </w:rPr>
+        <w:t xml:space="preserve">the epoch will be </w:t>
+      </w:r>
+      <w:r>
+        <w:rPr>
+          <w:rFonts w:ascii="Calibri" w:hAnsi="Calibri" w:cs="Calibri"/>
+          <w:lang w:val="en-US"/>
+        </w:rPr>
+        <w:t>discarded</w:t>
+      </w:r>
+      <w:r>
+        <w:rPr>
+          <w:rFonts w:ascii="Calibri" w:hAnsi="Calibri" w:cs="Calibri"/>
+          <w:lang w:val="en-US"/>
+        </w:rPr>
+        <w:t>.</w:t>
+      </w:r>
+    </w:p>
+    <w:p>
+      <w:pPr>
+        <w:pStyle w:val="Paragraphedeliste"/>
+        <w:numPr>
+          <w:ilvl w:val="1"/>
+          <w:numId w:val="4"/>
+        </w:numPr>
+        <w:rPr>
+          <w:rFonts w:ascii="Calibri" w:hAnsi="Calibri" w:cs="Calibri"/>
+          <w:lang w:val="en-US"/>
+        </w:rPr>
+      </w:pPr>
+      <w:r>
+        <w:rPr>
+          <w:rFonts w:ascii="Calibri" w:hAnsi="Calibri" w:cs="Calibri"/>
+          <w:i/>
+          <w:iCs/>
+          <w:lang w:val="en-US"/>
+        </w:rPr>
+        <w:t>Max range threshold</w:t>
+      </w:r>
+      <w:r>
+        <w:rPr>
+          <w:rFonts w:ascii="Calibri" w:hAnsi="Calibri" w:cs="Calibri"/>
+          <w:lang w:val="en-US"/>
+        </w:rPr>
+        <w:t xml:space="preserve">: If the difference between the highest and lowest amplitude in the epoch </w:t>
+      </w:r>
+      <w:r>
+        <w:rPr>
+          <w:rFonts w:ascii="Calibri" w:hAnsi="Calibri" w:cs="Calibri"/>
+          <w:lang w:val="en-US"/>
+        </w:rPr>
+        <w:t>reaches the specified threshold, the epoch will be discarded.</w:t>
+      </w:r>
+    </w:p>
+    <w:p>
+      <w:pPr>
+        <w:ind w:left="708"/>
+        <w:rPr>
+          <w:rFonts w:ascii="Calibri" w:hAnsi="Calibri" w:cs="Calibri"/>
+          <w:lang w:val="en-US"/>
+        </w:rPr>
+      </w:pPr>
+      <w:r>
+        <w:rPr>
+          <w:rFonts w:ascii="Calibri" w:hAnsi="Calibri" w:cs="Calibri"/>
+          <w:lang w:val="en-US"/>
+        </w:rPr>
+        <w:t xml:space="preserve">In output, a </w:t>
+      </w:r>
+      <w:r>
+        <w:rPr>
+          <w:rFonts w:ascii="Calibri" w:hAnsi="Calibri" w:cs="Calibri"/>
+          <w:lang w:val="en-US"/>
+        </w:rPr>
+        <w:t>Epoching_Summary.xlsx</w:t>
+      </w:r>
+      <w:r>
+        <w:rPr>
+          <w:rFonts w:ascii="Calibri" w:hAnsi="Calibri" w:cs="Calibri"/>
+          <w:lang w:val="en-US"/>
+        </w:rPr>
+        <w:t xml:space="preserve"> </w:t>
+      </w:r>
+      <w:r>
+        <w:rPr>
+          <w:rFonts w:ascii="Calibri" w:hAnsi="Calibri" w:cs="Calibri"/>
+          <w:lang w:val="en-US"/>
+        </w:rPr>
+        <w:t xml:space="preserve">file will be generated with the details about how many epochs has been reject by each criterium. </w:t>
+      </w:r>
+      <w:r>
+        <w:rPr>
+          <w:rFonts w:ascii="Calibri" w:hAnsi="Calibri" w:cs="Calibri"/>
+          <w:lang w:val="en-US"/>
+        </w:rPr>
+        <w:t xml:space="preserve">More details about use in the FAQ. </w:t>
+      </w:r>
+    </w:p>
+    <w:p>
+      <w:pPr>
+        <w:pStyle w:val="Paragraphedeliste"/>
+        <w:numPr>
+          <w:ilvl w:val="0"/>
+          <w:numId w:val="4"/>
+        </w:numPr>
+        <w:rPr>
+          <w:rFonts w:ascii="Calibri" w:hAnsi="Calibri" w:cs="Calibri"/>
+          <w:b/>
+          <w:bCs/>
+          <w:lang w:val="en-US"/>
+        </w:rPr>
+      </w:pPr>
+      <w:r>
+        <w:rPr>
+          <w:rFonts w:ascii="Calibri" w:hAnsi="Calibri" w:cs="Calibri"/>
+          <w:lang w:val="en-US"/>
+        </w:rPr>
+        <w:t xml:space="preserve">Same as 9 </w:t>
+      </w:r>
+      <w:r>
+        <w:rPr>
+          <w:rFonts w:ascii="Calibri" w:hAnsi="Calibri" w:cs="Calibri"/>
+          <w:lang w:val="en-US"/>
+        </w:rPr>
+        <w:t xml:space="preserve">but only for the Auxiliary channels if you have specified some in the </w:t>
+      </w:r>
+      <w:r>
+        <w:rPr>
+          <w:rFonts w:ascii="Calibri" w:hAnsi="Calibri" w:cs="Calibri"/>
+          <w:b/>
+          <w:bCs/>
+          <w:lang w:val="en-US"/>
+        </w:rPr>
+        <w:t>Electrode Setting</w:t>
+      </w:r>
+      <w:r>
+        <w:rPr>
+          <w:rFonts w:ascii="Calibri" w:hAnsi="Calibri" w:cs="Calibri"/>
+          <w:lang w:val="en-US"/>
+        </w:rPr>
+        <w:t xml:space="preserve"> option from the main </w:t>
+      </w:r>
+      <w:proofErr w:type="spellStart"/>
+      <w:r>
+        <w:rPr>
+          <w:rFonts w:ascii="Calibri" w:hAnsi="Calibri" w:cs="Calibri"/>
+          <w:lang w:val="en-US"/>
+        </w:rPr>
+        <w:t>EEGpal</w:t>
+      </w:r>
+      <w:proofErr w:type="spellEnd"/>
+      <w:r>
+        <w:rPr>
+          <w:rFonts w:ascii="Calibri" w:hAnsi="Calibri" w:cs="Calibri"/>
+          <w:lang w:val="en-US"/>
+        </w:rPr>
+        <w:t xml:space="preserve"> windows. </w:t>
+      </w:r>
+    </w:p>
+    <w:p>
+      <w:pPr>
+        <w:pStyle w:val="Paragraphedeliste"/>
+        <w:numPr>
+          <w:ilvl w:val="0"/>
+          <w:numId w:val="4"/>
+        </w:numPr>
+        <w:rPr>
+          <w:rFonts w:ascii="Calibri" w:hAnsi="Calibri" w:cs="Calibri"/>
+          <w:b/>
+          <w:bCs/>
+          <w:lang w:val="en-US"/>
+        </w:rPr>
+      </w:pPr>
+      <w:r>
+        <w:rPr>
+          <w:rFonts w:ascii="Calibri" w:hAnsi="Calibri" w:cs="Calibri"/>
+          <w:lang w:val="en-US"/>
+        </w:rPr>
+        <w:t>Need to be add</w:t>
+      </w:r>
+    </w:p>
+    <w:p>
+      <w:pPr>
+        <w:pStyle w:val="Paragraphedeliste"/>
+        <w:numPr>
+          <w:ilvl w:val="0"/>
+          <w:numId w:val="4"/>
+        </w:numPr>
+        <w:rPr>
+          <w:rFonts w:ascii="Calibri" w:hAnsi="Calibri" w:cs="Calibri"/>
+          <w:b/>
+          <w:bCs/>
+          <w:lang w:val="en-US"/>
+        </w:rPr>
+      </w:pPr>
+      <w:r>
+        <w:rPr>
+          <w:rFonts w:ascii="Calibri" w:hAnsi="Calibri" w:cs="Calibri"/>
+          <w:highlight w:val="yellow"/>
+          <w:lang w:val="en-US"/>
+        </w:rPr>
+        <w:t>Functionality not available for now. Need to be updated.</w:t>
+      </w:r>
+      <w:r>
+        <w:rPr>
+          <w:rFonts w:ascii="Calibri" w:hAnsi="Calibri" w:cs="Calibri"/>
+          <w:lang w:val="en-US"/>
+        </w:rPr>
+        <w:t xml:space="preserve"> </w:t>
+      </w:r>
+      <w:r>
+        <w:rPr>
+          <w:rFonts w:ascii="Calibri" w:hAnsi="Calibri" w:cs="Calibri"/>
+          <w:lang w:val="en-US"/>
+        </w:rPr>
+        <w:t xml:space="preserve">You can decide if you want to exclude one or several channels from the artefact rejection test. Untick the channel that you don’t want to test.  </w:t>
+      </w:r>
+    </w:p>
+    <w:p>
+      <w:pPr>
+        <w:pStyle w:val="Paragraphedeliste"/>
+        <w:numPr>
+          <w:ilvl w:val="0"/>
+          <w:numId w:val="4"/>
+        </w:numPr>
+        <w:rPr>
+          <w:rFonts w:ascii="Calibri" w:hAnsi="Calibri" w:cs="Calibri"/>
+          <w:b/>
+          <w:bCs/>
+          <w:lang w:val="en-US"/>
+        </w:rPr>
+      </w:pPr>
+      <w:r>
+        <w:rPr>
+          <w:rFonts w:ascii="Calibri" w:hAnsi="Calibri" w:cs="Calibri"/>
+          <w:highlight w:val="yellow"/>
+          <w:lang w:val="en-US"/>
+        </w:rPr>
+        <w:t>Functionality not available for now. Need to be updated.</w:t>
+      </w:r>
+      <w:r>
+        <w:rPr>
+          <w:rFonts w:ascii="Calibri" w:hAnsi="Calibri" w:cs="Calibri"/>
+          <w:lang w:val="en-US"/>
+        </w:rPr>
+        <w:t xml:space="preserve"> Automatically ignore the electrode marked as bad by </w:t>
+      </w:r>
+      <w:proofErr w:type="spellStart"/>
+      <w:r>
+        <w:rPr>
+          <w:rFonts w:ascii="Calibri" w:hAnsi="Calibri" w:cs="Calibri"/>
+          <w:lang w:val="en-US"/>
+        </w:rPr>
+        <w:t>eeglab</w:t>
+      </w:r>
+      <w:proofErr w:type="spellEnd"/>
+      <w:r>
+        <w:rPr>
+          <w:rFonts w:ascii="Calibri" w:hAnsi="Calibri" w:cs="Calibri"/>
+          <w:lang w:val="en-US"/>
+        </w:rPr>
+        <w:t xml:space="preserve"> </w:t>
+      </w:r>
+      <w:proofErr w:type="spellStart"/>
+      <w:r>
+        <w:rPr>
+          <w:rFonts w:ascii="Calibri" w:hAnsi="Calibri" w:cs="Calibri"/>
+          <w:lang w:val="en-US"/>
+        </w:rPr>
+        <w:t>clean_rawdata</w:t>
+      </w:r>
+      <w:proofErr w:type="spellEnd"/>
+      <w:r>
+        <w:rPr>
+          <w:rFonts w:ascii="Calibri" w:hAnsi="Calibri" w:cs="Calibri"/>
+          <w:lang w:val="en-US"/>
+        </w:rPr>
+        <w:t xml:space="preserve"> toolbox. </w:t>
+      </w:r>
+    </w:p>
+    <w:p>
+      <w:pPr>
+        <w:pStyle w:val="Paragraphedeliste"/>
+        <w:numPr>
+          <w:ilvl w:val="0"/>
+          <w:numId w:val="4"/>
+        </w:numPr>
+        <w:rPr>
+          <w:rFonts w:ascii="Calibri" w:hAnsi="Calibri" w:cs="Calibri"/>
+          <w:b/>
+          <w:bCs/>
+          <w:lang w:val="en-US"/>
+        </w:rPr>
+      </w:pPr>
+      <w:r>
+        <w:rPr>
+          <w:rFonts w:ascii="Calibri" w:hAnsi="Calibri" w:cs="Calibri"/>
+          <w:b/>
+          <w:bCs/>
+          <w:lang w:val="en-US"/>
+        </w:rPr>
+        <w:t>Facultative:</w:t>
+      </w:r>
+      <w:r>
+        <w:rPr>
+          <w:rFonts w:ascii="Calibri" w:hAnsi="Calibri" w:cs="Calibri"/>
+          <w:lang w:val="en-US"/>
+        </w:rPr>
+        <w:t xml:space="preserve"> </w:t>
+      </w:r>
+      <w:r>
+        <w:rPr>
+          <w:rFonts w:ascii="Calibri" w:hAnsi="Calibri" w:cs="Calibri"/>
+          <w:lang w:val="en-US"/>
+        </w:rPr>
+        <w:t xml:space="preserve">AR evaluation is a tool which permit to perform the tests of artefact rejection by only record the </w:t>
+      </w:r>
+      <w:r>
+        <w:rPr>
+          <w:rFonts w:ascii="Calibri" w:hAnsi="Calibri" w:cs="Calibri"/>
+          <w:lang w:val="en-US"/>
+        </w:rPr>
+        <w:t>Epoching_Summary.xlsx</w:t>
+      </w:r>
+      <w:r>
+        <w:rPr>
+          <w:rFonts w:ascii="Calibri" w:hAnsi="Calibri" w:cs="Calibri"/>
+          <w:lang w:val="en-US"/>
+        </w:rPr>
+        <w:t xml:space="preserve"> and will modify the marker of the input file to indicate if the epochs </w:t>
+      </w:r>
+      <w:r>
+        <w:rPr>
+          <w:rFonts w:ascii="Calibri" w:hAnsi="Calibri" w:cs="Calibri"/>
+          <w:lang w:val="en-US"/>
+        </w:rPr>
+        <w:t>were</w:t>
+      </w:r>
+      <w:r>
+        <w:rPr>
+          <w:rFonts w:ascii="Calibri" w:hAnsi="Calibri" w:cs="Calibri"/>
+          <w:lang w:val="en-US"/>
+        </w:rPr>
+        <w:t xml:space="preserve"> accepted or rejected. A safety copy of the marker file before modification is recorded at the same localization as the input files. </w:t>
+      </w:r>
+      <w:r>
+        <w:rPr>
+          <w:rFonts w:ascii="Calibri" w:hAnsi="Calibri" w:cs="Calibri"/>
+          <w:lang w:val="en-US"/>
+        </w:rPr>
+        <w:br/>
+        <w:t xml:space="preserve">WARNING: It is important to understand that it is only an additional tool which is not mandatory to perform a standard </w:t>
+      </w:r>
+      <w:proofErr w:type="spellStart"/>
+      <w:r>
+        <w:rPr>
+          <w:rFonts w:ascii="Calibri" w:hAnsi="Calibri" w:cs="Calibri"/>
+          <w:lang w:val="en-US"/>
+        </w:rPr>
+        <w:t>epoching</w:t>
+      </w:r>
+      <w:proofErr w:type="spellEnd"/>
+      <w:r>
+        <w:rPr>
+          <w:rFonts w:ascii="Calibri" w:hAnsi="Calibri" w:cs="Calibri"/>
+          <w:lang w:val="en-US"/>
+        </w:rPr>
+        <w:t>/averaging analysis.</w:t>
+      </w:r>
+    </w:p>
+    <w:p>
+      <w:pPr>
+        <w:rPr>
+          <w:rFonts w:ascii="Calibri" w:hAnsi="Calibri" w:cs="Calibri"/>
+          <w:b/>
+          <w:bCs/>
           <w:lang w:val="en-US"/>
         </w:rPr>
       </w:pPr>
@@ -423,46 +1755,6 @@
           <w:lang w:val="en-US"/>
         </w:rPr>
       </w:pPr>
-      <w:r>
-        <w:rPr>
-          <w:noProof/>
-        </w:rPr>
-        <w:drawing>
-          <wp:inline distT="0" distB="0" distL="0" distR="0" wp14:anchorId="3FA66931" wp14:editId="149EE7AD">
-            <wp:extent cx="5760720" cy="729615"/>
-            <wp:effectExtent l="0" t="0" r="0" b="0"/>
-            <wp:docPr id="1971416693" name="Picture 1" descr="A screenshot of a computer&#10;&#10;Description automatically generated"/>
-            <wp:cNvGraphicFramePr>
-              <a:graphicFrameLocks xmlns:a="http://schemas.openxmlformats.org/drawingml/2006/main" noChangeAspect="1"/>
-            </wp:cNvGraphicFramePr>
-            <a:graphic xmlns:a="http://schemas.openxmlformats.org/drawingml/2006/main">
-              <a:graphicData uri="http://schemas.openxmlformats.org/drawingml/2006/picture">
-                <pic:pic xmlns:pic="http://schemas.openxmlformats.org/drawingml/2006/picture">
-                  <pic:nvPicPr>
-                    <pic:cNvPr id="1971416693" name="Picture 1" descr="A screenshot of a computer&#10;&#10;Description automatically generated"/>
-                    <pic:cNvPicPr/>
-                  </pic:nvPicPr>
-                  <pic:blipFill>
-                    <a:blip r:embed="rId7"/>
-                    <a:stretch>
-                      <a:fillRect/>
-                    </a:stretch>
-                  </pic:blipFill>
-                  <pic:spPr>
-                    <a:xfrm>
-                      <a:off x="0" y="0"/>
-                      <a:ext cx="5760720" cy="729615"/>
-                    </a:xfrm>
-                    <a:prstGeom prst="rect">
-                      <a:avLst/>
-                    </a:prstGeom>
-                  </pic:spPr>
-                </pic:pic>
-              </a:graphicData>
-            </a:graphic>
-          </wp:inline>
-        </w:drawing>
-      </w:r>
     </w:p>
     <w:p>
       <w:pPr>
@@ -473,63 +1765,36 @@
           <w:lang w:val="en-US"/>
         </w:rPr>
       </w:pPr>
-      <w:r>
-        <w:rPr>
-          <w:rFonts w:ascii="Calibri" w:hAnsi="Calibri" w:cs="Calibri"/>
-          <w:lang w:val="en-US"/>
-        </w:rPr>
-        <w:t xml:space="preserve">The first columns are the </w:t>
-      </w:r>
-      <w:r>
-        <w:rPr>
-          <w:rFonts w:ascii="Calibri" w:hAnsi="Calibri" w:cs="Calibri"/>
-          <w:lang w:val="en-US"/>
-        </w:rPr>
-        <w:t>amplitude,</w:t>
-      </w:r>
-      <w:r>
-        <w:rPr>
-          <w:rFonts w:ascii="Calibri" w:hAnsi="Calibri" w:cs="Calibri"/>
-          <w:lang w:val="en-US"/>
-        </w:rPr>
-        <w:t xml:space="preserve"> and the last columns are the position, either in milliseconds or in a time frame according to parameter </w:t>
-      </w:r>
-      <w:r>
+    </w:p>
+    <w:p>
+      <w:pPr>
         <w:rPr>
           <w:rFonts w:ascii="Calibri" w:hAnsi="Calibri" w:cs="Calibri"/>
           <w:b/>
           <w:bCs/>
           <w:lang w:val="en-US"/>
         </w:rPr>
-        <w:t>8</w:t>
-      </w:r>
-      <w:r>
-        <w:rPr>
-          <w:rFonts w:ascii="Calibri" w:hAnsi="Calibri" w:cs="Calibri"/>
-          <w:lang w:val="en-US"/>
-        </w:rPr>
-        <w:t>.</w:t>
-      </w:r>
-    </w:p>
-    <w:p>
-      <w:pPr>
+      </w:pPr>
+      <w:r>
         <w:rPr>
           <w:rFonts w:ascii="Calibri" w:hAnsi="Calibri" w:cs="Calibri"/>
           <w:b/>
           <w:bCs/>
           <w:lang w:val="en-US"/>
         </w:rPr>
-      </w:pPr>
-    </w:p>
-    <w:p>
-      <w:pPr>
+        <w:t xml:space="preserve">How can I use </w:t>
+      </w:r>
+      <w:proofErr w:type="spellStart"/>
+      <w:r>
         <w:rPr>
           <w:rFonts w:ascii="Calibri" w:hAnsi="Calibri" w:cs="Calibri"/>
           <w:b/>
           <w:bCs/>
           <w:lang w:val="en-US"/>
         </w:rPr>
-      </w:pPr>
+        <w:t>Epoching</w:t>
+      </w:r>
+      <w:proofErr w:type="spellEnd"/>
       <w:r>
         <w:rPr>
           <w:rFonts w:ascii="Calibri" w:hAnsi="Calibri" w:cs="Calibri"/>
@@ -537,218 +1802,398 @@
           <w:bCs/>
           <w:lang w:val="en-US"/>
         </w:rPr>
-        <w:t xml:space="preserve">How is the peak detection performed? </w:t>
-      </w:r>
-    </w:p>
-    <w:p>
-      <w:pPr>
-        <w:rPr>
-          <w:rFonts w:ascii="Calibri" w:hAnsi="Calibri" w:cs="Calibri"/>
-          <w:lang w:val="en-US"/>
-        </w:rPr>
-      </w:pPr>
-      <w:r>
-        <w:rPr>
-          <w:rFonts w:ascii="Calibri" w:hAnsi="Calibri" w:cs="Calibri"/>
-          <w:lang w:val="en-US"/>
-        </w:rPr>
-        <w:t xml:space="preserve">The module uses the </w:t>
+        <w:t xml:space="preserve"> module for my </w:t>
       </w:r>
       <w:proofErr w:type="spellStart"/>
       <w:r>
         <w:rPr>
           <w:rFonts w:ascii="Calibri" w:hAnsi="Calibri" w:cs="Calibri"/>
-          <w:lang w:val="en-US"/>
-        </w:rPr>
-        <w:t>Matlab</w:t>
+          <w:b/>
+          <w:bCs/>
+          <w:lang w:val="en-US"/>
+        </w:rPr>
+        <w:t>frequencying</w:t>
       </w:r>
       <w:proofErr w:type="spellEnd"/>
       <w:r>
         <w:rPr>
           <w:rFonts w:ascii="Calibri" w:hAnsi="Calibri" w:cs="Calibri"/>
-          <w:lang w:val="en-US"/>
-        </w:rPr>
-        <w:t xml:space="preserve"> function </w:t>
+          <w:b/>
+          <w:bCs/>
+          <w:lang w:val="en-US"/>
+        </w:rPr>
+        <w:t xml:space="preserve"> analysis</w:t>
+      </w:r>
+      <w:r>
+        <w:rPr>
+          <w:rFonts w:ascii="Calibri" w:hAnsi="Calibri" w:cs="Calibri"/>
+          <w:b/>
+          <w:bCs/>
+          <w:lang w:val="en-US"/>
+        </w:rPr>
+        <w:t xml:space="preserve"> or rejection time periods with a bad signal</w:t>
+      </w:r>
+      <w:r>
+        <w:rPr>
+          <w:rFonts w:ascii="Calibri" w:hAnsi="Calibri" w:cs="Calibri"/>
+          <w:b/>
+          <w:bCs/>
+          <w:lang w:val="en-US"/>
+        </w:rPr>
+        <w:t xml:space="preserve">? </w:t>
+      </w:r>
+    </w:p>
+    <w:p>
+      <w:pPr>
+        <w:rPr>
+          <w:lang w:val="en-US"/>
+        </w:rPr>
+      </w:pPr>
+      <w:r>
+        <w:rPr>
+          <w:lang w:val="en-US"/>
+        </w:rPr>
+        <w:t xml:space="preserve">In </w:t>
       </w:r>
       <w:proofErr w:type="spellStart"/>
       <w:r>
         <w:rPr>
-          <w:rFonts w:ascii="Calibri" w:hAnsi="Calibri" w:cs="Calibri"/>
+          <w:lang w:val="en-US"/>
+        </w:rPr>
+        <w:t>frequencying</w:t>
+      </w:r>
+      <w:proofErr w:type="spellEnd"/>
+      <w:r>
+        <w:rPr>
+          <w:lang w:val="en-US"/>
+        </w:rPr>
+        <w:t xml:space="preserve"> analysis</w:t>
+      </w:r>
+      <w:r>
+        <w:rPr>
+          <w:lang w:val="en-US"/>
+        </w:rPr>
+        <w:t xml:space="preserve">, it </w:t>
+      </w:r>
+      <w:r>
+        <w:rPr>
+          <w:lang w:val="en-US"/>
+        </w:rPr>
+        <w:t>required to cut the signal into small equal portions</w:t>
+      </w:r>
+      <w:r>
+        <w:rPr>
+          <w:lang w:val="en-US"/>
+        </w:rPr>
+        <w:t xml:space="preserve"> (epochs) and to remove those with a bad signal</w:t>
+      </w:r>
+      <w:r>
+        <w:rPr>
+          <w:lang w:val="en-US"/>
+        </w:rPr>
+        <w:t>.</w:t>
+      </w:r>
+      <w:r>
+        <w:rPr>
+          <w:lang w:val="en-US"/>
+        </w:rPr>
+        <w:t xml:space="preserve"> </w:t>
+      </w:r>
+      <w:r>
+        <w:rPr>
+          <w:lang w:val="en-US"/>
+        </w:rPr>
+        <w:t xml:space="preserve">In this particular case, leave empty the field </w:t>
+      </w:r>
+      <w:r>
+        <w:rPr>
           <w:i/>
           <w:iCs/>
           <w:lang w:val="en-US"/>
         </w:rPr>
-        <w:t>findpeaks</w:t>
-      </w:r>
-      <w:proofErr w:type="spellEnd"/>
-      <w:r>
-        <w:rPr>
-          <w:rFonts w:ascii="Calibri" w:hAnsi="Calibri" w:cs="Calibri"/>
-          <w:lang w:val="en-US"/>
-        </w:rPr>
-        <w:t xml:space="preserve">. It specifically looks for a high value surrounded by smaller values. </w:t>
-      </w:r>
-      <w:r>
-        <w:rPr>
-          <w:rFonts w:ascii="Calibri" w:hAnsi="Calibri" w:cs="Calibri"/>
-          <w:lang w:val="en-US"/>
-        </w:rPr>
-        <w:t xml:space="preserve">This detection is not perturbate by the </w:t>
-      </w:r>
-      <w:r>
-        <w:rPr>
-          <w:rFonts w:ascii="Calibri" w:hAnsi="Calibri" w:cs="Calibri"/>
-          <w:lang w:val="en-US"/>
-        </w:rPr>
-        <w:t xml:space="preserve">boundary of the interval </w:t>
-      </w:r>
-      <w:r>
-        <w:rPr>
-          <w:rFonts w:ascii="Calibri" w:hAnsi="Calibri" w:cs="Calibri"/>
-          <w:lang w:val="en-US"/>
-        </w:rPr>
-        <w:t xml:space="preserve">(which are never detected </w:t>
-      </w:r>
-      <w:r>
-        <w:rPr>
-          <w:rFonts w:ascii="Calibri" w:hAnsi="Calibri" w:cs="Calibri"/>
-          <w:lang w:val="en-US"/>
-        </w:rPr>
-        <w:t>as peak</w:t>
-      </w:r>
-      <w:r>
-        <w:rPr>
-          <w:rFonts w:ascii="Calibri" w:hAnsi="Calibri" w:cs="Calibri"/>
-          <w:lang w:val="en-US"/>
-        </w:rPr>
-        <w:t>)</w:t>
-      </w:r>
-      <w:r>
-        <w:rPr>
-          <w:rFonts w:ascii="Calibri" w:hAnsi="Calibri" w:cs="Calibri"/>
-          <w:lang w:val="en-US"/>
-        </w:rPr>
-        <w:t xml:space="preserve">. This function only detects local maxima. To detect local minima, the signal is inverted. It is </w:t>
-      </w:r>
-      <w:r>
-        <w:rPr>
-          <w:rFonts w:ascii="Calibri" w:hAnsi="Calibri" w:cs="Calibri"/>
-          <w:lang w:val="en-US"/>
-        </w:rPr>
-        <w:t xml:space="preserve">why </w:t>
-      </w:r>
-      <w:r>
-        <w:rPr>
-          <w:rFonts w:ascii="Calibri" w:hAnsi="Calibri" w:cs="Calibri"/>
-          <w:lang w:val="en-US"/>
-        </w:rPr>
-        <w:t xml:space="preserve">you </w:t>
-      </w:r>
-      <w:r>
-        <w:rPr>
-          <w:rFonts w:ascii="Calibri" w:hAnsi="Calibri" w:cs="Calibri"/>
-          <w:lang w:val="en-US"/>
-        </w:rPr>
-        <w:t>cann</w:t>
-      </w:r>
-      <w:r>
-        <w:rPr>
-          <w:rFonts w:ascii="Calibri" w:hAnsi="Calibri" w:cs="Calibri"/>
-          <w:lang w:val="en-US"/>
-        </w:rPr>
-        <w:t>ot</w:t>
-      </w:r>
-      <w:r>
-        <w:rPr>
-          <w:rFonts w:ascii="Calibri" w:hAnsi="Calibri" w:cs="Calibri"/>
-          <w:lang w:val="en-US"/>
-        </w:rPr>
-        <w:t xml:space="preserve"> detect a positive peak (max) and a negative peak (min) at the same time. You must perform two separate runs by changing the option </w:t>
-      </w:r>
-      <w:r>
-        <w:rPr>
-          <w:rFonts w:ascii="Calibri" w:hAnsi="Calibri" w:cs="Calibri"/>
+        <w:t>events</w:t>
+      </w:r>
+      <w:r>
+        <w:rPr>
+          <w:lang w:val="en-US"/>
+        </w:rPr>
+        <w:t xml:space="preserve"> (</w:t>
+      </w:r>
+      <w:r>
+        <w:rPr>
           <w:b/>
           <w:bCs/>
           <w:lang w:val="en-US"/>
         </w:rPr>
-        <w:t>5</w:t>
-      </w:r>
-      <w:r>
-        <w:rPr>
-          <w:rFonts w:ascii="Calibri" w:hAnsi="Calibri" w:cs="Calibri"/>
-          <w:lang w:val="en-US"/>
-        </w:rPr>
-        <w:t>.</w:t>
-      </w:r>
-    </w:p>
-    <w:p>
-      <w:pPr>
-        <w:rPr>
-          <w:rFonts w:ascii="Calibri" w:hAnsi="Calibri" w:cs="Calibri"/>
+        <w:t>3</w:t>
+      </w:r>
+      <w:r>
+        <w:rPr>
+          <w:lang w:val="en-US"/>
+        </w:rPr>
+        <w:t xml:space="preserve">), select the whole file with an </w:t>
+      </w:r>
+      <w:r>
+        <w:rPr>
+          <w:i/>
+          <w:iCs/>
+          <w:lang w:val="en-US"/>
+        </w:rPr>
+        <w:t>Epoch onset</w:t>
+      </w:r>
+      <w:r>
+        <w:rPr>
+          <w:lang w:val="en-US"/>
+        </w:rPr>
+        <w:t xml:space="preserve">=0, </w:t>
+      </w:r>
+      <w:r>
+        <w:rPr>
+          <w:i/>
+          <w:iCs/>
+          <w:lang w:val="en-US"/>
+        </w:rPr>
+        <w:t>Epoch offset</w:t>
+      </w:r>
+      <w:r>
+        <w:rPr>
+          <w:lang w:val="en-US"/>
+        </w:rPr>
+        <w:t xml:space="preserve"> = </w:t>
+      </w:r>
+      <w:proofErr w:type="spellStart"/>
+      <w:r>
+        <w:rPr>
+          <w:lang w:val="en-US"/>
+        </w:rPr>
+        <w:t>EoF</w:t>
+      </w:r>
+      <w:proofErr w:type="spellEnd"/>
+      <w:r>
+        <w:rPr>
+          <w:lang w:val="en-US"/>
+        </w:rPr>
+        <w:t xml:space="preserve"> (</w:t>
+      </w:r>
+      <w:r>
+        <w:rPr>
           <w:b/>
           <w:bCs/>
           <w:lang w:val="en-US"/>
         </w:rPr>
-      </w:pPr>
-      <w:r>
-        <w:rPr>
-          <w:rFonts w:ascii="Calibri" w:hAnsi="Calibri" w:cs="Calibri"/>
+        <w:t>4</w:t>
+      </w:r>
+      <w:r>
+        <w:rPr>
+          <w:lang w:val="en-US"/>
+        </w:rPr>
+        <w:t xml:space="preserve">) and activate the option </w:t>
+      </w:r>
+      <w:r>
+        <w:rPr>
+          <w:i/>
+          <w:iCs/>
+          <w:lang w:val="en-US"/>
+        </w:rPr>
+        <w:t>Split</w:t>
+      </w:r>
+      <w:r>
+        <w:rPr>
+          <w:lang w:val="en-US"/>
+        </w:rPr>
+        <w:t xml:space="preserve"> </w:t>
+      </w:r>
+      <w:r>
+        <w:rPr>
+          <w:i/>
+          <w:iCs/>
+          <w:lang w:val="en-US"/>
+        </w:rPr>
+        <w:t>into sub-epochs</w:t>
+      </w:r>
+      <w:r>
+        <w:rPr>
+          <w:i/>
+          <w:iCs/>
+          <w:lang w:val="en-US"/>
+        </w:rPr>
+        <w:t xml:space="preserve"> </w:t>
+      </w:r>
+      <w:r>
+        <w:rPr>
+          <w:lang w:val="en-US"/>
+        </w:rPr>
+        <w:t>and choose the length of these sub-epochs (</w:t>
+      </w:r>
+      <w:proofErr w:type="gramStart"/>
+      <w:r>
+        <w:rPr>
           <w:b/>
           <w:bCs/>
           <w:lang w:val="en-US"/>
         </w:rPr>
-        <w:t xml:space="preserve">What happens if there </w:t>
-      </w:r>
-      <w:r>
-        <w:rPr>
-          <w:rFonts w:ascii="Calibri" w:hAnsi="Calibri" w:cs="Calibri"/>
+        <w:t>5</w:t>
+      </w:r>
+      <w:r>
+        <w:rPr>
+          <w:lang w:val="en-US"/>
+        </w:rPr>
+        <w:t>)</w:t>
+      </w:r>
+      <w:r>
+        <w:rPr>
+          <w:lang w:val="en-US"/>
+        </w:rPr>
+        <w:t>(</w:t>
+      </w:r>
+      <w:proofErr w:type="gramEnd"/>
+      <w:r>
+        <w:rPr>
+          <w:lang w:val="en-US"/>
+        </w:rPr>
+        <w:t>2000ms for example)</w:t>
+      </w:r>
+      <w:r>
+        <w:rPr>
+          <w:lang w:val="en-US"/>
+        </w:rPr>
+        <w:t>.</w:t>
+      </w:r>
+      <w:r>
+        <w:rPr>
+          <w:lang w:val="en-US"/>
+        </w:rPr>
+        <w:t xml:space="preserve"> In this case, all the </w:t>
+      </w:r>
+      <w:proofErr w:type="spellStart"/>
+      <w:r>
+        <w:rPr>
+          <w:lang w:val="en-US"/>
+        </w:rPr>
+        <w:t>eeg</w:t>
+      </w:r>
+      <w:proofErr w:type="spellEnd"/>
+      <w:r>
+        <w:rPr>
+          <w:lang w:val="en-US"/>
+        </w:rPr>
+        <w:t xml:space="preserve"> file will be cut in Epochs of 2000ms and every of them will be tested for the </w:t>
+      </w:r>
+      <w:r>
+        <w:rPr>
+          <w:i/>
+          <w:iCs/>
+          <w:lang w:val="en-US"/>
+        </w:rPr>
+        <w:t>Artefact Rejection</w:t>
+      </w:r>
+      <w:r>
+        <w:rPr>
+          <w:lang w:val="en-US"/>
+        </w:rPr>
+        <w:t>(</w:t>
+      </w:r>
+      <w:r>
+        <w:rPr>
           <w:b/>
           <w:bCs/>
           <w:lang w:val="en-US"/>
         </w:rPr>
-        <w:t>are</w:t>
-      </w:r>
-      <w:r>
-        <w:rPr>
-          <w:rFonts w:ascii="Calibri" w:hAnsi="Calibri" w:cs="Calibri"/>
+        <w:t>B</w:t>
+      </w:r>
+      <w:r>
+        <w:rPr>
+          <w:lang w:val="en-US"/>
+        </w:rPr>
+        <w:t>)</w:t>
+      </w:r>
+      <w:r>
+        <w:rPr>
+          <w:i/>
+          <w:iCs/>
+          <w:lang w:val="en-US"/>
+        </w:rPr>
+        <w:t>.</w:t>
+      </w:r>
+      <w:r>
+        <w:rPr>
+          <w:lang w:val="en-US"/>
+        </w:rPr>
+        <w:t xml:space="preserve"> To record a new file with all the clean </w:t>
+      </w:r>
+      <w:proofErr w:type="gramStart"/>
+      <w:r>
+        <w:rPr>
+          <w:lang w:val="en-US"/>
+        </w:rPr>
+        <w:t>Epochs</w:t>
+      </w:r>
+      <w:proofErr w:type="gramEnd"/>
+      <w:r>
+        <w:rPr>
+          <w:lang w:val="en-US"/>
+        </w:rPr>
+        <w:t xml:space="preserve"> concatenate, selection the option </w:t>
+      </w:r>
+      <w:r>
+        <w:rPr>
+          <w:i/>
+          <w:iCs/>
+          <w:lang w:val="en-US"/>
+        </w:rPr>
+        <w:t>Merge epochs into one file</w:t>
+      </w:r>
+      <w:r>
+        <w:rPr>
+          <w:lang w:val="en-US"/>
+        </w:rPr>
+        <w:t xml:space="preserve"> (</w:t>
+      </w:r>
+      <w:r>
+        <w:rPr>
           <w:b/>
           <w:bCs/>
           <w:lang w:val="en-US"/>
         </w:rPr>
-        <w:t xml:space="preserve"> several local peak</w:t>
-      </w:r>
-      <w:r>
+        <w:t>8</w:t>
+      </w:r>
+      <w:r>
+        <w:rPr>
+          <w:lang w:val="en-US"/>
+        </w:rPr>
+        <w:t xml:space="preserve">). Then you will use this file in the </w:t>
+      </w:r>
+      <w:proofErr w:type="spellStart"/>
+      <w:r>
+        <w:rPr>
+          <w:lang w:val="en-US"/>
+        </w:rPr>
+        <w:t>Frequencying</w:t>
+      </w:r>
+      <w:proofErr w:type="spellEnd"/>
+      <w:r>
+        <w:rPr>
+          <w:lang w:val="en-US"/>
+        </w:rPr>
+        <w:t xml:space="preserve"> module by using an Epochs length of the same size as the sub-epochs duration you have specified in this module. </w:t>
+      </w:r>
+    </w:p>
+    <w:p>
+      <w:pPr>
+        <w:rPr>
+          <w:lang w:val="en-US"/>
+        </w:rPr>
+      </w:pPr>
+    </w:p>
+    <w:p>
+      <w:pPr>
         <w:rPr>
           <w:rFonts w:ascii="Calibri" w:hAnsi="Calibri" w:cs="Calibri"/>
           <w:b/>
           <w:bCs/>
           <w:lang w:val="en-US"/>
         </w:rPr>
-        <w:t>s?</w:t>
-      </w:r>
-    </w:p>
-    <w:p>
-      <w:pPr>
-        <w:rPr>
-          <w:rFonts w:ascii="Calibri" w:hAnsi="Calibri" w:cs="Calibri"/>
-          <w:lang w:val="en-US"/>
-        </w:rPr>
-      </w:pPr>
-      <w:r>
-        <w:rPr>
-          <w:rFonts w:ascii="Calibri" w:hAnsi="Calibri" w:cs="Calibri"/>
-          <w:lang w:val="en-US"/>
-        </w:rPr>
-        <w:t xml:space="preserve">The Find Peaks module will always return only one peak in the output file. It will report the peak with the largest amplitude (for positive peaks) or the smallest amplitude (for negative peaks). However, the check file allows you to know if more than one peak has been found </w:t>
-      </w:r>
-      <w:r>
-        <w:rPr>
-          <w:rFonts w:ascii="Calibri" w:hAnsi="Calibri" w:cs="Calibri"/>
-          <w:lang w:val="en-US"/>
-        </w:rPr>
-        <w:t>in the specified time interval (</w:t>
-      </w:r>
+      </w:pPr>
       <w:r>
         <w:rPr>
           <w:rFonts w:ascii="Calibri" w:hAnsi="Calibri" w:cs="Calibri"/>
@@ -756,21 +2201,95 @@
           <w:bCs/>
           <w:lang w:val="en-US"/>
         </w:rPr>
-        <w:t>3</w:t>
-      </w:r>
-      <w:r>
-        <w:rPr>
-          <w:rFonts w:ascii="Calibri" w:hAnsi="Calibri" w:cs="Calibri"/>
-          <w:lang w:val="en-US"/>
-        </w:rPr>
-        <w:t>)</w:t>
-      </w:r>
-      <w:r>
-        <w:rPr>
-          <w:rFonts w:ascii="Calibri" w:hAnsi="Calibri" w:cs="Calibri"/>
-          <w:lang w:val="en-US"/>
-        </w:rPr>
-        <w:t>.</w:t>
+        <w:t xml:space="preserve">When should I use baseline correction? </w:t>
+      </w:r>
+    </w:p>
+    <w:p>
+      <w:pPr>
+        <w:rPr>
+          <w:rFonts w:ascii="Calibri" w:hAnsi="Calibri" w:cs="Calibri"/>
+          <w:lang w:val="en-US"/>
+        </w:rPr>
+      </w:pPr>
+      <w:r>
+        <w:rPr>
+          <w:rFonts w:ascii="Calibri" w:hAnsi="Calibri" w:cs="Calibri"/>
+          <w:lang w:val="en-US"/>
+        </w:rPr>
+        <w:t>As explain in the point, t</w:t>
+      </w:r>
+      <w:r>
+        <w:rPr>
+          <w:rFonts w:ascii="Calibri" w:hAnsi="Calibri" w:cs="Calibri"/>
+          <w:lang w:val="en-US"/>
+        </w:rPr>
+        <w:t xml:space="preserve">he </w:t>
+      </w:r>
+      <w:r>
+        <w:rPr>
+          <w:rFonts w:ascii="Calibri" w:hAnsi="Calibri" w:cs="Calibri"/>
+          <w:lang w:val="en-US"/>
+        </w:rPr>
+        <w:t>baseline correction</w:t>
+      </w:r>
+      <w:r>
+        <w:rPr>
+          <w:rFonts w:ascii="Calibri" w:hAnsi="Calibri" w:cs="Calibri"/>
+          <w:lang w:val="en-US"/>
+        </w:rPr>
+        <w:t xml:space="preserve"> consists to subtract the mean amplitude of a specified period of the Epoch (the baseline) to the whole Epoch</w:t>
+      </w:r>
+      <w:r>
+        <w:rPr>
+          <w:rFonts w:ascii="Calibri" w:hAnsi="Calibri" w:cs="Calibri"/>
+          <w:lang w:val="en-US"/>
+        </w:rPr>
+        <w:t xml:space="preserve">. </w:t>
+      </w:r>
+      <w:r>
+        <w:rPr>
+          <w:rFonts w:ascii="Calibri" w:hAnsi="Calibri" w:cs="Calibri"/>
+          <w:lang w:val="en-US"/>
+        </w:rPr>
+        <w:br/>
+        <w:t xml:space="preserve">The most commonly use option in the use the whole epoch as baseline to compensate the differences of general amplitude along the EEG recording (mainly due to signal drift). </w:t>
+      </w:r>
+      <w:r>
+        <w:rPr>
+          <w:rFonts w:ascii="Calibri" w:hAnsi="Calibri" w:cs="Calibri"/>
+          <w:lang w:val="en-US"/>
+        </w:rPr>
+        <w:t xml:space="preserve">It </w:t>
+      </w:r>
+      <w:r>
+        <w:rPr>
+          <w:rFonts w:ascii="Calibri" w:hAnsi="Calibri" w:cs="Calibri"/>
+          <w:lang w:val="en-US"/>
+        </w:rPr>
+        <w:t>permits</w:t>
+      </w:r>
+      <w:r>
+        <w:rPr>
+          <w:rFonts w:ascii="Calibri" w:hAnsi="Calibri" w:cs="Calibri"/>
+          <w:lang w:val="en-US"/>
+        </w:rPr>
+        <w:t xml:space="preserve"> to have a more comparable amplitude between the epochs (correction by this relative baseline). </w:t>
+      </w:r>
+      <w:r>
+        <w:rPr>
+          <w:rFonts w:ascii="Calibri" w:hAnsi="Calibri" w:cs="Calibri"/>
+          <w:lang w:val="en-US"/>
+        </w:rPr>
+        <w:br/>
+        <w:t xml:space="preserve">Some of authors prefer to not apply any baseline to avoid to losing significant difference between condition (it is true that baseline correction make the result more trustful but also more conservative). </w:t>
+      </w:r>
+      <w:r>
+        <w:rPr>
+          <w:rFonts w:ascii="Calibri" w:hAnsi="Calibri" w:cs="Calibri"/>
+          <w:lang w:val="en-US"/>
+        </w:rPr>
+        <w:br/>
+        <w:t xml:space="preserve">In some case, people use a pre-trigger baseline. It permits to ensure that the amplitude on the event is 0. However, this is valid only if you make the hypothesis that there is no effect of anticipation or any signal related to the event before it which is rarely the case. It is why this option is commonly not used. </w:t>
       </w:r>
     </w:p>
     <w:p>
@@ -789,22 +2308,7 @@
           <w:bCs/>
           <w:lang w:val="en-US"/>
         </w:rPr>
-        <w:t xml:space="preserve">How can I use the check file? </w:t>
-      </w:r>
-    </w:p>
-    <w:p>
-      <w:pPr>
-        <w:rPr>
-          <w:rFonts w:ascii="Calibri" w:hAnsi="Calibri" w:cs="Calibri"/>
-          <w:lang w:val="en-US"/>
-        </w:rPr>
-      </w:pPr>
-      <w:r>
-        <w:rPr>
-          <w:rFonts w:ascii="Calibri" w:hAnsi="Calibri" w:cs="Calibri"/>
-          <w:lang w:val="en-US"/>
-        </w:rPr>
-        <w:t>The optional check file allows you to know if only one peak is detected in the interval (</w:t>
+        <w:t xml:space="preserve">Which method of artefact </w:t>
       </w:r>
       <w:r>
         <w:rPr>
@@ -813,46 +2317,22 @@
           <w:bCs/>
           <w:lang w:val="en-US"/>
         </w:rPr>
-        <w:t>value=0</w:t>
-      </w:r>
-      <w:r>
-        <w:rPr>
-          <w:rFonts w:ascii="Calibri" w:hAnsi="Calibri" w:cs="Calibri"/>
-          <w:lang w:val="en-US"/>
-        </w:rPr>
-        <w:t>), no peak is detected (</w:t>
-      </w:r>
-      <w:r>
-        <w:rPr>
-          <w:rFonts w:ascii="Calibri" w:hAnsi="Calibri" w:cs="Calibri"/>
-          <w:b/>
-          <w:bCs/>
-          <w:lang w:val="en-US"/>
-        </w:rPr>
-        <w:t>value=1</w:t>
-      </w:r>
-      <w:r>
-        <w:rPr>
-          <w:rFonts w:ascii="Calibri" w:hAnsi="Calibri" w:cs="Calibri"/>
-          <w:lang w:val="en-US"/>
-        </w:rPr>
-        <w:t>) or several peaks are detected (</w:t>
-      </w:r>
-      <w:r>
-        <w:rPr>
-          <w:rFonts w:ascii="Calibri" w:hAnsi="Calibri" w:cs="Calibri"/>
-          <w:b/>
-          <w:bCs/>
-          <w:lang w:val="en-US"/>
-        </w:rPr>
-        <w:t>value=2</w:t>
-      </w:r>
-      <w:r>
-        <w:rPr>
-          <w:rFonts w:ascii="Calibri" w:hAnsi="Calibri" w:cs="Calibri"/>
-          <w:lang w:val="en-US"/>
-        </w:rPr>
-        <w:t xml:space="preserve">). You can use this information to look at the signal yourself in </w:t>
+        <w:t>rejection should I use?</w:t>
+      </w:r>
+    </w:p>
+    <w:p>
+      <w:pPr>
+        <w:rPr>
+          <w:rFonts w:ascii="Calibri" w:hAnsi="Calibri" w:cs="Calibri"/>
+          <w:lang w:val="en-US"/>
+        </w:rPr>
+      </w:pPr>
+      <w:r>
+        <w:rPr>
+          <w:rFonts w:ascii="Calibri" w:hAnsi="Calibri" w:cs="Calibri"/>
+          <w:lang w:val="en-US"/>
+        </w:rPr>
+        <w:t xml:space="preserve">The three methods proposed by </w:t>
       </w:r>
       <w:proofErr w:type="spellStart"/>
       <w:r>
@@ -860,6 +2340,47 @@
           <w:rFonts w:ascii="Calibri" w:hAnsi="Calibri" w:cs="Calibri"/>
           <w:lang w:val="en-US"/>
         </w:rPr>
+        <w:t>EEGpal</w:t>
+      </w:r>
+      <w:proofErr w:type="spellEnd"/>
+      <w:r>
+        <w:rPr>
+          <w:rFonts w:ascii="Calibri" w:hAnsi="Calibri" w:cs="Calibri"/>
+          <w:lang w:val="en-US"/>
+        </w:rPr>
+        <w:t xml:space="preserve"> has been use in the literature. The </w:t>
+      </w:r>
+      <w:r>
+        <w:rPr>
+          <w:rFonts w:ascii="Calibri" w:hAnsi="Calibri" w:cs="Calibri"/>
+          <w:i/>
+          <w:iCs/>
+          <w:lang w:val="en-US"/>
+        </w:rPr>
+        <w:t>Max absolute threshold</w:t>
+      </w:r>
+      <w:r>
+        <w:rPr>
+          <w:rFonts w:ascii="Calibri" w:hAnsi="Calibri" w:cs="Calibri"/>
+          <w:i/>
+          <w:iCs/>
+          <w:lang w:val="en-US"/>
+        </w:rPr>
+        <w:t xml:space="preserve"> </w:t>
+      </w:r>
+      <w:r>
+        <w:rPr>
+          <w:rFonts w:ascii="Calibri" w:hAnsi="Calibri" w:cs="Calibri"/>
+          <w:lang w:val="en-US"/>
+        </w:rPr>
+        <w:t xml:space="preserve">is the default method use by </w:t>
+      </w:r>
+      <w:proofErr w:type="spellStart"/>
+      <w:r>
+        <w:rPr>
+          <w:rFonts w:ascii="Calibri" w:hAnsi="Calibri" w:cs="Calibri"/>
+          <w:lang w:val="en-US"/>
+        </w:rPr>
         <w:t>Cartool</w:t>
       </w:r>
       <w:proofErr w:type="spellEnd"/>
@@ -868,92 +2389,67 @@
           <w:rFonts w:ascii="Calibri" w:hAnsi="Calibri" w:cs="Calibri"/>
           <w:lang w:val="en-US"/>
         </w:rPr>
-        <w:t xml:space="preserve"> to possibly correct the position according to your own expertise.</w:t>
-      </w:r>
-    </w:p>
-    <w:p>
-      <w:pPr>
-        <w:rPr>
-          <w:rFonts w:ascii="Calibri" w:hAnsi="Calibri" w:cs="Calibri"/>
-          <w:lang w:val="en-US"/>
-        </w:rPr>
-      </w:pPr>
-      <w:r>
-        <w:rPr>
-          <w:rFonts w:ascii="Calibri" w:hAnsi="Calibri" w:cs="Calibri"/>
-          <w:noProof/>
-        </w:rPr>
-        <w:drawing>
-          <wp:inline distT="0" distB="0" distL="0" distR="0" wp14:anchorId="5CC84D21" wp14:editId="40524930">
-            <wp:extent cx="4734936" cy="751461"/>
-            <wp:effectExtent l="0" t="0" r="0" b="0"/>
-            <wp:docPr id="15" name="Picture 14" descr="A white sheet with black text and numbers&#10;&#10;Description automatically generated">
-              <a:extLst xmlns:a="http://schemas.openxmlformats.org/drawingml/2006/main">
-                <a:ext uri="{FF2B5EF4-FFF2-40B4-BE49-F238E27FC236}">
-                  <a16:creationId xmlns:a16="http://schemas.microsoft.com/office/drawing/2014/main" id="{4870DC6D-D165-A2C8-FD76-16FEE67391EF}"/>
-                </a:ext>
-              </a:extLst>
-            </wp:docPr>
-            <wp:cNvGraphicFramePr>
-              <a:graphicFrameLocks xmlns:a="http://schemas.openxmlformats.org/drawingml/2006/main" noChangeAspect="1"/>
-            </wp:cNvGraphicFramePr>
-            <a:graphic xmlns:a="http://schemas.openxmlformats.org/drawingml/2006/main">
-              <a:graphicData uri="http://schemas.openxmlformats.org/drawingml/2006/picture">
-                <pic:pic xmlns:pic="http://schemas.openxmlformats.org/drawingml/2006/picture">
-                  <pic:nvPicPr>
-                    <pic:cNvPr id="15" name="Picture 14" descr="A white sheet with black text and numbers&#10;&#10;Description automatically generated">
-                      <a:extLst>
-                        <a:ext uri="{FF2B5EF4-FFF2-40B4-BE49-F238E27FC236}">
-                          <a16:creationId xmlns:a16="http://schemas.microsoft.com/office/drawing/2014/main" id="{4870DC6D-D165-A2C8-FD76-16FEE67391EF}"/>
-                        </a:ext>
-                      </a:extLst>
-                    </pic:cNvPr>
-                    <pic:cNvPicPr>
-                      <a:picLocks noChangeAspect="1"/>
-                    </pic:cNvPicPr>
-                  </pic:nvPicPr>
-                  <pic:blipFill>
-                    <a:blip r:embed="rId8"/>
-                    <a:stretch>
-                      <a:fillRect/>
-                    </a:stretch>
-                  </pic:blipFill>
-                  <pic:spPr>
-                    <a:xfrm>
-                      <a:off x="0" y="0"/>
-                      <a:ext cx="4734936" cy="751461"/>
-                    </a:xfrm>
-                    <a:prstGeom prst="rect">
-                      <a:avLst/>
-                    </a:prstGeom>
-                  </pic:spPr>
-                </pic:pic>
-              </a:graphicData>
-            </a:graphic>
-          </wp:inline>
-        </w:drawing>
-      </w:r>
-    </w:p>
-    <w:p>
-      <w:pPr>
-        <w:rPr>
-          <w:rFonts w:ascii="Calibri" w:hAnsi="Calibri" w:cs="Calibri"/>
-          <w:b/>
-          <w:bCs/>
-          <w:lang w:val="en-US"/>
-        </w:rPr>
-      </w:pPr>
-    </w:p>
-    <w:p>
-      <w:pPr>
-        <w:rPr>
-          <w:rFonts w:ascii="Calibri" w:hAnsi="Calibri" w:cs="Calibri"/>
-          <w:lang w:val="en-US"/>
-        </w:rPr>
-      </w:pPr>
+        <w:t xml:space="preserve">. In our laboratory (using a </w:t>
+      </w:r>
+      <w:proofErr w:type="spellStart"/>
+      <w:r>
+        <w:rPr>
+          <w:rFonts w:ascii="Calibri" w:hAnsi="Calibri" w:cs="Calibri"/>
+          <w:lang w:val="en-US"/>
+        </w:rPr>
+        <w:t>Biosemi</w:t>
+      </w:r>
+      <w:proofErr w:type="spellEnd"/>
+      <w:r>
+        <w:rPr>
+          <w:rFonts w:ascii="Calibri" w:hAnsi="Calibri" w:cs="Calibri"/>
+          <w:lang w:val="en-US"/>
+        </w:rPr>
+        <w:t xml:space="preserve"> system), we usually use a threshold between 80 to 100 µV. Practically, the </w:t>
+      </w:r>
+      <w:r>
+        <w:rPr>
+          <w:rFonts w:ascii="Calibri" w:hAnsi="Calibri" w:cs="Calibri"/>
+          <w:i/>
+          <w:iCs/>
+          <w:lang w:val="en-US"/>
+        </w:rPr>
+        <w:t>Max range</w:t>
+      </w:r>
+      <w:r>
+        <w:rPr>
+          <w:rFonts w:ascii="Calibri" w:hAnsi="Calibri" w:cs="Calibri"/>
+          <w:lang w:val="en-US"/>
+        </w:rPr>
+        <w:t xml:space="preserve"> perform a similar job. </w:t>
+      </w:r>
+      <w:r>
+        <w:rPr>
+          <w:rFonts w:ascii="Calibri" w:hAnsi="Calibri" w:cs="Calibri"/>
+          <w:lang w:val="en-US"/>
+        </w:rPr>
+        <w:br/>
+        <w:t xml:space="preserve">There is no gold rule about which one to use. Look at the summary file generate as output to see how many epoch </w:t>
+      </w:r>
+      <w:proofErr w:type="gramStart"/>
+      <w:r>
+        <w:rPr>
+          <w:rFonts w:ascii="Calibri" w:hAnsi="Calibri" w:cs="Calibri"/>
+          <w:lang w:val="en-US"/>
+        </w:rPr>
+        <w:t>where</w:t>
+      </w:r>
+      <w:proofErr w:type="gramEnd"/>
+      <w:r>
+        <w:rPr>
+          <w:rFonts w:ascii="Calibri" w:hAnsi="Calibri" w:cs="Calibri"/>
+          <w:lang w:val="en-US"/>
+        </w:rPr>
+        <w:t xml:space="preserve"> rejected according to each criteria.  </w:t>
+      </w:r>
     </w:p>
     <w:sectPr>
-      <w:footerReference w:type="default" r:id="rId9"/>
+      <w:footerReference w:type="default" r:id="rId7"/>
       <w:pgSz w:w="11906" w:h="16838"/>
       <w:pgMar w:top="1417" w:right="1417" w:bottom="1417" w:left="1417" w:header="708" w:footer="708" w:gutter="0"/>
       <w:cols w:space="708"/>
@@ -1338,8 +2834,8 @@
   <w:abstractNum w:abstractNumId="3" w15:restartNumberingAfterBreak="0">
     <w:nsid w:val="488E3892"/>
     <w:multiLevelType w:val="hybridMultilevel"/>
-    <w:tmpl w:val="69E865D6"/>
-    <w:lvl w:ilvl="0" w:tplc="100C000F">
+    <w:tmpl w:val="F44EE210"/>
+    <w:lvl w:ilvl="0" w:tplc="2EBC2C1E">
       <w:start w:val="1"/>
       <w:numFmt w:val="decimal"/>
       <w:lvlText w:val="%1."/>
@@ -1349,9 +2845,11 @@
       </w:pPr>
       <w:rPr>
         <w:rFonts w:hint="default"/>
+        <w:b w:val="0"/>
+        <w:bCs w:val="0"/>
       </w:rPr>
     </w:lvl>
-    <w:lvl w:ilvl="1" w:tplc="100C0019" w:tentative="1">
+    <w:lvl w:ilvl="1" w:tplc="100C0019">
       <w:start w:val="1"/>
       <w:numFmt w:val="lowerLetter"/>
       <w:lvlText w:val="%2."/>

</xml_diff>

<commit_message>
Official release of version 2.0
</commit_message>
<xml_diff>
--- a/Manuels/Manuel_Epoching_module.docx
+++ b/Manuels/Manuel_Epoching_module.docx
@@ -6,12 +6,14 @@
       <w:pPr>
         <w:pStyle w:val="Heading1"/>
         <w:rPr>
+          <w:rFonts w:ascii="Calibri" w:hAnsi="Calibri" w:cs="Calibri"/>
           <w:lang w:val="en-US"/>
         </w:rPr>
       </w:pPr>
       <w:proofErr w:type="spellStart"/>
       <w:r>
         <w:rPr>
+          <w:rFonts w:ascii="Calibri" w:hAnsi="Calibri" w:cs="Calibri"/>
           <w:sz w:val="32"/>
           <w:szCs w:val="32"/>
           <w:lang w:val="en-US"/>
@@ -21,6 +23,7 @@
       <w:proofErr w:type="spellEnd"/>
       <w:r>
         <w:rPr>
+          <w:rFonts w:ascii="Calibri" w:hAnsi="Calibri" w:cs="Calibri"/>
           <w:lang w:val="en-US"/>
         </w:rPr>
         <w:t xml:space="preserve">: </w:t>
@@ -28,6 +31,7 @@
       <w:proofErr w:type="spellStart"/>
       <w:r>
         <w:rPr>
+          <w:rFonts w:ascii="Calibri" w:hAnsi="Calibri" w:cs="Calibri"/>
           <w:b/>
           <w:bCs/>
           <w:lang w:val="en-US"/>
@@ -37,6 +41,7 @@
       <w:proofErr w:type="spellEnd"/>
       <w:r>
         <w:rPr>
+          <w:rFonts w:ascii="Calibri" w:hAnsi="Calibri" w:cs="Calibri"/>
           <w:b/>
           <w:bCs/>
           <w:lang w:val="en-US"/>
@@ -63,7 +68,7 @@
           <w:rFonts w:ascii="Calibri" w:hAnsi="Calibri" w:cs="Calibri"/>
           <w:lang w:val="en-US"/>
         </w:rPr>
-        <w:t>1</w:t>
+        <w:t>2</w:t>
       </w:r>
       <w:r>
         <w:rPr>
@@ -77,7 +82,7 @@
           <w:rFonts w:ascii="Calibri" w:hAnsi="Calibri" w:cs="Calibri"/>
           <w:lang w:val="en-US"/>
         </w:rPr>
-        <w:t>21</w:t>
+        <w:t>31</w:t>
       </w:r>
       <w:r>
         <w:rPr>
@@ -91,7 +96,14 @@
           <w:rFonts w:ascii="Calibri" w:hAnsi="Calibri" w:cs="Calibri"/>
           <w:lang w:val="en-US"/>
         </w:rPr>
-        <w:t>01</w:t>
+        <w:t>0</w:t>
+      </w:r>
+      <w:r>
+        <w:rPr>
+          <w:rFonts w:ascii="Calibri" w:hAnsi="Calibri" w:cs="Calibri"/>
+          <w:lang w:val="en-US"/>
+        </w:rPr>
+        <w:t>8</w:t>
       </w:r>
       <w:r>
         <w:rPr>
@@ -115,27 +127,91 @@
           <w:lang w:val="en-US"/>
         </w:rPr>
       </w:pPr>
-    </w:p>
-    <w:p>
-      <w:pPr>
-        <w:rPr>
-          <w:rFonts w:ascii="Calibri" w:hAnsi="Calibri" w:cs="Calibri"/>
-          <w:lang w:val="en-US"/>
-        </w:rPr>
-      </w:pPr>
-      <w:r>
-        <w:rPr>
-          <w:rFonts w:ascii="Calibri" w:hAnsi="Calibri" w:cs="Calibri"/>
-          <w:lang w:val="en-US"/>
-        </w:rPr>
-        <w:t>The</w:t>
-      </w:r>
-      <w:r>
-        <w:rPr>
-          <w:rFonts w:ascii="Calibri" w:hAnsi="Calibri" w:cs="Calibri"/>
-          <w:lang w:val="en-US"/>
-        </w:rPr>
-        <w:t xml:space="preserve"> module </w:t>
+      <w:r>
+        <w:rPr>
+          <w:rFonts w:ascii="Calibri" w:hAnsi="Calibri" w:cs="Calibri"/>
+          <w:lang w:val="en-US"/>
+        </w:rPr>
+        <w:t xml:space="preserve">Abbreviation: </w:t>
+      </w:r>
+      <w:r>
+        <w:rPr>
+          <w:rFonts w:ascii="Calibri" w:hAnsi="Calibri" w:cs="Calibri"/>
+          <w:lang w:val="en-US"/>
+        </w:rPr>
+        <w:br/>
+        <w:t>[</w:t>
+      </w:r>
+      <w:proofErr w:type="spellStart"/>
+      <w:r>
+        <w:rPr>
+          <w:rFonts w:ascii="Calibri" w:hAnsi="Calibri" w:cs="Calibri"/>
+          <w:lang w:val="en-US"/>
+        </w:rPr>
+        <w:t>tf</w:t>
+      </w:r>
+      <w:proofErr w:type="spellEnd"/>
+      <w:r>
+        <w:rPr>
+          <w:rFonts w:ascii="Calibri" w:hAnsi="Calibri" w:cs="Calibri"/>
+          <w:lang w:val="en-US"/>
+        </w:rPr>
+        <w:t xml:space="preserve">] = Time Frame (It corresponds to one sampling point the EEG files. This is the smallest unit of time. Its duration depends on the sampling frequency. For example, if the sampling frequency is 2048 Hz, then 1 TF=1/2048= 0.000488s = 0.488 </w:t>
+      </w:r>
+      <w:proofErr w:type="spellStart"/>
+      <w:r>
+        <w:rPr>
+          <w:rFonts w:ascii="Calibri" w:hAnsi="Calibri" w:cs="Calibri"/>
+          <w:lang w:val="en-US"/>
+        </w:rPr>
+        <w:t>ms.</w:t>
+      </w:r>
+      <w:proofErr w:type="spellEnd"/>
+      <w:r>
+        <w:rPr>
+          <w:rFonts w:ascii="Calibri" w:hAnsi="Calibri" w:cs="Calibri"/>
+          <w:lang w:val="en-US"/>
+        </w:rPr>
+        <w:t>)</w:t>
+      </w:r>
+      <w:r>
+        <w:rPr>
+          <w:rFonts w:ascii="Calibri" w:hAnsi="Calibri" w:cs="Calibri"/>
+          <w:lang w:val="en-US"/>
+        </w:rPr>
+        <w:br/>
+        <w:t>[</w:t>
+      </w:r>
+      <w:proofErr w:type="spellStart"/>
+      <w:r>
+        <w:rPr>
+          <w:rFonts w:ascii="Calibri" w:hAnsi="Calibri" w:cs="Calibri"/>
+          <w:lang w:val="en-US"/>
+        </w:rPr>
+        <w:t>ms</w:t>
+      </w:r>
+      <w:proofErr w:type="spellEnd"/>
+      <w:r>
+        <w:rPr>
+          <w:rFonts w:ascii="Calibri" w:hAnsi="Calibri" w:cs="Calibri"/>
+          <w:lang w:val="en-US"/>
+        </w:rPr>
+        <w:t>] = duration in milliseconds</w:t>
+      </w:r>
+    </w:p>
+    <w:p>
+      <w:pPr>
+        <w:rPr>
+          <w:rFonts w:ascii="Calibri" w:hAnsi="Calibri" w:cs="Calibri"/>
+          <w:lang w:val="en-US"/>
+        </w:rPr>
+      </w:pPr>
+      <w:r>
+        <w:rPr>
+          <w:rFonts w:ascii="Calibri" w:hAnsi="Calibri" w:cs="Calibri"/>
+          <w:lang w:val="en-US"/>
+        </w:rPr>
+        <w:t xml:space="preserve">The module </w:t>
       </w:r>
       <w:r>
         <w:rPr>
@@ -206,7 +282,7 @@
           <w:rFonts w:ascii="Calibri" w:hAnsi="Calibri" w:cs="Calibri"/>
           <w:lang w:val="en-US"/>
         </w:rPr>
-        <w:t>As its name suggests, it allows you to create epochs from a pre-processed EEG file. In other words, it allows the signal to be divided into several segments of equal length. The origin of the segment can be a trigger/marker or the whole file.</w:t>
+        <w:t>As the name suggests, this tool enables you to create epochs from a pre-processed EEG file. In other words, it enables the signal to be divided into several equal-length segments. The segment can originate from a trigger/marker or the entire file.</w:t>
       </w:r>
     </w:p>
     <w:p>
@@ -226,7 +302,23 @@
           <w:rFonts w:ascii="Calibri" w:hAnsi="Calibri" w:cs="Calibri"/>
           <w:lang w:val="en-US"/>
         </w:rPr>
-        <w:t>The module also allows artefact rejection. In the 'ARTEFACT REJECTION' tab, you can specify a rejection criterion and the epochs that don't respect it will be suppressed/ignored.</w:t>
+        <w:t xml:space="preserve">The module also allows artefact rejection. In the </w:t>
+      </w:r>
+      <w:r>
+        <w:rPr>
+          <w:rFonts w:ascii="Calibri" w:hAnsi="Calibri" w:cs="Calibri"/>
+          <w:i/>
+          <w:iCs/>
+          <w:lang w:val="en-US"/>
+        </w:rPr>
+        <w:t>'Artefact rejection'</w:t>
+      </w:r>
+      <w:r>
+        <w:rPr>
+          <w:rFonts w:ascii="Calibri" w:hAnsi="Calibri" w:cs="Calibri"/>
+          <w:lang w:val="en-US"/>
+        </w:rPr>
+        <w:t xml:space="preserve"> tab, you can specify a rejection criterion, after which any epochs that do not respect it will be suppressed or ignored.</w:t>
       </w:r>
     </w:p>
     <w:p>
@@ -246,25 +338,42 @@
           <w:rFonts w:ascii="Calibri" w:hAnsi="Calibri" w:cs="Calibri"/>
           <w:lang w:val="en-US"/>
         </w:rPr>
-        <w:t>Finally, the module allows you to average all the clean epochs to create an Event Related File (ERP), which is the most common type of analysis in EEG.</w:t>
-      </w:r>
-    </w:p>
-    <w:p>
-      <w:pPr>
-        <w:rPr>
-          <w:rFonts w:ascii="Calibri" w:hAnsi="Calibri" w:cs="Calibri"/>
-          <w:lang w:val="en-US"/>
-        </w:rPr>
-      </w:pPr>
-      <w:r>
-        <w:rPr>
-          <w:noProof/>
+        <w:t xml:space="preserve">Finally, the module enables you to calculate the average of all clean epochs </w:t>
+      </w:r>
+      <w:proofErr w:type="gramStart"/>
+      <w:r>
+        <w:rPr>
+          <w:rFonts w:ascii="Calibri" w:hAnsi="Calibri" w:cs="Calibri"/>
+          <w:lang w:val="en-US"/>
+        </w:rPr>
+        <w:t>in order to</w:t>
+      </w:r>
+      <w:proofErr w:type="gramEnd"/>
+      <w:r>
+        <w:rPr>
+          <w:rFonts w:ascii="Calibri" w:hAnsi="Calibri" w:cs="Calibri"/>
+          <w:lang w:val="en-US"/>
+        </w:rPr>
+        <w:t xml:space="preserve"> create an event-related file (ERP), which is the most common type of EEG analysis. However, it also enables you to save all clean epochs (segments of your input signal) into a single file, which is typically employed for frequency analysis. </w:t>
+      </w:r>
+    </w:p>
+    <w:p>
+      <w:pPr>
+        <w:rPr>
+          <w:rFonts w:ascii="Calibri" w:hAnsi="Calibri" w:cs="Calibri"/>
+          <w:lang w:val="en-US"/>
+        </w:rPr>
+      </w:pPr>
+      <w:r>
+        <w:rPr>
+          <w:rFonts w:ascii="Calibri" w:hAnsi="Calibri" w:cs="Calibri"/>
+          <w:lang w:val="en-US"/>
         </w:rPr>
         <w:drawing>
-          <wp:inline distT="0" distB="0" distL="0" distR="0" wp14:anchorId="0D44B31A" wp14:editId="27CE8E55">
-            <wp:extent cx="5760720" cy="4806950"/>
-            <wp:effectExtent l="0" t="0" r="0" b="0"/>
-            <wp:docPr id="1067387681" name="Picture 1" descr="A screenshot of a computer&#10;&#10;Description automatically generated"/>
+          <wp:inline distT="0" distB="0" distL="0" distR="0" wp14:anchorId="743650B4" wp14:editId="5DD3C4A2">
+            <wp:extent cx="5760720" cy="4714875"/>
+            <wp:effectExtent l="0" t="0" r="0" b="9525"/>
+            <wp:docPr id="949821618" name="Picture 1" descr="A screenshot of a computer&#10;&#10;AI-generated content may be incorrect."/>
             <wp:cNvGraphicFramePr>
               <a:graphicFrameLocks xmlns:a="http://schemas.openxmlformats.org/drawingml/2006/main" noChangeAspect="1"/>
             </wp:cNvGraphicFramePr>
@@ -272,7 +381,7 @@
               <a:graphicData uri="http://schemas.openxmlformats.org/drawingml/2006/picture">
                 <pic:pic xmlns:pic="http://schemas.openxmlformats.org/drawingml/2006/picture">
                   <pic:nvPicPr>
-                    <pic:cNvPr id="1067387681" name="Picture 1" descr="A screenshot of a computer&#10;&#10;Description automatically generated"/>
+                    <pic:cNvPr id="949821618" name="Picture 1" descr="A screenshot of a computer&#10;&#10;AI-generated content may be incorrect."/>
                     <pic:cNvPicPr/>
                   </pic:nvPicPr>
                   <pic:blipFill>
@@ -284,7 +393,7 @@
                   <pic:spPr>
                     <a:xfrm>
                       <a:off x="0" y="0"/>
-                      <a:ext cx="5760720" cy="4806950"/>
+                      <a:ext cx="5760720" cy="4714875"/>
                     </a:xfrm>
                     <a:prstGeom prst="rect">
                       <a:avLst/>
@@ -300,22 +409,20 @@
     <w:p>
       <w:pPr>
         <w:rPr>
-          <w:lang w:val="en-US"/>
-        </w:rPr>
-      </w:pPr>
-    </w:p>
-    <w:p>
-      <w:pPr>
-        <w:rPr>
-          <w:rFonts w:ascii="Calibri" w:hAnsi="Calibri" w:cs="Calibri"/>
-          <w:lang w:val="en-US"/>
-        </w:rPr>
-      </w:pPr>
-      <w:r>
-        <w:rPr>
-          <w:rFonts w:ascii="Calibri" w:hAnsi="Calibri" w:cs="Calibri"/>
-          <w:lang w:val="en-US"/>
-        </w:rPr>
+          <w:rFonts w:ascii="Calibri" w:hAnsi="Calibri" w:cs="Calibri"/>
+          <w:b/>
+          <w:bCs/>
+          <w:lang w:val="en-US"/>
+        </w:rPr>
+      </w:pPr>
+      <w:r>
+        <w:rPr>
+          <w:rFonts w:ascii="Calibri" w:hAnsi="Calibri" w:cs="Calibri"/>
+          <w:b/>
+          <w:bCs/>
+          <w:lang w:val="en-US"/>
+        </w:rPr>
+        <w:lastRenderedPageBreak/>
         <w:t>Pannel A: EPOCHS</w:t>
       </w:r>
     </w:p>
@@ -327,11 +434,13 @@
           <w:numId w:val="4"/>
         </w:numPr>
         <w:rPr>
-          <w:lang w:val="en-US"/>
-        </w:rPr>
-      </w:pPr>
-      <w:r>
-        <w:rPr>
+          <w:rFonts w:ascii="Calibri" w:hAnsi="Calibri" w:cs="Calibri"/>
+          <w:lang w:val="en-US"/>
+        </w:rPr>
+      </w:pPr>
+      <w:r>
+        <w:rPr>
+          <w:rFonts w:ascii="Calibri" w:hAnsi="Calibri" w:cs="Calibri"/>
           <w:lang w:val="en-US"/>
         </w:rPr>
         <w:t xml:space="preserve">In </w:t>
@@ -339,6 +448,7 @@
       <w:proofErr w:type="spellStart"/>
       <w:r>
         <w:rPr>
+          <w:rFonts w:ascii="Calibri" w:hAnsi="Calibri" w:cs="Calibri"/>
           <w:lang w:val="en-US"/>
         </w:rPr>
         <w:t>EEGPal</w:t>
@@ -346,85 +456,15 @@
       <w:proofErr w:type="spellEnd"/>
       <w:r>
         <w:rPr>
-          <w:lang w:val="en-US"/>
-        </w:rPr>
-        <w:t xml:space="preserve">, we </w:t>
-      </w:r>
-      <w:r>
-        <w:rPr>
-          <w:lang w:val="en-US"/>
-        </w:rPr>
-        <w:t>have</w:t>
-      </w:r>
-      <w:r>
-        <w:rPr>
-          <w:lang w:val="en-US"/>
-        </w:rPr>
-        <w:t xml:space="preserve"> </w:t>
-      </w:r>
-      <w:r>
-        <w:rPr>
-          <w:lang w:val="en-US"/>
-        </w:rPr>
-        <w:t>made a</w:t>
-      </w:r>
-      <w:r>
-        <w:rPr>
-          <w:lang w:val="en-US"/>
-        </w:rPr>
-        <w:t xml:space="preserve"> distinction between triggers (tag</w:t>
-      </w:r>
-      <w:r>
-        <w:rPr>
-          <w:lang w:val="en-US"/>
-        </w:rPr>
-        <w:t>s</w:t>
-      </w:r>
-      <w:r>
-        <w:rPr>
-          <w:lang w:val="en-US"/>
-        </w:rPr>
-        <w:t xml:space="preserve"> </w:t>
-      </w:r>
-      <w:r>
-        <w:rPr>
-          <w:lang w:val="en-US"/>
-        </w:rPr>
-        <w:t>within</w:t>
-      </w:r>
-      <w:r>
-        <w:rPr>
-          <w:lang w:val="en-US"/>
-        </w:rPr>
-        <w:t xml:space="preserve"> of the EEG file) and marker</w:t>
-      </w:r>
-      <w:r>
-        <w:rPr>
-          <w:lang w:val="en-US"/>
-        </w:rPr>
-        <w:t>s</w:t>
-      </w:r>
-      <w:r>
-        <w:rPr>
-          <w:lang w:val="en-US"/>
-        </w:rPr>
-        <w:t xml:space="preserve"> (tag</w:t>
-      </w:r>
-      <w:r>
-        <w:rPr>
-          <w:lang w:val="en-US"/>
-        </w:rPr>
-        <w:t>s</w:t>
-      </w:r>
-      <w:r>
-        <w:rPr>
-          <w:lang w:val="en-US"/>
-        </w:rPr>
-        <w:t xml:space="preserve"> recorded in a separate .</w:t>
+          <w:rFonts w:ascii="Calibri" w:hAnsi="Calibri" w:cs="Calibri"/>
+          <w:lang w:val="en-US"/>
+        </w:rPr>
+        <w:t>, we distinguish between triggers (tags within the EEG file) and markers (tags recorded in a separate .</w:t>
       </w:r>
       <w:proofErr w:type="spellStart"/>
       <w:r>
         <w:rPr>
+          <w:rFonts w:ascii="Calibri" w:hAnsi="Calibri" w:cs="Calibri"/>
           <w:lang w:val="en-US"/>
         </w:rPr>
         <w:t>mrk</w:t>
@@ -432,48 +472,41 @@
       <w:proofErr w:type="spellEnd"/>
       <w:r>
         <w:rPr>
-          <w:lang w:val="en-US"/>
-        </w:rPr>
-        <w:t xml:space="preserve"> file). Here, you can </w:t>
-      </w:r>
-      <w:r>
-        <w:rPr>
-          <w:lang w:val="en-US"/>
-        </w:rPr>
-        <w:t xml:space="preserve">choose to work with </w:t>
-      </w:r>
-      <w:r>
-        <w:rPr>
-          <w:lang w:val="en-US"/>
-        </w:rPr>
-        <w:lastRenderedPageBreak/>
-        <w:t>triggers (</w:t>
-      </w:r>
-      <w:r>
-        <w:rPr>
-          <w:i/>
-          <w:iCs/>
-          <w:lang w:val="en-US"/>
-        </w:rPr>
-        <w:t>in file</w:t>
-      </w:r>
-      <w:r>
-        <w:rPr>
-          <w:lang w:val="en-US"/>
-        </w:rPr>
-        <w:t xml:space="preserve"> button), with markers (</w:t>
-      </w:r>
-      <w:r>
-        <w:rPr>
-          <w:i/>
-          <w:iCs/>
-          <w:lang w:val="en-US"/>
-        </w:rPr>
-        <w:t>.</w:t>
+          <w:rFonts w:ascii="Calibri" w:hAnsi="Calibri" w:cs="Calibri"/>
+          <w:lang w:val="en-US"/>
+        </w:rPr>
+        <w:t xml:space="preserve"> file). You can choose to work with either triggers (button </w:t>
+      </w:r>
+      <w:r>
+        <w:rPr>
+          <w:rFonts w:ascii="Calibri" w:hAnsi="Calibri" w:cs="Calibri"/>
+          <w:i/>
+          <w:iCs/>
+          <w:lang w:val="en-US"/>
+        </w:rPr>
+        <w:t>‘In file’</w:t>
+      </w:r>
+      <w:r>
+        <w:rPr>
+          <w:rFonts w:ascii="Calibri" w:hAnsi="Calibri" w:cs="Calibri"/>
+          <w:lang w:val="en-US"/>
+        </w:rPr>
+        <w:t xml:space="preserve">), markers (button </w:t>
+      </w:r>
+      <w:proofErr w:type="gramStart"/>
+      <w:r>
+        <w:rPr>
+          <w:rFonts w:ascii="Calibri" w:hAnsi="Calibri" w:cs="Calibri"/>
+          <w:i/>
+          <w:iCs/>
+          <w:lang w:val="en-US"/>
+        </w:rPr>
+        <w:t>‘.</w:t>
       </w:r>
       <w:proofErr w:type="spellStart"/>
       <w:r>
         <w:rPr>
+          <w:rFonts w:ascii="Calibri" w:hAnsi="Calibri" w:cs="Calibri"/>
           <w:i/>
           <w:iCs/>
           <w:lang w:val="en-US"/>
@@ -481,36 +514,101 @@
         <w:t>mrk</w:t>
       </w:r>
       <w:proofErr w:type="spellEnd"/>
-      <w:r>
-        <w:rPr>
-          <w:lang w:val="en-US"/>
-        </w:rPr>
-        <w:t xml:space="preserve"> button) or with both (the default option). </w:t>
+      <w:proofErr w:type="gramEnd"/>
+      <w:r>
+        <w:rPr>
+          <w:rFonts w:ascii="Calibri" w:hAnsi="Calibri" w:cs="Calibri"/>
+          <w:i/>
+          <w:iCs/>
+          <w:lang w:val="en-US"/>
+        </w:rPr>
+        <w:t>’</w:t>
+      </w:r>
+      <w:r>
+        <w:rPr>
+          <w:rFonts w:ascii="Calibri" w:hAnsi="Calibri" w:cs="Calibri"/>
+          <w:lang w:val="en-US"/>
+        </w:rPr>
+        <w:t xml:space="preserve">), or both. </w:t>
       </w:r>
       <w:proofErr w:type="spellStart"/>
       <w:r>
         <w:rPr>
-          <w:lang w:val="en-US"/>
-        </w:rPr>
-        <w:t>EEGpal</w:t>
+          <w:rFonts w:ascii="Calibri" w:hAnsi="Calibri" w:cs="Calibri"/>
+          <w:lang w:val="en-US"/>
+        </w:rPr>
+        <w:t>EEGPal</w:t>
       </w:r>
       <w:proofErr w:type="spellEnd"/>
       <w:r>
         <w:rPr>
-          <w:lang w:val="en-US"/>
-        </w:rPr>
-        <w:t xml:space="preserve"> will list all these different tags in the section </w:t>
-      </w:r>
-      <w:r>
-        <w:rPr>
-          <w:i/>
-          <w:iCs/>
-          <w:lang w:val="en-US"/>
-        </w:rPr>
-        <w:t>Events found in input files</w:t>
-      </w:r>
-      <w:r>
-        <w:rPr>
+          <w:rFonts w:ascii="Calibri" w:hAnsi="Calibri" w:cs="Calibri"/>
+          <w:lang w:val="en-US"/>
+        </w:rPr>
+        <w:t xml:space="preserve"> will list </w:t>
+      </w:r>
+      <w:proofErr w:type="gramStart"/>
+      <w:r>
+        <w:rPr>
+          <w:rFonts w:ascii="Calibri" w:hAnsi="Calibri" w:cs="Calibri"/>
+          <w:lang w:val="en-US"/>
+        </w:rPr>
+        <w:t>all of</w:t>
+      </w:r>
+      <w:proofErr w:type="gramEnd"/>
+      <w:r>
+        <w:rPr>
+          <w:rFonts w:ascii="Calibri" w:hAnsi="Calibri" w:cs="Calibri"/>
+          <w:lang w:val="en-US"/>
+        </w:rPr>
+        <w:t xml:space="preserve"> these tags</w:t>
+      </w:r>
+      <w:r>
+        <w:rPr>
+          <w:rFonts w:ascii="Calibri" w:hAnsi="Calibri" w:cs="Calibri"/>
+          <w:lang w:val="en-US"/>
+        </w:rPr>
+        <w:t xml:space="preserve"> in the section </w:t>
+      </w:r>
+      <w:r>
+        <w:rPr>
+          <w:rFonts w:ascii="Calibri" w:hAnsi="Calibri" w:cs="Calibri"/>
+          <w:lang w:val="en-US"/>
+        </w:rPr>
+        <w:t>‘</w:t>
+      </w:r>
+      <w:r>
+        <w:rPr>
+          <w:rFonts w:ascii="Calibri" w:hAnsi="Calibri" w:cs="Calibri"/>
+          <w:i/>
+          <w:iCs/>
+          <w:lang w:val="en-US"/>
+        </w:rPr>
+        <w:t xml:space="preserve">Events found in input </w:t>
+      </w:r>
+      <w:proofErr w:type="gramStart"/>
+      <w:r>
+        <w:rPr>
+          <w:rFonts w:ascii="Calibri" w:hAnsi="Calibri" w:cs="Calibri"/>
+          <w:i/>
+          <w:iCs/>
+          <w:lang w:val="en-US"/>
+        </w:rPr>
+        <w:t>files</w:t>
+      </w:r>
+      <w:r>
+        <w:rPr>
+          <w:rFonts w:ascii="Calibri" w:hAnsi="Calibri" w:cs="Calibri"/>
+          <w:i/>
+          <w:iCs/>
+          <w:lang w:val="en-US"/>
+        </w:rPr>
+        <w:t>’</w:t>
+      </w:r>
+      <w:proofErr w:type="gramEnd"/>
+      <w:r>
+        <w:rPr>
+          <w:rFonts w:ascii="Calibri" w:hAnsi="Calibri" w:cs="Calibri"/>
           <w:lang w:val="en-US"/>
         </w:rPr>
         <w:t>.</w:t>
@@ -524,14 +622,64 @@
           <w:numId w:val="4"/>
         </w:numPr>
         <w:rPr>
-          <w:lang w:val="en-US"/>
-        </w:rPr>
-      </w:pPr>
-      <w:r>
-        <w:rPr>
-          <w:lang w:val="en-US"/>
-        </w:rPr>
-        <w:t>You have the option of moving the position of the event if you wish (e.g. to take account of a systematic timing error between the events and the stimulation due to technical reasons, such as display delays measured with a photodiode sensor). You can specify a negative delay to move before the event or a positive delay to move after the event. Enter the delay either in milliseconds or in TF.</w:t>
+          <w:rFonts w:ascii="Calibri" w:hAnsi="Calibri" w:cs="Calibri"/>
+          <w:lang w:val="en-US"/>
+        </w:rPr>
+      </w:pPr>
+      <w:r>
+        <w:rPr>
+          <w:rFonts w:ascii="Calibri" w:hAnsi="Calibri" w:cs="Calibri"/>
+          <w:lang w:val="en-US"/>
+        </w:rPr>
+        <w:t xml:space="preserve">If you wish, you have the option of adjusting the position of the event (e.g. to account for a systematic timing error between the events and the stimulation due to technical reasons such as display delays measured with a photodiode sensor). You can specify either a negative delay </w:t>
+      </w:r>
+      <w:proofErr w:type="gramStart"/>
+      <w:r>
+        <w:rPr>
+          <w:rFonts w:ascii="Calibri" w:hAnsi="Calibri" w:cs="Calibri"/>
+          <w:lang w:val="en-US"/>
+        </w:rPr>
+        <w:t>to move</w:t>
+      </w:r>
+      <w:proofErr w:type="gramEnd"/>
+      <w:r>
+        <w:rPr>
+          <w:rFonts w:ascii="Calibri" w:hAnsi="Calibri" w:cs="Calibri"/>
+          <w:lang w:val="en-US"/>
+        </w:rPr>
+        <w:t xml:space="preserve"> the event backwards or a positive delay </w:t>
+      </w:r>
+      <w:proofErr w:type="gramStart"/>
+      <w:r>
+        <w:rPr>
+          <w:rFonts w:ascii="Calibri" w:hAnsi="Calibri" w:cs="Calibri"/>
+          <w:lang w:val="en-US"/>
+        </w:rPr>
+        <w:t>to move</w:t>
+      </w:r>
+      <w:proofErr w:type="gramEnd"/>
+      <w:r>
+        <w:rPr>
+          <w:rFonts w:ascii="Calibri" w:hAnsi="Calibri" w:cs="Calibri"/>
+          <w:lang w:val="en-US"/>
+        </w:rPr>
+        <w:t xml:space="preserve"> it forwards. Enter the delay in either milliseconds or [</w:t>
+      </w:r>
+      <w:proofErr w:type="spellStart"/>
+      <w:r>
+        <w:rPr>
+          <w:rFonts w:ascii="Calibri" w:hAnsi="Calibri" w:cs="Calibri"/>
+          <w:lang w:val="en-US"/>
+        </w:rPr>
+        <w:t>tf</w:t>
+      </w:r>
+      <w:proofErr w:type="spellEnd"/>
+      <w:r>
+        <w:rPr>
+          <w:rFonts w:ascii="Calibri" w:hAnsi="Calibri" w:cs="Calibri"/>
+          <w:lang w:val="en-US"/>
+        </w:rPr>
+        <w:t>].</w:t>
       </w:r>
     </w:p>
     <w:p>
@@ -542,53 +690,41 @@
           <w:numId w:val="4"/>
         </w:numPr>
         <w:rPr>
-          <w:lang w:val="en-US"/>
-        </w:rPr>
-      </w:pPr>
-      <w:r>
-        <w:rPr>
-          <w:lang w:val="en-US"/>
-        </w:rPr>
-        <w:t xml:space="preserve">Specify the Events you </w:t>
-      </w:r>
-      <w:r>
-        <w:rPr>
-          <w:lang w:val="en-US"/>
-        </w:rPr>
-        <w:t>wish</w:t>
-      </w:r>
-      <w:r>
-        <w:rPr>
-          <w:lang w:val="en-US"/>
-        </w:rPr>
-        <w:t xml:space="preserve"> to </w:t>
-      </w:r>
-      <w:r>
-        <w:rPr>
-          <w:lang w:val="en-US"/>
-        </w:rPr>
-        <w:t>examine</w:t>
-      </w:r>
-      <w:r>
-        <w:rPr>
-          <w:lang w:val="en-US"/>
-        </w:rPr>
-        <w:t xml:space="preserve"> (by using comma or space to separate them). Value</w:t>
-      </w:r>
-      <w:r>
-        <w:rPr>
+          <w:rFonts w:ascii="Calibri" w:hAnsi="Calibri" w:cs="Calibri"/>
+          <w:lang w:val="en-US"/>
+        </w:rPr>
+      </w:pPr>
+      <w:r>
+        <w:rPr>
+          <w:rFonts w:ascii="Calibri" w:hAnsi="Calibri" w:cs="Calibri"/>
+          <w:lang w:val="en-US"/>
+        </w:rPr>
+        <w:t>Specify the events you wish to examine, separating them with commas or spaces.</w:t>
+      </w:r>
+      <w:r>
+        <w:rPr>
+          <w:rFonts w:ascii="Calibri" w:hAnsi="Calibri" w:cs="Calibri"/>
+          <w:lang w:val="en-US"/>
+        </w:rPr>
+        <w:t xml:space="preserve"> Value</w:t>
+      </w:r>
+      <w:r>
+        <w:rPr>
+          <w:rFonts w:ascii="Calibri" w:hAnsi="Calibri" w:cs="Calibri"/>
           <w:lang w:val="en-US"/>
         </w:rPr>
         <w:t>s</w:t>
       </w:r>
       <w:r>
         <w:rPr>
+          <w:rFonts w:ascii="Calibri" w:hAnsi="Calibri" w:cs="Calibri"/>
           <w:lang w:val="en-US"/>
         </w:rPr>
         <w:t xml:space="preserve"> must be listed in the section </w:t>
       </w:r>
       <w:r>
         <w:rPr>
+          <w:rFonts w:ascii="Calibri" w:hAnsi="Calibri" w:cs="Calibri"/>
           <w:i/>
           <w:iCs/>
           <w:lang w:val="en-US"/>
@@ -597,6 +733,7 @@
       </w:r>
       <w:r>
         <w:rPr>
+          <w:rFonts w:ascii="Calibri" w:hAnsi="Calibri" w:cs="Calibri"/>
           <w:lang w:val="en-US"/>
         </w:rPr>
         <w:t>.</w:t>
@@ -610,18 +747,21 @@
           <w:numId w:val="4"/>
         </w:numPr>
         <w:rPr>
-          <w:lang w:val="en-US"/>
-        </w:rPr>
-      </w:pPr>
-      <w:r>
-        <w:rPr>
-          <w:lang w:val="en-US"/>
-        </w:rPr>
-        <w:t xml:space="preserve">Specify the duration of the epoch. It is important to note that the time is relative to the event. This means that if you want to include a period before the event, you must enter a negative value for the onset (in this example, the epoch length will be 100 </w:t>
+          <w:rFonts w:ascii="Calibri" w:hAnsi="Calibri" w:cs="Calibri"/>
+          <w:lang w:val="en-US"/>
+        </w:rPr>
+      </w:pPr>
+      <w:r>
+        <w:rPr>
+          <w:rFonts w:ascii="Calibri" w:hAnsi="Calibri" w:cs="Calibri"/>
+          <w:lang w:val="en-US"/>
+        </w:rPr>
+        <w:t xml:space="preserve">Specify the duration of the epoch. Note that this time is relative to the event. If you want to include a period before the event, enter a negative value for the onset. In this example, the epoch will last 100 </w:t>
       </w:r>
       <w:proofErr w:type="spellStart"/>
       <w:r>
         <w:rPr>
+          <w:rFonts w:ascii="Calibri" w:hAnsi="Calibri" w:cs="Calibri"/>
           <w:lang w:val="en-US"/>
         </w:rPr>
         <w:t>ms</w:t>
@@ -629,13 +769,15 @@
       <w:proofErr w:type="spellEnd"/>
       <w:r>
         <w:rPr>
-          <w:lang w:val="en-US"/>
-        </w:rPr>
-        <w:t xml:space="preserve"> before the event and 500 </w:t>
+          <w:rFonts w:ascii="Calibri" w:hAnsi="Calibri" w:cs="Calibri"/>
+          <w:lang w:val="en-US"/>
+        </w:rPr>
+        <w:t xml:space="preserve"> before and 500 </w:t>
       </w:r>
       <w:proofErr w:type="spellStart"/>
       <w:r>
         <w:rPr>
+          <w:rFonts w:ascii="Calibri" w:hAnsi="Calibri" w:cs="Calibri"/>
           <w:lang w:val="en-US"/>
         </w:rPr>
         <w:t>ms</w:t>
@@ -643,13 +785,15 @@
       <w:proofErr w:type="spellEnd"/>
       <w:r>
         <w:rPr>
-          <w:lang w:val="en-US"/>
-        </w:rPr>
-        <w:t xml:space="preserve"> after the event). The onset and offset can be entered in either </w:t>
+          <w:rFonts w:ascii="Calibri" w:hAnsi="Calibri" w:cs="Calibri"/>
+          <w:lang w:val="en-US"/>
+        </w:rPr>
+        <w:t xml:space="preserve"> after the event. The onset and offset can be entered in either milliseconds [</w:t>
       </w:r>
       <w:proofErr w:type="spellStart"/>
       <w:r>
         <w:rPr>
+          <w:rFonts w:ascii="Calibri" w:hAnsi="Calibri" w:cs="Calibri"/>
           <w:lang w:val="en-US"/>
         </w:rPr>
         <w:t>ms</w:t>
@@ -657,13 +801,45 @@
       <w:proofErr w:type="spellEnd"/>
       <w:r>
         <w:rPr>
-          <w:lang w:val="en-US"/>
-        </w:rPr>
-        <w:t xml:space="preserve"> or TF. For the offset, use the </w:t>
+          <w:rFonts w:ascii="Calibri" w:hAnsi="Calibri" w:cs="Calibri"/>
+          <w:lang w:val="en-US"/>
+        </w:rPr>
+        <w:t>] or time frame [</w:t>
       </w:r>
       <w:proofErr w:type="spellStart"/>
       <w:r>
         <w:rPr>
+          <w:rFonts w:ascii="Calibri" w:hAnsi="Calibri" w:cs="Calibri"/>
+          <w:lang w:val="en-US"/>
+        </w:rPr>
+        <w:t>tf</w:t>
+      </w:r>
+      <w:proofErr w:type="spellEnd"/>
+      <w:r>
+        <w:rPr>
+          <w:rFonts w:ascii="Calibri" w:hAnsi="Calibri" w:cs="Calibri"/>
+          <w:lang w:val="en-US"/>
+        </w:rPr>
+        <w:t xml:space="preserve">]. </w:t>
+      </w:r>
+      <w:r>
+        <w:rPr>
+          <w:rFonts w:ascii="Calibri" w:hAnsi="Calibri" w:cs="Calibri"/>
+          <w:lang w:val="en-US"/>
+        </w:rPr>
+        <w:t xml:space="preserve">For the offset, use the </w:t>
+      </w:r>
+      <w:r>
+        <w:rPr>
+          <w:rFonts w:ascii="Calibri" w:hAnsi="Calibri" w:cs="Calibri"/>
+          <w:lang w:val="en-US"/>
+        </w:rPr>
+        <w:t>‘</w:t>
+      </w:r>
+      <w:proofErr w:type="spellStart"/>
+      <w:r>
+        <w:rPr>
+          <w:rFonts w:ascii="Calibri" w:hAnsi="Calibri" w:cs="Calibri"/>
           <w:i/>
           <w:iCs/>
           <w:lang w:val="en-US"/>
@@ -673,9 +849,33 @@
       <w:proofErr w:type="spellEnd"/>
       <w:r>
         <w:rPr>
-          <w:lang w:val="en-US"/>
-        </w:rPr>
-        <w:t xml:space="preserve"> (=end of file) button if you want your epochs to last until the end of the file.</w:t>
+          <w:rFonts w:ascii="Calibri" w:hAnsi="Calibri" w:cs="Calibri"/>
+          <w:i/>
+          <w:iCs/>
+          <w:lang w:val="en-US"/>
+        </w:rPr>
+        <w:t>’</w:t>
+      </w:r>
+      <w:r>
+        <w:rPr>
+          <w:rFonts w:ascii="Calibri" w:hAnsi="Calibri" w:cs="Calibri"/>
+          <w:lang w:val="en-US"/>
+        </w:rPr>
+        <w:t xml:space="preserve"> button </w:t>
+      </w:r>
+      <w:r>
+        <w:rPr>
+          <w:rFonts w:ascii="Calibri" w:hAnsi="Calibri" w:cs="Calibri"/>
+          <w:lang w:val="en-US"/>
+        </w:rPr>
+        <w:t xml:space="preserve">(=end of file) </w:t>
+      </w:r>
+      <w:r>
+        <w:rPr>
+          <w:rFonts w:ascii="Calibri" w:hAnsi="Calibri" w:cs="Calibri"/>
+          <w:lang w:val="en-US"/>
+        </w:rPr>
+        <w:t>if you want your epochs to last until the end of the file.</w:t>
       </w:r>
     </w:p>
     <w:p>
@@ -686,17 +886,20 @@
           <w:numId w:val="4"/>
         </w:numPr>
         <w:rPr>
-          <w:lang w:val="en-US"/>
-        </w:rPr>
-      </w:pPr>
-      <w:r>
-        <w:rPr>
+          <w:rFonts w:ascii="Calibri" w:hAnsi="Calibri" w:cs="Calibri"/>
+          <w:lang w:val="en-US"/>
+        </w:rPr>
+      </w:pPr>
+      <w:r>
+        <w:rPr>
+          <w:rFonts w:ascii="Calibri" w:hAnsi="Calibri" w:cs="Calibri"/>
           <w:lang w:val="en-US"/>
         </w:rPr>
         <w:t xml:space="preserve">The </w:t>
       </w:r>
       <w:r>
         <w:rPr>
+          <w:rFonts w:ascii="Calibri" w:hAnsi="Calibri" w:cs="Calibri"/>
           <w:i/>
           <w:iCs/>
           <w:lang w:val="en-US"/>
@@ -705,12 +908,14 @@
       </w:r>
       <w:r>
         <w:rPr>
+          <w:rFonts w:ascii="Calibri" w:hAnsi="Calibri" w:cs="Calibri"/>
           <w:lang w:val="en-US"/>
         </w:rPr>
         <w:t xml:space="preserve"> </w:t>
       </w:r>
       <w:r>
         <w:rPr>
+          <w:rFonts w:ascii="Calibri" w:hAnsi="Calibri" w:cs="Calibri"/>
           <w:i/>
           <w:iCs/>
           <w:lang w:val="en-US"/>
@@ -719,44 +924,58 @@
       </w:r>
       <w:r>
         <w:rPr>
+          <w:rFonts w:ascii="Calibri" w:hAnsi="Calibri" w:cs="Calibri"/>
           <w:lang w:val="en-US"/>
         </w:rPr>
         <w:t xml:space="preserve"> button permit</w:t>
       </w:r>
       <w:r>
         <w:rPr>
+          <w:rFonts w:ascii="Calibri" w:hAnsi="Calibri" w:cs="Calibri"/>
           <w:lang w:val="en-US"/>
         </w:rPr>
         <w:t>s</w:t>
       </w:r>
       <w:r>
         <w:rPr>
+          <w:rFonts w:ascii="Calibri" w:hAnsi="Calibri" w:cs="Calibri"/>
           <w:lang w:val="en-US"/>
         </w:rPr>
         <w:t xml:space="preserve"> to create sub-epochs. </w:t>
       </w:r>
       <w:r>
         <w:rPr>
-          <w:lang w:val="en-US"/>
-        </w:rPr>
-        <w:t>This option is typically used if you want to divide all your EEG files into epochs without taking events into account (typically used in frequency analysis where the signal needs to be divided into small equal parts). See the FAQ for more details.</w:t>
+          <w:rFonts w:ascii="Calibri" w:hAnsi="Calibri" w:cs="Calibri"/>
+          <w:lang w:val="en-US"/>
+        </w:rPr>
+        <w:t>This option is usually selected when you want to divide all your EEG files into epochs without considering events (this is typically used in frequency analysis, where the signal needs to be divided into small, equal parts). See the FAQ for more details.</w:t>
       </w:r>
     </w:p>
     <w:p>
       <w:pPr>
         <w:pStyle w:val="ListParagraph"/>
         <w:rPr>
-          <w:lang w:val="en-US"/>
-        </w:rPr>
-      </w:pPr>
-      <w:r>
-        <w:rPr>
+          <w:rFonts w:ascii="Calibri" w:hAnsi="Calibri" w:cs="Calibri"/>
+          <w:lang w:val="en-US"/>
+        </w:rPr>
+      </w:pPr>
+      <w:r>
+        <w:rPr>
+          <w:rFonts w:ascii="Calibri" w:hAnsi="Calibri" w:cs="Calibri"/>
           <w:lang w:val="en-US"/>
         </w:rPr>
         <w:t xml:space="preserve">Note: The field Number of </w:t>
       </w:r>
       <w:r>
         <w:rPr>
+          <w:rFonts w:ascii="Calibri" w:hAnsi="Calibri" w:cs="Calibri"/>
+          <w:lang w:val="en-US"/>
+        </w:rPr>
+        <w:t>‘</w:t>
+      </w:r>
+      <w:r>
+        <w:rPr>
+          <w:rFonts w:ascii="Calibri" w:hAnsi="Calibri" w:cs="Calibri"/>
           <w:i/>
           <w:iCs/>
           <w:lang w:val="en-US"/>
@@ -765,12 +984,30 @@
       </w:r>
       <w:r>
         <w:rPr>
+          <w:rFonts w:ascii="Calibri" w:hAnsi="Calibri" w:cs="Calibri"/>
+          <w:i/>
+          <w:iCs/>
+          <w:lang w:val="en-US"/>
+        </w:rPr>
+        <w:t>’</w:t>
+      </w:r>
+      <w:r>
+        <w:rPr>
+          <w:rFonts w:ascii="Calibri" w:hAnsi="Calibri" w:cs="Calibri"/>
           <w:lang w:val="en-US"/>
         </w:rPr>
         <w:t xml:space="preserve"> as well as the </w:t>
       </w:r>
       <w:r>
         <w:rPr>
+          <w:rFonts w:ascii="Calibri" w:hAnsi="Calibri" w:cs="Calibri"/>
+          <w:lang w:val="en-US"/>
+        </w:rPr>
+        <w:t>‘</w:t>
+      </w:r>
+      <w:r>
+        <w:rPr>
+          <w:rFonts w:ascii="Calibri" w:hAnsi="Calibri" w:cs="Calibri"/>
           <w:i/>
           <w:iCs/>
           <w:lang w:val="en-US"/>
@@ -779,27 +1016,45 @@
       </w:r>
       <w:r>
         <w:rPr>
+          <w:rFonts w:ascii="Calibri" w:hAnsi="Calibri" w:cs="Calibri"/>
+          <w:i/>
+          <w:iCs/>
+          <w:lang w:val="en-US"/>
+        </w:rPr>
+        <w:t>’</w:t>
+      </w:r>
+      <w:r>
+        <w:rPr>
+          <w:rFonts w:ascii="Calibri" w:hAnsi="Calibri" w:cs="Calibri"/>
           <w:lang w:val="en-US"/>
         </w:rPr>
         <w:t xml:space="preserve"> </w:t>
       </w:r>
       <w:r>
         <w:rPr>
+          <w:rFonts w:ascii="Calibri" w:hAnsi="Calibri" w:cs="Calibri"/>
           <w:lang w:val="en-US"/>
         </w:rPr>
         <w:t>when</w:t>
       </w:r>
       <w:r>
         <w:rPr>
+          <w:rFonts w:ascii="Calibri" w:hAnsi="Calibri" w:cs="Calibri"/>
           <w:lang w:val="en-US"/>
         </w:rPr>
         <w:t xml:space="preserve"> </w:t>
       </w:r>
+      <w:r>
+        <w:rPr>
+          <w:rFonts w:ascii="Calibri" w:hAnsi="Calibri" w:cs="Calibri"/>
+          <w:lang w:val="en-US"/>
+        </w:rPr>
+        <w:t>‘</w:t>
+      </w:r>
       <w:proofErr w:type="spellStart"/>
       <w:r>
         <w:rPr>
-          <w:b/>
-          <w:bCs/>
+          <w:rFonts w:ascii="Calibri" w:hAnsi="Calibri" w:cs="Calibri"/>
           <w:lang w:val="en-US"/>
         </w:rPr>
         <w:t>EoF</w:t>
@@ -807,33 +1062,52 @@
       <w:proofErr w:type="spellEnd"/>
       <w:r>
         <w:rPr>
+          <w:rFonts w:ascii="Calibri" w:hAnsi="Calibri" w:cs="Calibri"/>
+          <w:lang w:val="en-US"/>
+        </w:rPr>
+        <w:t>’</w:t>
+      </w:r>
+      <w:r>
+        <w:rPr>
+          <w:rFonts w:ascii="Calibri" w:hAnsi="Calibri" w:cs="Calibri"/>
           <w:lang w:val="en-US"/>
         </w:rPr>
         <w:t xml:space="preserve"> </w:t>
       </w:r>
       <w:r>
         <w:rPr>
+          <w:rFonts w:ascii="Calibri" w:hAnsi="Calibri" w:cs="Calibri"/>
           <w:lang w:val="en-US"/>
         </w:rPr>
         <w:t>is enabled</w:t>
       </w:r>
       <w:r>
         <w:rPr>
+          <w:rFonts w:ascii="Calibri" w:hAnsi="Calibri" w:cs="Calibri"/>
           <w:lang w:val="en-US"/>
         </w:rPr>
         <w:t xml:space="preserve">, </w:t>
       </w:r>
       <w:r>
         <w:rPr>
-          <w:lang w:val="en-US"/>
-        </w:rPr>
-        <w:t>g</w:t>
-      </w:r>
-      <w:r>
-        <w:rPr>
-          <w:lang w:val="en-US"/>
-        </w:rPr>
-        <w:t>ive values in relation to the first file in the list. However, if you have several files of different lengths, these values will be adjusted for each file.</w:t>
+          <w:rFonts w:ascii="Calibri" w:hAnsi="Calibri" w:cs="Calibri"/>
+          <w:lang w:val="en-US"/>
+        </w:rPr>
+        <w:t>provide values in relation to the first file in the list</w:t>
+      </w:r>
+      <w:r>
+        <w:rPr>
+          <w:rFonts w:ascii="Calibri" w:hAnsi="Calibri" w:cs="Calibri"/>
+          <w:lang w:val="en-US"/>
+        </w:rPr>
+        <w:t xml:space="preserve">. </w:t>
+      </w:r>
+      <w:r>
+        <w:rPr>
+          <w:rFonts w:ascii="Calibri" w:hAnsi="Calibri" w:cs="Calibri"/>
+          <w:lang w:val="en-US"/>
+        </w:rPr>
+        <w:t>However, if you have multiple files of different lengths, the values will be adjusted accordingly.</w:t>
       </w:r>
     </w:p>
     <w:p>
@@ -858,8 +1132,8 @@
       <w:r>
         <w:rPr>
           <w:rFonts w:ascii="Calibri" w:hAnsi="Calibri" w:cs="Calibri"/>
-          <w:i/>
-          <w:iCs/>
+          <w:b/>
+          <w:bCs/>
           <w:lang w:val="en-US"/>
         </w:rPr>
         <w:t>baseline correction</w:t>
@@ -876,21 +1150,14 @@
           <w:rFonts w:ascii="Calibri" w:hAnsi="Calibri" w:cs="Calibri"/>
           <w:lang w:val="en-US"/>
         </w:rPr>
-        <w:t>consists</w:t>
-      </w:r>
-      <w:r>
-        <w:rPr>
-          <w:rFonts w:ascii="Calibri" w:hAnsi="Calibri" w:cs="Calibri"/>
-          <w:lang w:val="en-US"/>
-        </w:rPr>
-        <w:t xml:space="preserve"> </w:t>
-      </w:r>
-      <w:r>
-        <w:rPr>
-          <w:rFonts w:ascii="Calibri" w:hAnsi="Calibri" w:cs="Calibri"/>
-          <w:lang w:val="en-US"/>
-        </w:rPr>
-        <w:t>of subtracting the mean amplitude of a specified period of the epoch (the baseline) from the whole epoch (see the FAQ for a more detailed explanation of its use). You can choose between several baselines:</w:t>
+        <w:t>involves subtracting the mean amplitude of a specified period of the epoch (the baseline) from the entire epoch. See the FAQ for a more detailed explanation of how to use it. You can choose from several different baselines</w:t>
+      </w:r>
+      <w:r>
+        <w:rPr>
+          <w:rFonts w:ascii="Calibri" w:hAnsi="Calibri" w:cs="Calibri"/>
+          <w:lang w:val="en-US"/>
+        </w:rPr>
+        <w:t>:</w:t>
       </w:r>
       <w:r>
         <w:rPr>
@@ -982,6 +1249,13 @@
       <w:r>
         <w:rPr>
           <w:rFonts w:ascii="Calibri" w:hAnsi="Calibri" w:cs="Calibri"/>
+          <w:lang w:val="en-US"/>
+        </w:rPr>
+        <w:t xml:space="preserve">point </w:t>
+      </w:r>
+      <w:r>
+        <w:rPr>
+          <w:rFonts w:ascii="Calibri" w:hAnsi="Calibri" w:cs="Calibri"/>
           <w:b/>
           <w:bCs/>
           <w:lang w:val="en-US"/>
@@ -1013,7 +1287,21 @@
           <w:rFonts w:ascii="Calibri" w:hAnsi="Calibri" w:cs="Calibri"/>
           <w:lang w:val="en-US"/>
         </w:rPr>
-        <w:t xml:space="preserve">The same as the point </w:t>
+        <w:t xml:space="preserve">The same as </w:t>
+      </w:r>
+      <w:r>
+        <w:rPr>
+          <w:rFonts w:ascii="Calibri" w:hAnsi="Calibri" w:cs="Calibri"/>
+          <w:lang w:val="en-US"/>
+        </w:rPr>
+        <w:t>point</w:t>
+      </w:r>
+      <w:r>
+        <w:rPr>
+          <w:rFonts w:ascii="Calibri" w:hAnsi="Calibri" w:cs="Calibri"/>
+          <w:lang w:val="en-US"/>
+        </w:rPr>
+        <w:t xml:space="preserve"> </w:t>
       </w:r>
       <w:r>
         <w:rPr>
@@ -1109,7 +1397,7 @@
           <w:rFonts w:ascii="Calibri" w:hAnsi="Calibri" w:cs="Calibri"/>
           <w:lang w:val="en-US"/>
         </w:rPr>
-        <w:t xml:space="preserve">This is the saving option related to the epoch computation with : </w:t>
+        <w:t xml:space="preserve">This is the saving option related to the epoch computation: </w:t>
       </w:r>
     </w:p>
     <w:p>
@@ -1131,14 +1419,64 @@
           <w:iCs/>
           <w:lang w:val="en-US"/>
         </w:rPr>
-        <w:t>One file per epoch</w:t>
-      </w:r>
-      <w:r>
-        <w:rPr>
-          <w:rFonts w:ascii="Calibri" w:hAnsi="Calibri" w:cs="Calibri"/>
-          <w:lang w:val="en-US"/>
-        </w:rPr>
-        <w:t>: Record a separate file for each clean epochs</w:t>
+        <w:t>‘</w:t>
+      </w:r>
+      <w:r>
+        <w:rPr>
+          <w:rFonts w:ascii="Calibri" w:hAnsi="Calibri" w:cs="Calibri"/>
+          <w:i/>
+          <w:iCs/>
+          <w:lang w:val="en-US"/>
+        </w:rPr>
+        <w:t xml:space="preserve">One file per </w:t>
+      </w:r>
+      <w:proofErr w:type="gramStart"/>
+      <w:r>
+        <w:rPr>
+          <w:rFonts w:ascii="Calibri" w:hAnsi="Calibri" w:cs="Calibri"/>
+          <w:i/>
+          <w:iCs/>
+          <w:lang w:val="en-US"/>
+        </w:rPr>
+        <w:t>epoch</w:t>
+      </w:r>
+      <w:r>
+        <w:rPr>
+          <w:rFonts w:ascii="Calibri" w:hAnsi="Calibri" w:cs="Calibri"/>
+          <w:i/>
+          <w:iCs/>
+          <w:lang w:val="en-US"/>
+        </w:rPr>
+        <w:t>’</w:t>
+      </w:r>
+      <w:r>
+        <w:rPr>
+          <w:rFonts w:ascii="Calibri" w:hAnsi="Calibri" w:cs="Calibri"/>
+          <w:lang w:val="en-US"/>
+        </w:rPr>
+        <w:t>:</w:t>
+      </w:r>
+      <w:proofErr w:type="gramEnd"/>
+      <w:r>
+        <w:rPr>
+          <w:rFonts w:ascii="Calibri" w:hAnsi="Calibri" w:cs="Calibri"/>
+          <w:lang w:val="en-US"/>
+        </w:rPr>
+        <w:t xml:space="preserve"> </w:t>
+      </w:r>
+      <w:r>
+        <w:rPr>
+          <w:rFonts w:ascii="Calibri" w:hAnsi="Calibri" w:cs="Calibri"/>
+          <w:lang w:val="en-US"/>
+        </w:rPr>
+        <w:t>r</w:t>
+      </w:r>
+      <w:r>
+        <w:rPr>
+          <w:rFonts w:ascii="Calibri" w:hAnsi="Calibri" w:cs="Calibri"/>
+          <w:lang w:val="en-US"/>
+        </w:rPr>
+        <w:t>ecord a separate file for each clean epoch</w:t>
       </w:r>
     </w:p>
     <w:p>
@@ -1160,14 +1498,39 @@
           <w:iCs/>
           <w:lang w:val="en-US"/>
         </w:rPr>
+        <w:t>‘</w:t>
+      </w:r>
+      <w:r>
+        <w:rPr>
+          <w:rFonts w:ascii="Calibri" w:hAnsi="Calibri" w:cs="Calibri"/>
+          <w:i/>
+          <w:iCs/>
+          <w:lang w:val="en-US"/>
+        </w:rPr>
         <w:t>Merge epochs into one file</w:t>
       </w:r>
       <w:r>
         <w:rPr>
           <w:rFonts w:ascii="Calibri" w:hAnsi="Calibri" w:cs="Calibri"/>
-          <w:lang w:val="en-US"/>
-        </w:rPr>
-        <w:t>: Record one file with concatenation of all clean epochs</w:t>
+          <w:i/>
+          <w:iCs/>
+          <w:lang w:val="en-US"/>
+        </w:rPr>
+        <w:t>’</w:t>
+      </w:r>
+      <w:r>
+        <w:rPr>
+          <w:rFonts w:ascii="Calibri" w:hAnsi="Calibri" w:cs="Calibri"/>
+          <w:lang w:val="en-US"/>
+        </w:rPr>
+        <w:t xml:space="preserve">: </w:t>
+      </w:r>
+      <w:r>
+        <w:rPr>
+          <w:rFonts w:ascii="Calibri" w:hAnsi="Calibri" w:cs="Calibri"/>
+          <w:lang w:val="en-US"/>
+        </w:rPr>
+        <w:t>concatenate all clean epochs into one file</w:t>
       </w:r>
     </w:p>
     <w:p>
@@ -1207,14 +1570,14 @@
           <w:rFonts w:ascii="Calibri" w:hAnsi="Calibri" w:cs="Calibri"/>
           <w:lang w:val="en-US"/>
         </w:rPr>
-        <w:t>:</w:t>
-      </w:r>
-      <w:r>
-        <w:rPr>
-          <w:rFonts w:ascii="Calibri" w:hAnsi="Calibri" w:cs="Calibri"/>
-          <w:lang w:val="en-US"/>
-        </w:rPr>
-        <w:t xml:space="preserve"> Concatenate all the clean epochs per participant</w:t>
+        <w:t xml:space="preserve">: </w:t>
+      </w:r>
+      <w:r>
+        <w:rPr>
+          <w:rFonts w:ascii="Calibri" w:hAnsi="Calibri" w:cs="Calibri"/>
+          <w:lang w:val="en-US"/>
+        </w:rPr>
+        <w:t>concatenate all the clean epochs for each participant</w:t>
       </w:r>
     </w:p>
     <w:p>
@@ -1239,42 +1602,14 @@
           <w:rFonts w:ascii="Calibri" w:hAnsi="Calibri" w:cs="Calibri"/>
           <w:lang w:val="en-US"/>
         </w:rPr>
-        <w:t>‘</w:t>
-      </w:r>
-      <w:r>
-        <w:rPr>
-          <w:rFonts w:ascii="Calibri" w:hAnsi="Calibri" w:cs="Calibri"/>
-          <w:lang w:val="en-US"/>
-        </w:rPr>
-        <w:t>Clean epoch</w:t>
-      </w:r>
-      <w:r>
-        <w:rPr>
-          <w:rFonts w:ascii="Calibri" w:hAnsi="Calibri" w:cs="Calibri"/>
-          <w:lang w:val="en-US"/>
-        </w:rPr>
-        <w:t>’</w:t>
-      </w:r>
-      <w:r>
-        <w:rPr>
-          <w:rFonts w:ascii="Calibri" w:hAnsi="Calibri" w:cs="Calibri"/>
-          <w:lang w:val="en-US"/>
-        </w:rPr>
-        <w:t xml:space="preserve"> means epoch</w:t>
-      </w:r>
-      <w:r>
-        <w:rPr>
-          <w:rFonts w:ascii="Calibri" w:hAnsi="Calibri" w:cs="Calibri"/>
-          <w:lang w:val="en-US"/>
-        </w:rPr>
-        <w:t>s</w:t>
-      </w:r>
-      <w:r>
-        <w:rPr>
-          <w:rFonts w:ascii="Calibri" w:hAnsi="Calibri" w:cs="Calibri"/>
-          <w:lang w:val="en-US"/>
-        </w:rPr>
-        <w:t xml:space="preserve"> which survive to the </w:t>
+        <w:t>Clean epoch refers to epochs that survived</w:t>
+      </w:r>
+      <w:r>
+        <w:rPr>
+          <w:rFonts w:ascii="Calibri" w:hAnsi="Calibri" w:cs="Calibri"/>
+          <w:lang w:val="en-US"/>
+        </w:rPr>
+        <w:t xml:space="preserve"> the </w:t>
       </w:r>
       <w:r>
         <w:rPr>
@@ -1299,12 +1634,16 @@
       <w:pPr>
         <w:rPr>
           <w:rFonts w:ascii="Calibri" w:hAnsi="Calibri" w:cs="Calibri"/>
-          <w:lang w:val="en-US"/>
-        </w:rPr>
-      </w:pPr>
-      <w:r>
-        <w:rPr>
-          <w:rFonts w:ascii="Calibri" w:hAnsi="Calibri" w:cs="Calibri"/>
+          <w:b/>
+          <w:bCs/>
+          <w:lang w:val="en-US"/>
+        </w:rPr>
+      </w:pPr>
+      <w:r>
+        <w:rPr>
+          <w:rFonts w:ascii="Calibri" w:hAnsi="Calibri" w:cs="Calibri"/>
+          <w:b/>
+          <w:bCs/>
           <w:lang w:val="en-US"/>
         </w:rPr>
         <w:t>Pannel B: ARTEFACT REJECTION</w:t>
@@ -1327,7 +1666,14 @@
           <w:rFonts w:ascii="Calibri" w:hAnsi="Calibri" w:cs="Calibri"/>
           <w:lang w:val="en-US"/>
         </w:rPr>
-        <w:t>There is three possible ways to detect bad signal inside of an epoch:</w:t>
+        <w:t>There are three possible ways to detect a bad signal within an epoch</w:t>
+      </w:r>
+      <w:r>
+        <w:rPr>
+          <w:rFonts w:ascii="Calibri" w:hAnsi="Calibri" w:cs="Calibri"/>
+          <w:lang w:val="en-US"/>
+        </w:rPr>
+        <w:t>:</w:t>
       </w:r>
     </w:p>
     <w:p>
@@ -1349,77 +1695,56 @@
           <w:iCs/>
           <w:lang w:val="en-US"/>
         </w:rPr>
+        <w:lastRenderedPageBreak/>
+        <w:t>‘</w:t>
+      </w:r>
+      <w:r>
+        <w:rPr>
+          <w:rFonts w:ascii="Calibri" w:hAnsi="Calibri" w:cs="Calibri"/>
+          <w:i/>
+          <w:iCs/>
+          <w:lang w:val="en-US"/>
+        </w:rPr>
         <w:t>Max absolute threshold</w:t>
       </w:r>
       <w:r>
         <w:rPr>
           <w:rFonts w:ascii="Calibri" w:hAnsi="Calibri" w:cs="Calibri"/>
-          <w:lang w:val="en-US"/>
-        </w:rPr>
-        <w:t xml:space="preserve">: Define </w:t>
-      </w:r>
-      <w:r>
-        <w:rPr>
-          <w:rFonts w:ascii="Calibri" w:hAnsi="Calibri" w:cs="Calibri"/>
-          <w:lang w:val="en-US"/>
-        </w:rPr>
-        <w:t>a</w:t>
-      </w:r>
-      <w:r>
-        <w:rPr>
-          <w:rFonts w:ascii="Calibri" w:hAnsi="Calibri" w:cs="Calibri"/>
-          <w:lang w:val="en-US"/>
-        </w:rPr>
-        <w:t xml:space="preserve"> </w:t>
-      </w:r>
-      <w:r>
-        <w:rPr>
-          <w:rFonts w:ascii="Calibri" w:hAnsi="Calibri" w:cs="Calibri"/>
-          <w:lang w:val="en-US"/>
-        </w:rPr>
-        <w:t xml:space="preserve">maximal </w:t>
-      </w:r>
-      <w:r>
-        <w:rPr>
-          <w:rFonts w:ascii="Calibri" w:hAnsi="Calibri" w:cs="Calibri"/>
-          <w:lang w:val="en-US"/>
-        </w:rPr>
-        <w:t>threshold amplitude</w:t>
-      </w:r>
-      <w:r>
-        <w:rPr>
-          <w:rFonts w:ascii="Calibri" w:hAnsi="Calibri" w:cs="Calibri"/>
-          <w:lang w:val="en-US"/>
-        </w:rPr>
-        <w:t xml:space="preserve">. If this amplitude is </w:t>
-      </w:r>
-      <w:r>
-        <w:rPr>
-          <w:rFonts w:ascii="Calibri" w:hAnsi="Calibri" w:cs="Calibri"/>
-          <w:lang w:val="en-US"/>
-        </w:rPr>
-        <w:t xml:space="preserve">reached </w:t>
-      </w:r>
-      <w:r>
-        <w:rPr>
-          <w:rFonts w:ascii="Calibri" w:hAnsi="Calibri" w:cs="Calibri"/>
-          <w:lang w:val="en-US"/>
-        </w:rPr>
-        <w:t>by one or more electrode(s) during one or more TF</w:t>
-      </w:r>
-      <w:r>
-        <w:rPr>
-          <w:rFonts w:ascii="Calibri" w:hAnsi="Calibri" w:cs="Calibri"/>
-          <w:lang w:val="en-US"/>
-        </w:rPr>
-        <w:t>s</w:t>
-      </w:r>
-      <w:r>
-        <w:rPr>
-          <w:rFonts w:ascii="Calibri" w:hAnsi="Calibri" w:cs="Calibri"/>
-          <w:lang w:val="en-US"/>
-        </w:rPr>
-        <w:t>, the epoch will be discarded.</w:t>
+          <w:i/>
+          <w:iCs/>
+          <w:lang w:val="en-US"/>
+        </w:rPr>
+        <w:t>’</w:t>
+      </w:r>
+      <w:r>
+        <w:rPr>
+          <w:rFonts w:ascii="Calibri" w:hAnsi="Calibri" w:cs="Calibri"/>
+          <w:lang w:val="en-US"/>
+        </w:rPr>
+        <w:t xml:space="preserve">: </w:t>
+      </w:r>
+      <w:r>
+        <w:rPr>
+          <w:rFonts w:ascii="Calibri" w:hAnsi="Calibri" w:cs="Calibri"/>
+          <w:lang w:val="en-US"/>
+        </w:rPr>
+        <w:t>Define a maximum threshold amplitude. If this amplitude is reached by one or more electrodes during one or more [</w:t>
+      </w:r>
+      <w:proofErr w:type="spellStart"/>
+      <w:r>
+        <w:rPr>
+          <w:rFonts w:ascii="Calibri" w:hAnsi="Calibri" w:cs="Calibri"/>
+          <w:lang w:val="en-US"/>
+        </w:rPr>
+        <w:t>tf</w:t>
+      </w:r>
+      <w:proofErr w:type="spellEnd"/>
+      <w:r>
+        <w:rPr>
+          <w:rFonts w:ascii="Calibri" w:hAnsi="Calibri" w:cs="Calibri"/>
+          <w:lang w:val="en-US"/>
+        </w:rPr>
+        <w:t>], the epoch will be discarded.</w:t>
       </w:r>
     </w:p>
     <w:p>
@@ -1441,7 +1766,6 @@
           <w:iCs/>
           <w:lang w:val="en-US"/>
         </w:rPr>
-        <w:lastRenderedPageBreak/>
         <w:t>Max step threshold</w:t>
       </w:r>
       <w:r>
@@ -1449,21 +1773,14 @@
           <w:rFonts w:ascii="Calibri" w:hAnsi="Calibri" w:cs="Calibri"/>
           <w:lang w:val="en-US"/>
         </w:rPr>
-        <w:t>:</w:t>
-      </w:r>
-      <w:r>
-        <w:rPr>
-          <w:rFonts w:ascii="Calibri" w:hAnsi="Calibri" w:cs="Calibri"/>
-          <w:lang w:val="en-US"/>
-        </w:rPr>
-        <w:t xml:space="preserve"> </w:t>
-      </w:r>
-      <w:r>
-        <w:rPr>
-          <w:rFonts w:ascii="Calibri" w:hAnsi="Calibri" w:cs="Calibri"/>
-          <w:lang w:val="en-US"/>
-        </w:rPr>
-        <w:t>Allows the detection of amplitude jumps in the signal. If the amplitude difference between two time points reaches the specified threshold, the epoch is discarded.</w:t>
+        <w:t xml:space="preserve">: </w:t>
+      </w:r>
+      <w:r>
+        <w:rPr>
+          <w:rFonts w:ascii="Calibri" w:hAnsi="Calibri" w:cs="Calibri"/>
+          <w:lang w:val="en-US"/>
+        </w:rPr>
+        <w:t>This allows amplitude jumps in the signal to be detected. If the difference in amplitude between two time points reaches the specified threshold, the epoch is discarded.</w:t>
       </w:r>
     </w:p>
     <w:p>
@@ -1492,7 +1809,14 @@
           <w:rFonts w:ascii="Calibri" w:hAnsi="Calibri" w:cs="Calibri"/>
           <w:lang w:val="en-US"/>
         </w:rPr>
-        <w:t>: If the difference between the highest and lowest amplitude in the epoch reaches the specified threshold, the epoch will be discarded.</w:t>
+        <w:t xml:space="preserve">: </w:t>
+      </w:r>
+      <w:r>
+        <w:rPr>
+          <w:rFonts w:ascii="Calibri" w:hAnsi="Calibri" w:cs="Calibri"/>
+          <w:lang w:val="en-US"/>
+        </w:rPr>
+        <w:t>The epoch will be discarded if the difference between its highest and lowest amplitude reaches the specified threshold.</w:t>
       </w:r>
     </w:p>
     <w:p>
@@ -1508,7 +1832,14 @@
           <w:rFonts w:ascii="Calibri" w:hAnsi="Calibri" w:cs="Calibri"/>
           <w:lang w:val="en-US"/>
         </w:rPr>
-        <w:t>The output will be an Epochs_Summary.xlsx file with details of how many epochs have been rejected by each criterion. See the FAQ for more details.</w:t>
+        <w:t>An 'Epochs_Summary.xlsx' file will be created containing details of how many epochs have been rejected by each criterion. Please refer to the FAQ for more information</w:t>
+      </w:r>
+      <w:r>
+        <w:rPr>
+          <w:rFonts w:ascii="Calibri" w:hAnsi="Calibri" w:cs="Calibri"/>
+          <w:lang w:val="en-US"/>
+        </w:rPr>
+        <w:t>.</w:t>
       </w:r>
     </w:p>
     <w:p>
@@ -1530,21 +1861,14 @@
           <w:rFonts w:ascii="Calibri" w:hAnsi="Calibri" w:cs="Calibri"/>
           <w:lang w:val="en-US"/>
         </w:rPr>
-        <w:t xml:space="preserve">Same as 9 but only for the Auxiliary channels if you have specified </w:t>
-      </w:r>
-      <w:r>
-        <w:rPr>
-          <w:rFonts w:ascii="Calibri" w:hAnsi="Calibri" w:cs="Calibri"/>
-          <w:lang w:val="en-US"/>
-        </w:rPr>
-        <w:t>any</w:t>
-      </w:r>
-      <w:r>
-        <w:rPr>
-          <w:rFonts w:ascii="Calibri" w:hAnsi="Calibri" w:cs="Calibri"/>
-          <w:lang w:val="en-US"/>
-        </w:rPr>
-        <w:t xml:space="preserve"> in the </w:t>
+        <w:t xml:space="preserve">Same as </w:t>
+      </w:r>
+      <w:r>
+        <w:rPr>
+          <w:rFonts w:ascii="Calibri" w:hAnsi="Calibri" w:cs="Calibri"/>
+          <w:lang w:val="en-US"/>
+        </w:rPr>
+        <w:t xml:space="preserve">point </w:t>
       </w:r>
       <w:r>
         <w:rPr>
@@ -1553,6 +1877,36 @@
           <w:bCs/>
           <w:lang w:val="en-US"/>
         </w:rPr>
+        <w:t>9</w:t>
+      </w:r>
+      <w:r>
+        <w:rPr>
+          <w:rFonts w:ascii="Calibri" w:hAnsi="Calibri" w:cs="Calibri"/>
+          <w:lang w:val="en-US"/>
+        </w:rPr>
+        <w:t xml:space="preserve"> but only for the Auxiliary channels if you have specified </w:t>
+      </w:r>
+      <w:r>
+        <w:rPr>
+          <w:rFonts w:ascii="Calibri" w:hAnsi="Calibri" w:cs="Calibri"/>
+          <w:lang w:val="en-US"/>
+        </w:rPr>
+        <w:t>any</w:t>
+      </w:r>
+      <w:r>
+        <w:rPr>
+          <w:rFonts w:ascii="Calibri" w:hAnsi="Calibri" w:cs="Calibri"/>
+          <w:lang w:val="en-US"/>
+        </w:rPr>
+        <w:t xml:space="preserve"> in the </w:t>
+      </w:r>
+      <w:r>
+        <w:rPr>
+          <w:rFonts w:ascii="Calibri" w:hAnsi="Calibri" w:cs="Calibri"/>
+          <w:b/>
+          <w:bCs/>
+          <w:lang w:val="en-US"/>
+        </w:rPr>
         <w:t>Electrode Setting</w:t>
       </w:r>
       <w:r>
@@ -1591,6 +1945,13 @@
           <w:lang w:val="en-US"/>
         </w:rPr>
         <w:t xml:space="preserve"> windows. </w:t>
+      </w:r>
+      <w:r>
+        <w:rPr>
+          <w:rFonts w:ascii="Calibri" w:hAnsi="Calibri" w:cs="Calibri"/>
+          <w:lang w:val="en-US"/>
+        </w:rPr>
+        <w:t xml:space="preserve"> </w:t>
       </w:r>
     </w:p>
     <w:p>
@@ -1612,7 +1973,361 @@
           <w:rFonts w:ascii="Calibri" w:hAnsi="Calibri" w:cs="Calibri"/>
           <w:lang w:val="en-US"/>
         </w:rPr>
-        <w:t>Need to be add</w:t>
+        <w:t xml:space="preserve">The AR Evaluation tool is optional and allows you to test artefact rejection parameters without saving the EEG average or </w:t>
+      </w:r>
+      <w:proofErr w:type="spellStart"/>
+      <w:r>
+        <w:rPr>
+          <w:rFonts w:ascii="Calibri" w:hAnsi="Calibri" w:cs="Calibri"/>
+          <w:lang w:val="en-US"/>
+        </w:rPr>
+        <w:t>epoching</w:t>
+      </w:r>
+      <w:proofErr w:type="spellEnd"/>
+      <w:r>
+        <w:rPr>
+          <w:rFonts w:ascii="Calibri" w:hAnsi="Calibri" w:cs="Calibri"/>
+          <w:lang w:val="en-US"/>
+        </w:rPr>
+        <w:t xml:space="preserve"> files. Two Excel output files will be created</w:t>
+      </w:r>
+      <w:r>
+        <w:rPr>
+          <w:rFonts w:ascii="Calibri" w:hAnsi="Calibri" w:cs="Calibri"/>
+          <w:lang w:val="en-US"/>
+        </w:rPr>
+        <w:t xml:space="preserve">: </w:t>
+      </w:r>
+    </w:p>
+    <w:p>
+      <w:pPr>
+        <w:pStyle w:val="ListParagraph"/>
+        <w:numPr>
+          <w:ilvl w:val="1"/>
+          <w:numId w:val="4"/>
+        </w:numPr>
+        <w:rPr>
+          <w:rFonts w:ascii="Calibri" w:hAnsi="Calibri" w:cs="Calibri"/>
+          <w:lang w:val="en-US"/>
+        </w:rPr>
+      </w:pPr>
+      <w:r>
+        <w:rPr>
+          <w:rFonts w:ascii="Calibri" w:hAnsi="Calibri" w:cs="Calibri"/>
+          <w:lang w:val="en-US"/>
+        </w:rPr>
+        <w:t>‘</w:t>
+      </w:r>
+      <w:r>
+        <w:rPr>
+          <w:rFonts w:ascii="Calibri" w:hAnsi="Calibri" w:cs="Calibri"/>
+          <w:i/>
+          <w:iCs/>
+          <w:lang w:val="en-US"/>
+        </w:rPr>
+        <w:t>ARtesting_Summary.xlsx</w:t>
+      </w:r>
+      <w:r>
+        <w:rPr>
+          <w:rFonts w:ascii="Calibri" w:hAnsi="Calibri" w:cs="Calibri"/>
+          <w:lang w:val="en-US"/>
+        </w:rPr>
+        <w:t xml:space="preserve">’: Summary of number of epochs accepted and rejected (similar as the standard </w:t>
+      </w:r>
+      <w:r>
+        <w:rPr>
+          <w:rFonts w:ascii="Calibri" w:hAnsi="Calibri" w:cs="Calibri"/>
+          <w:i/>
+          <w:iCs/>
+          <w:lang w:val="en-US"/>
+        </w:rPr>
+        <w:t>Epoching_Summary.xlsx</w:t>
+      </w:r>
+      <w:r>
+        <w:rPr>
+          <w:rFonts w:ascii="Calibri" w:hAnsi="Calibri" w:cs="Calibri"/>
+          <w:lang w:val="en-US"/>
+        </w:rPr>
+        <w:t>)</w:t>
+      </w:r>
+    </w:p>
+    <w:p>
+      <w:pPr>
+        <w:pStyle w:val="ListParagraph"/>
+        <w:numPr>
+          <w:ilvl w:val="1"/>
+          <w:numId w:val="4"/>
+        </w:numPr>
+        <w:rPr>
+          <w:rFonts w:ascii="Calibri" w:hAnsi="Calibri" w:cs="Calibri"/>
+          <w:lang w:val="en-US"/>
+        </w:rPr>
+      </w:pPr>
+      <w:proofErr w:type="gramStart"/>
+      <w:r>
+        <w:rPr>
+          <w:rFonts w:ascii="Calibri" w:hAnsi="Calibri" w:cs="Calibri"/>
+          <w:i/>
+          <w:iCs/>
+          <w:lang w:val="en-US"/>
+        </w:rPr>
+        <w:t>‘BadChannels_Summary.xlsx’</w:t>
+      </w:r>
+      <w:r>
+        <w:rPr>
+          <w:rFonts w:ascii="Calibri" w:hAnsi="Calibri" w:cs="Calibri"/>
+          <w:lang w:val="en-US"/>
+        </w:rPr>
+        <w:t>:</w:t>
+      </w:r>
+      <w:proofErr w:type="gramEnd"/>
+      <w:r>
+        <w:rPr>
+          <w:rFonts w:ascii="Calibri" w:hAnsi="Calibri" w:cs="Calibri"/>
+          <w:lang w:val="en-US"/>
+        </w:rPr>
+        <w:t xml:space="preserve"> </w:t>
+      </w:r>
+      <w:r>
+        <w:rPr>
+          <w:rFonts w:ascii="Calibri" w:hAnsi="Calibri" w:cs="Calibri"/>
+          <w:lang w:val="en-US"/>
+        </w:rPr>
+        <w:t>Provide the number of epochs that reach the artefact rejection threshold in each separate channel, expressed as a percentage of the total number of epochs.</w:t>
+      </w:r>
+      <w:r>
+        <w:rPr>
+          <w:rFonts w:ascii="Calibri" w:hAnsi="Calibri" w:cs="Calibri"/>
+          <w:lang w:val="en-US"/>
+        </w:rPr>
+        <w:t xml:space="preserve"> </w:t>
+      </w:r>
+      <w:r>
+        <w:rPr>
+          <w:rFonts w:ascii="Calibri" w:hAnsi="Calibri" w:cs="Calibri"/>
+          <w:lang w:val="en-US"/>
+        </w:rPr>
+        <w:t>It allows you to see if one or more channels is responsible for most of the rejection. If so, it is worth interpolating it/them.</w:t>
+      </w:r>
+      <w:r>
+        <w:rPr>
+          <w:rFonts w:ascii="Calibri" w:hAnsi="Calibri" w:cs="Calibri"/>
+          <w:lang w:val="en-US"/>
+        </w:rPr>
+        <w:br/>
+        <w:t xml:space="preserve">The file contains several sheets, depending on the artefact rejection option you selected: </w:t>
+      </w:r>
+    </w:p>
+    <w:p>
+      <w:pPr>
+        <w:pStyle w:val="ListParagraph"/>
+        <w:numPr>
+          <w:ilvl w:val="2"/>
+          <w:numId w:val="4"/>
+        </w:numPr>
+        <w:rPr>
+          <w:rFonts w:ascii="Calibri" w:hAnsi="Calibri" w:cs="Calibri"/>
+          <w:lang w:val="en-US"/>
+        </w:rPr>
+      </w:pPr>
+      <w:r>
+        <w:rPr>
+          <w:rFonts w:ascii="Calibri" w:hAnsi="Calibri" w:cs="Calibri"/>
+          <w:i/>
+          <w:iCs/>
+          <w:lang w:val="en-US"/>
+        </w:rPr>
+        <w:t xml:space="preserve"> </w:t>
+      </w:r>
+      <w:proofErr w:type="spellStart"/>
+      <w:r>
+        <w:rPr>
+          <w:rFonts w:ascii="Calibri" w:hAnsi="Calibri" w:cs="Calibri"/>
+          <w:i/>
+          <w:iCs/>
+          <w:lang w:val="en-US"/>
+        </w:rPr>
+        <w:t>SCALP_badamp</w:t>
+      </w:r>
+      <w:proofErr w:type="spellEnd"/>
+      <w:r>
+        <w:rPr>
+          <w:rFonts w:ascii="Calibri" w:hAnsi="Calibri" w:cs="Calibri"/>
+          <w:lang w:val="en-US"/>
+        </w:rPr>
+        <w:t xml:space="preserve">: Results for the </w:t>
+      </w:r>
+      <w:r>
+        <w:rPr>
+          <w:rFonts w:ascii="Calibri" w:hAnsi="Calibri" w:cs="Calibri"/>
+          <w:i/>
+          <w:iCs/>
+          <w:lang w:val="en-US"/>
+        </w:rPr>
+        <w:t xml:space="preserve">‘Max absolute threshold’ </w:t>
+      </w:r>
+      <w:r>
+        <w:rPr>
+          <w:rFonts w:ascii="Calibri" w:hAnsi="Calibri" w:cs="Calibri"/>
+          <w:lang w:val="en-US"/>
+        </w:rPr>
+        <w:t>criterium</w:t>
+      </w:r>
+    </w:p>
+    <w:p>
+      <w:pPr>
+        <w:pStyle w:val="ListParagraph"/>
+        <w:numPr>
+          <w:ilvl w:val="2"/>
+          <w:numId w:val="4"/>
+        </w:numPr>
+        <w:rPr>
+          <w:rFonts w:ascii="Calibri" w:hAnsi="Calibri" w:cs="Calibri"/>
+          <w:lang w:val="en-US"/>
+        </w:rPr>
+      </w:pPr>
+      <w:proofErr w:type="spellStart"/>
+      <w:r>
+        <w:rPr>
+          <w:rFonts w:ascii="Calibri" w:hAnsi="Calibri" w:cs="Calibri"/>
+          <w:i/>
+          <w:iCs/>
+          <w:lang w:val="en-US"/>
+        </w:rPr>
+        <w:t>SCALP_badstep</w:t>
+      </w:r>
+      <w:proofErr w:type="spellEnd"/>
+      <w:r>
+        <w:rPr>
+          <w:rFonts w:ascii="Calibri" w:hAnsi="Calibri" w:cs="Calibri"/>
+          <w:lang w:val="en-US"/>
+        </w:rPr>
+        <w:t>: Results for the ‘</w:t>
+      </w:r>
+      <w:r>
+        <w:rPr>
+          <w:rFonts w:ascii="Calibri" w:hAnsi="Calibri" w:cs="Calibri"/>
+          <w:i/>
+          <w:iCs/>
+          <w:lang w:val="en-US"/>
+        </w:rPr>
+        <w:t xml:space="preserve">Max step threshold’ </w:t>
+      </w:r>
+      <w:r>
+        <w:rPr>
+          <w:rFonts w:ascii="Calibri" w:hAnsi="Calibri" w:cs="Calibri"/>
+          <w:lang w:val="en-US"/>
+        </w:rPr>
+        <w:t>criterium</w:t>
+      </w:r>
+    </w:p>
+    <w:p>
+      <w:pPr>
+        <w:pStyle w:val="ListParagraph"/>
+        <w:numPr>
+          <w:ilvl w:val="2"/>
+          <w:numId w:val="4"/>
+        </w:numPr>
+        <w:rPr>
+          <w:rFonts w:ascii="Calibri" w:hAnsi="Calibri" w:cs="Calibri"/>
+          <w:lang w:val="en-US"/>
+        </w:rPr>
+      </w:pPr>
+      <w:proofErr w:type="spellStart"/>
+      <w:r>
+        <w:rPr>
+          <w:rFonts w:ascii="Calibri" w:hAnsi="Calibri" w:cs="Calibri"/>
+          <w:i/>
+          <w:iCs/>
+          <w:lang w:val="en-US"/>
+        </w:rPr>
+        <w:t>SCALP_badrange</w:t>
+      </w:r>
+      <w:proofErr w:type="spellEnd"/>
+      <w:r>
+        <w:rPr>
+          <w:rFonts w:ascii="Calibri" w:hAnsi="Calibri" w:cs="Calibri"/>
+          <w:lang w:val="en-US"/>
+        </w:rPr>
+        <w:t>: Results for the ‘</w:t>
+      </w:r>
+      <w:r>
+        <w:rPr>
+          <w:rFonts w:ascii="Calibri" w:hAnsi="Calibri" w:cs="Calibri"/>
+          <w:i/>
+          <w:iCs/>
+          <w:lang w:val="en-US"/>
+        </w:rPr>
+        <w:t xml:space="preserve">Max range threshold’ </w:t>
+      </w:r>
+      <w:r>
+        <w:rPr>
+          <w:rFonts w:ascii="Calibri" w:hAnsi="Calibri" w:cs="Calibri"/>
+          <w:lang w:val="en-US"/>
+        </w:rPr>
+        <w:t>criterium</w:t>
+      </w:r>
+    </w:p>
+    <w:p>
+      <w:pPr>
+        <w:pStyle w:val="ListParagraph"/>
+        <w:numPr>
+          <w:ilvl w:val="2"/>
+          <w:numId w:val="4"/>
+        </w:numPr>
+        <w:rPr>
+          <w:rFonts w:ascii="Calibri" w:hAnsi="Calibri" w:cs="Calibri"/>
+          <w:lang w:val="en-US"/>
+        </w:rPr>
+      </w:pPr>
+      <w:proofErr w:type="spellStart"/>
+      <w:r>
+        <w:rPr>
+          <w:rFonts w:ascii="Calibri" w:hAnsi="Calibri" w:cs="Calibri"/>
+          <w:i/>
+          <w:iCs/>
+          <w:lang w:val="en-US"/>
+        </w:rPr>
+        <w:t>SCALP_badall</w:t>
+      </w:r>
+      <w:proofErr w:type="spellEnd"/>
+      <w:r>
+        <w:rPr>
+          <w:rFonts w:ascii="Calibri" w:hAnsi="Calibri" w:cs="Calibri"/>
+          <w:lang w:val="en-US"/>
+        </w:rPr>
+        <w:t>: Results for the combination of all previous criteriums</w:t>
+      </w:r>
+    </w:p>
+    <w:p>
+      <w:pPr>
+        <w:pStyle w:val="ListParagraph"/>
+        <w:rPr>
+          <w:rFonts w:ascii="Calibri" w:hAnsi="Calibri" w:cs="Calibri"/>
+          <w:b/>
+          <w:bCs/>
+          <w:lang w:val="en-US"/>
+        </w:rPr>
+      </w:pPr>
+    </w:p>
+    <w:p>
+      <w:pPr>
+        <w:ind w:left="360"/>
+        <w:rPr>
+          <w:rFonts w:ascii="Calibri" w:hAnsi="Calibri" w:cs="Calibri"/>
+          <w:b/>
+          <w:bCs/>
+          <w:lang w:val="en-US"/>
+        </w:rPr>
+      </w:pPr>
+      <w:r>
+        <w:rPr>
+          <w:rFonts w:ascii="Calibri" w:hAnsi="Calibri" w:cs="Calibri"/>
+          <w:b/>
+          <w:bCs/>
+          <w:lang w:val="en-US"/>
+        </w:rPr>
+        <w:t>Pannel C: Averaging (ERP creation) as well as saving parameters</w:t>
       </w:r>
     </w:p>
     <w:p>
@@ -1624,25 +2339,22 @@
         </w:numPr>
         <w:rPr>
           <w:rFonts w:ascii="Calibri" w:hAnsi="Calibri" w:cs="Calibri"/>
-          <w:b/>
-          <w:bCs/>
-          <w:lang w:val="en-US"/>
-        </w:rPr>
-      </w:pPr>
-      <w:r>
-        <w:rPr>
-          <w:rFonts w:ascii="Calibri" w:hAnsi="Calibri" w:cs="Calibri"/>
-          <w:highlight w:val="yellow"/>
-          <w:lang w:val="en-US"/>
-        </w:rPr>
-        <w:t>Functionality currently not available</w:t>
-      </w:r>
-      <w:r>
-        <w:rPr>
-          <w:rFonts w:ascii="Calibri" w:hAnsi="Calibri" w:cs="Calibri"/>
-          <w:lang w:val="en-US"/>
-        </w:rPr>
-        <w:t>. Must be updated. You can choose to exclude one or more channels from the artefact rejection test. Deselect the channel you don't want to test.</w:t>
+          <w:lang w:val="en-US"/>
+        </w:rPr>
+      </w:pPr>
+      <w:r>
+        <w:rPr>
+          <w:rFonts w:ascii="Calibri" w:hAnsi="Calibri" w:cs="Calibri"/>
+          <w:lang w:val="en-US"/>
+        </w:rPr>
+        <w:t>You can resample your data at a different frequency, which must be specified in Hz. This is usually done if you want to reduce the sampling rate.</w:t>
+      </w:r>
+      <w:r>
+        <w:rPr>
+          <w:rFonts w:ascii="Calibri" w:hAnsi="Calibri" w:cs="Calibri"/>
+          <w:lang w:val="en-US"/>
+        </w:rPr>
+        <w:t xml:space="preserve"> </w:t>
       </w:r>
     </w:p>
     <w:p>
@@ -1654,35 +2366,86 @@
         </w:numPr>
         <w:rPr>
           <w:rFonts w:ascii="Calibri" w:hAnsi="Calibri" w:cs="Calibri"/>
+          <w:lang w:val="en-US"/>
+        </w:rPr>
+      </w:pPr>
+      <w:r>
+        <w:rPr>
+          <w:rFonts w:ascii="Calibri" w:hAnsi="Calibri" w:cs="Calibri"/>
           <w:b/>
           <w:bCs/>
           <w:lang w:val="en-US"/>
         </w:rPr>
-      </w:pPr>
-      <w:r>
-        <w:rPr>
-          <w:rFonts w:ascii="Calibri" w:hAnsi="Calibri" w:cs="Calibri"/>
-          <w:highlight w:val="yellow"/>
-          <w:lang w:val="en-US"/>
-        </w:rPr>
-        <w:t>Functionality not currently available</w:t>
-      </w:r>
-      <w:r>
-        <w:rPr>
-          <w:rFonts w:ascii="Calibri" w:hAnsi="Calibri" w:cs="Calibri"/>
-          <w:lang w:val="en-US"/>
-        </w:rPr>
-        <w:t xml:space="preserve">. Must be updated. Automatically ignore electrode marked as bad by </w:t>
-      </w:r>
-      <w:proofErr w:type="spellStart"/>
-      <w:r>
-        <w:rPr>
-          <w:rFonts w:ascii="Calibri" w:hAnsi="Calibri" w:cs="Calibri"/>
-          <w:lang w:val="en-US"/>
-        </w:rPr>
-        <w:t>eeglab</w:t>
-      </w:r>
-      <w:proofErr w:type="spellEnd"/>
+        <w:t>Averaging</w:t>
+      </w:r>
+      <w:r>
+        <w:rPr>
+          <w:rFonts w:ascii="Calibri" w:hAnsi="Calibri" w:cs="Calibri"/>
+          <w:lang w:val="en-US"/>
+        </w:rPr>
+        <w:t xml:space="preserve">: Here you can define how you want to average your data: </w:t>
+      </w:r>
+    </w:p>
+    <w:p>
+      <w:pPr>
+        <w:pStyle w:val="ListParagraph"/>
+        <w:numPr>
+          <w:ilvl w:val="1"/>
+          <w:numId w:val="4"/>
+        </w:numPr>
+        <w:rPr>
+          <w:rFonts w:ascii="Calibri" w:hAnsi="Calibri" w:cs="Calibri"/>
+          <w:lang w:val="en-US"/>
+        </w:rPr>
+      </w:pPr>
+      <w:r>
+        <w:rPr>
+          <w:rFonts w:ascii="Calibri" w:hAnsi="Calibri" w:cs="Calibri"/>
+          <w:b/>
+          <w:bCs/>
+          <w:lang w:val="en-US"/>
+        </w:rPr>
+        <w:t>Within-</w:t>
+      </w:r>
+      <w:r>
+        <w:rPr>
+          <w:rFonts w:ascii="Calibri" w:hAnsi="Calibri" w:cs="Calibri"/>
+          <w:b/>
+          <w:bCs/>
+          <w:lang w:val="en-US"/>
+        </w:rPr>
+        <w:t>s</w:t>
+      </w:r>
+      <w:r>
+        <w:rPr>
+          <w:rFonts w:ascii="Calibri" w:hAnsi="Calibri" w:cs="Calibri"/>
+          <w:b/>
+          <w:bCs/>
+          <w:lang w:val="en-US"/>
+        </w:rPr>
+        <w:t>ubject</w:t>
+      </w:r>
+      <w:r>
+        <w:rPr>
+          <w:rFonts w:ascii="Calibri" w:hAnsi="Calibri" w:cs="Calibri"/>
+          <w:lang w:val="en-US"/>
+        </w:rPr>
+        <w:t xml:space="preserve">: </w:t>
+      </w:r>
+      <w:r>
+        <w:rPr>
+          <w:rFonts w:ascii="Calibri" w:hAnsi="Calibri" w:cs="Calibri"/>
+          <w:lang w:val="en-US"/>
+        </w:rPr>
+        <w:t>Activate one of these two options to display one or more averages per participant. This is the default option if you have performed an ERP analysis.</w:t>
+      </w:r>
+      <w:r>
+        <w:rPr>
+          <w:rFonts w:ascii="Calibri" w:hAnsi="Calibri" w:cs="Calibri"/>
+          <w:lang w:val="en-US"/>
+        </w:rPr>
+        <w:t>:</w:t>
+      </w:r>
       <w:r>
         <w:rPr>
           <w:rFonts w:ascii="Calibri" w:hAnsi="Calibri" w:cs="Calibri"/>
@@ -1690,28 +2453,305 @@
         </w:rPr>
         <w:t xml:space="preserve"> </w:t>
       </w:r>
-      <w:proofErr w:type="spellStart"/>
-      <w:r>
-        <w:rPr>
-          <w:rFonts w:ascii="Calibri" w:hAnsi="Calibri" w:cs="Calibri"/>
-          <w:lang w:val="en-US"/>
-        </w:rPr>
-        <w:t>clean_rawdata</w:t>
-      </w:r>
-      <w:proofErr w:type="spellEnd"/>
-      <w:r>
-        <w:rPr>
-          <w:rFonts w:ascii="Calibri" w:hAnsi="Calibri" w:cs="Calibri"/>
-          <w:lang w:val="en-US"/>
-        </w:rPr>
-        <w:t xml:space="preserve"> toolbox</w:t>
-      </w:r>
-      <w:r>
-        <w:rPr>
-          <w:rFonts w:ascii="Calibri" w:hAnsi="Calibri" w:cs="Calibri"/>
-          <w:lang w:val="en-US"/>
-        </w:rPr>
-        <w:t xml:space="preserve">. </w:t>
+    </w:p>
+    <w:p>
+      <w:pPr>
+        <w:pStyle w:val="ListParagraph"/>
+        <w:numPr>
+          <w:ilvl w:val="2"/>
+          <w:numId w:val="4"/>
+        </w:numPr>
+        <w:rPr>
+          <w:rFonts w:ascii="Calibri" w:hAnsi="Calibri" w:cs="Calibri"/>
+          <w:lang w:val="en-US"/>
+        </w:rPr>
+      </w:pPr>
+      <w:r>
+        <w:rPr>
+          <w:rFonts w:ascii="Calibri" w:hAnsi="Calibri" w:cs="Calibri"/>
+          <w:i/>
+          <w:iCs/>
+          <w:lang w:val="en-US"/>
+        </w:rPr>
+        <w:t>‘</w:t>
+      </w:r>
+      <w:r>
+        <w:rPr>
+          <w:rFonts w:ascii="Calibri" w:hAnsi="Calibri" w:cs="Calibri"/>
+          <w:i/>
+          <w:iCs/>
+          <w:lang w:val="en-US"/>
+        </w:rPr>
+        <w:t>All triggers</w:t>
+      </w:r>
+      <w:r>
+        <w:rPr>
+          <w:rFonts w:ascii="Calibri" w:hAnsi="Calibri" w:cs="Calibri"/>
+          <w:i/>
+          <w:iCs/>
+          <w:lang w:val="en-US"/>
+        </w:rPr>
+        <w:t>’</w:t>
+      </w:r>
+      <w:r>
+        <w:rPr>
+          <w:rFonts w:ascii="Calibri" w:hAnsi="Calibri" w:cs="Calibri"/>
+          <w:lang w:val="en-US"/>
+        </w:rPr>
+        <w:t xml:space="preserve">: </w:t>
+      </w:r>
+      <w:r>
+        <w:rPr>
+          <w:rFonts w:ascii="Calibri" w:hAnsi="Calibri" w:cs="Calibri"/>
+          <w:lang w:val="en-US"/>
+        </w:rPr>
+        <w:t xml:space="preserve">Average all epochs of all events specified in point </w:t>
+      </w:r>
+      <w:r>
+        <w:rPr>
+          <w:rFonts w:ascii="Calibri" w:hAnsi="Calibri" w:cs="Calibri"/>
+          <w:b/>
+          <w:bCs/>
+          <w:lang w:val="en-US"/>
+        </w:rPr>
+        <w:t>3</w:t>
+      </w:r>
+      <w:r>
+        <w:rPr>
+          <w:rFonts w:ascii="Calibri" w:hAnsi="Calibri" w:cs="Calibri"/>
+          <w:lang w:val="en-US"/>
+        </w:rPr>
+        <w:t>.</w:t>
+      </w:r>
+    </w:p>
+    <w:p>
+      <w:pPr>
+        <w:pStyle w:val="ListParagraph"/>
+        <w:numPr>
+          <w:ilvl w:val="2"/>
+          <w:numId w:val="4"/>
+        </w:numPr>
+        <w:rPr>
+          <w:rFonts w:ascii="Calibri" w:hAnsi="Calibri" w:cs="Calibri"/>
+          <w:lang w:val="en-US"/>
+        </w:rPr>
+      </w:pPr>
+      <w:r>
+        <w:rPr>
+          <w:rFonts w:ascii="Calibri" w:hAnsi="Calibri" w:cs="Calibri"/>
+          <w:i/>
+          <w:iCs/>
+          <w:lang w:val="en-US"/>
+        </w:rPr>
+        <w:t>‘</w:t>
+      </w:r>
+      <w:r>
+        <w:rPr>
+          <w:rFonts w:ascii="Calibri" w:hAnsi="Calibri" w:cs="Calibri"/>
+          <w:i/>
+          <w:iCs/>
+          <w:lang w:val="en-US"/>
+        </w:rPr>
+        <w:t>Per trigger</w:t>
+      </w:r>
+      <w:r>
+        <w:rPr>
+          <w:rFonts w:ascii="Calibri" w:hAnsi="Calibri" w:cs="Calibri"/>
+          <w:i/>
+          <w:iCs/>
+          <w:lang w:val="en-US"/>
+        </w:rPr>
+        <w:t>’</w:t>
+      </w:r>
+      <w:r>
+        <w:rPr>
+          <w:rFonts w:ascii="Calibri" w:hAnsi="Calibri" w:cs="Calibri"/>
+          <w:lang w:val="en-US"/>
+        </w:rPr>
+        <w:t xml:space="preserve">: </w:t>
+      </w:r>
+      <w:r>
+        <w:rPr>
+          <w:rFonts w:ascii="Calibri" w:hAnsi="Calibri" w:cs="Calibri"/>
+          <w:lang w:val="en-US"/>
+        </w:rPr>
+        <w:t xml:space="preserve">Calculate a separate average for each of the events specified in point </w:t>
+      </w:r>
+      <w:r>
+        <w:rPr>
+          <w:rFonts w:ascii="Calibri" w:hAnsi="Calibri" w:cs="Calibri"/>
+          <w:b/>
+          <w:bCs/>
+          <w:lang w:val="en-US"/>
+        </w:rPr>
+        <w:t>3</w:t>
+      </w:r>
+      <w:r>
+        <w:rPr>
+          <w:rFonts w:ascii="Calibri" w:hAnsi="Calibri" w:cs="Calibri"/>
+          <w:lang w:val="en-US"/>
+        </w:rPr>
+        <w:t xml:space="preserve"> (the most used in ERP research).</w:t>
+      </w:r>
+    </w:p>
+    <w:p>
+      <w:pPr>
+        <w:pStyle w:val="ListParagraph"/>
+        <w:numPr>
+          <w:ilvl w:val="1"/>
+          <w:numId w:val="4"/>
+        </w:numPr>
+        <w:rPr>
+          <w:rFonts w:ascii="Calibri" w:hAnsi="Calibri" w:cs="Calibri"/>
+          <w:lang w:val="en-US"/>
+        </w:rPr>
+      </w:pPr>
+      <w:r>
+        <w:rPr>
+          <w:rFonts w:ascii="Calibri" w:hAnsi="Calibri" w:cs="Calibri"/>
+          <w:b/>
+          <w:bCs/>
+          <w:lang w:val="en-US"/>
+        </w:rPr>
+        <w:t>Between</w:t>
+      </w:r>
+      <w:r>
+        <w:rPr>
+          <w:rFonts w:ascii="Calibri" w:hAnsi="Calibri" w:cs="Calibri"/>
+          <w:b/>
+          <w:bCs/>
+          <w:lang w:val="en-US"/>
+        </w:rPr>
+        <w:t>-</w:t>
+      </w:r>
+      <w:r>
+        <w:rPr>
+          <w:rFonts w:ascii="Calibri" w:hAnsi="Calibri" w:cs="Calibri"/>
+          <w:b/>
+          <w:bCs/>
+          <w:lang w:val="en-US"/>
+        </w:rPr>
+        <w:t>s</w:t>
+      </w:r>
+      <w:r>
+        <w:rPr>
+          <w:rFonts w:ascii="Calibri" w:hAnsi="Calibri" w:cs="Calibri"/>
+          <w:b/>
+          <w:bCs/>
+          <w:lang w:val="en-US"/>
+        </w:rPr>
+        <w:t>ubject</w:t>
+      </w:r>
+      <w:r>
+        <w:rPr>
+          <w:rFonts w:ascii="Calibri" w:hAnsi="Calibri" w:cs="Calibri"/>
+          <w:lang w:val="en-US"/>
+        </w:rPr>
+        <w:t xml:space="preserve">: </w:t>
+      </w:r>
+      <w:r>
+        <w:rPr>
+          <w:rFonts w:ascii="Calibri" w:hAnsi="Calibri" w:cs="Calibri"/>
+          <w:lang w:val="en-US"/>
+        </w:rPr>
+        <w:t>Calculate the average across participants. This is then used to calculate the grant average in ERP analysis.</w:t>
+      </w:r>
+    </w:p>
+    <w:p>
+      <w:pPr>
+        <w:pStyle w:val="ListParagraph"/>
+        <w:numPr>
+          <w:ilvl w:val="2"/>
+          <w:numId w:val="4"/>
+        </w:numPr>
+        <w:rPr>
+          <w:rFonts w:ascii="Calibri" w:hAnsi="Calibri" w:cs="Calibri"/>
+          <w:lang w:val="en-US"/>
+        </w:rPr>
+      </w:pPr>
+      <w:r>
+        <w:rPr>
+          <w:rFonts w:ascii="Calibri" w:hAnsi="Calibri" w:cs="Calibri"/>
+          <w:i/>
+          <w:iCs/>
+          <w:lang w:val="en-US"/>
+        </w:rPr>
+        <w:t>‘All triggers’</w:t>
+      </w:r>
+      <w:r>
+        <w:rPr>
+          <w:rFonts w:ascii="Calibri" w:hAnsi="Calibri" w:cs="Calibri"/>
+          <w:lang w:val="en-US"/>
+        </w:rPr>
+        <w:t xml:space="preserve">: Average all epochs of all events specified in point </w:t>
+      </w:r>
+      <w:r>
+        <w:rPr>
+          <w:rFonts w:ascii="Calibri" w:hAnsi="Calibri" w:cs="Calibri"/>
+          <w:b/>
+          <w:bCs/>
+          <w:lang w:val="en-US"/>
+        </w:rPr>
+        <w:t>3</w:t>
+      </w:r>
+      <w:r>
+        <w:rPr>
+          <w:rFonts w:ascii="Calibri" w:hAnsi="Calibri" w:cs="Calibri"/>
+          <w:lang w:val="en-US"/>
+        </w:rPr>
+        <w:t>.</w:t>
+      </w:r>
+    </w:p>
+    <w:p>
+      <w:pPr>
+        <w:pStyle w:val="ListParagraph"/>
+        <w:numPr>
+          <w:ilvl w:val="2"/>
+          <w:numId w:val="4"/>
+        </w:numPr>
+        <w:rPr>
+          <w:rFonts w:ascii="Calibri" w:hAnsi="Calibri" w:cs="Calibri"/>
+          <w:lang w:val="en-US"/>
+        </w:rPr>
+      </w:pPr>
+      <w:r>
+        <w:rPr>
+          <w:rFonts w:ascii="Calibri" w:hAnsi="Calibri" w:cs="Calibri"/>
+          <w:i/>
+          <w:iCs/>
+          <w:lang w:val="en-US"/>
+        </w:rPr>
+        <w:t>‘Per trigger’</w:t>
+      </w:r>
+      <w:r>
+        <w:rPr>
+          <w:rFonts w:ascii="Calibri" w:hAnsi="Calibri" w:cs="Calibri"/>
+          <w:lang w:val="en-US"/>
+        </w:rPr>
+        <w:t xml:space="preserve">: Calculate a separate average for each of the events specified in point </w:t>
+      </w:r>
+      <w:r>
+        <w:rPr>
+          <w:rFonts w:ascii="Calibri" w:hAnsi="Calibri" w:cs="Calibri"/>
+          <w:b/>
+          <w:bCs/>
+          <w:lang w:val="en-US"/>
+        </w:rPr>
+        <w:t>3</w:t>
+      </w:r>
+      <w:r>
+        <w:rPr>
+          <w:rFonts w:ascii="Calibri" w:hAnsi="Calibri" w:cs="Calibri"/>
+          <w:lang w:val="en-US"/>
+        </w:rPr>
+        <w:t xml:space="preserve"> (the most used in ERP research).</w:t>
+      </w:r>
+      <w:r>
+        <w:rPr>
+          <w:rFonts w:ascii="Calibri" w:hAnsi="Calibri" w:cs="Calibri"/>
+          <w:lang w:val="en-US"/>
+        </w:rPr>
+        <w:t xml:space="preserve"> </w:t>
       </w:r>
     </w:p>
     <w:p>
@@ -1723,97 +2763,15 @@
         </w:numPr>
         <w:rPr>
           <w:rFonts w:ascii="Calibri" w:hAnsi="Calibri" w:cs="Calibri"/>
-          <w:b/>
-          <w:bCs/>
-          <w:lang w:val="en-US"/>
-        </w:rPr>
-      </w:pPr>
-      <w:r>
-        <w:rPr>
-          <w:rFonts w:ascii="Calibri" w:hAnsi="Calibri" w:cs="Calibri"/>
-          <w:b/>
-          <w:bCs/>
-          <w:lang w:val="en-US"/>
-        </w:rPr>
-        <w:t>Facultative:</w:t>
-      </w:r>
-      <w:r>
-        <w:rPr>
-          <w:rFonts w:ascii="Calibri" w:hAnsi="Calibri" w:cs="Calibri"/>
-          <w:lang w:val="en-US"/>
-        </w:rPr>
-        <w:t xml:space="preserve"> </w:t>
-      </w:r>
-      <w:r>
-        <w:rPr>
-          <w:rFonts w:ascii="Calibri" w:hAnsi="Calibri" w:cs="Calibri"/>
-          <w:lang w:val="en-US"/>
-        </w:rPr>
-        <w:t xml:space="preserve">AR Evaluation is a tool that allows the artefact rejection tests to be performed by recording only the Epoching_Summary.xlsx and modifying the marker of the input file to indicate whether the epochs have been accepted or rejected. A backup copy of the pre-modification marker file is recorded in the same location as the input files. </w:t>
-      </w:r>
-      <w:r>
-        <w:rPr>
-          <w:rFonts w:ascii="Calibri" w:hAnsi="Calibri" w:cs="Calibri"/>
-          <w:lang w:val="en-US"/>
-        </w:rPr>
-        <w:br/>
-      </w:r>
-      <w:r>
-        <w:rPr>
-          <w:rFonts w:ascii="Calibri" w:hAnsi="Calibri" w:cs="Calibri"/>
-          <w:lang w:val="en-US"/>
-        </w:rPr>
-        <w:t xml:space="preserve">WARNING: It is important to understand that this is only an additional tool and is not mandatory to perform a standard </w:t>
-      </w:r>
-      <w:proofErr w:type="spellStart"/>
-      <w:r>
-        <w:rPr>
-          <w:rFonts w:ascii="Calibri" w:hAnsi="Calibri" w:cs="Calibri"/>
-          <w:lang w:val="en-US"/>
-        </w:rPr>
-        <w:t>epoching</w:t>
-      </w:r>
-      <w:proofErr w:type="spellEnd"/>
-      <w:r>
-        <w:rPr>
-          <w:rFonts w:ascii="Calibri" w:hAnsi="Calibri" w:cs="Calibri"/>
-          <w:lang w:val="en-US"/>
-        </w:rPr>
-        <w:t>/averaging analysis.</w:t>
-      </w:r>
-    </w:p>
-    <w:p>
-      <w:pPr>
-        <w:pStyle w:val="ListParagraph"/>
-        <w:rPr>
-          <w:rFonts w:ascii="Calibri" w:hAnsi="Calibri" w:cs="Calibri"/>
-          <w:b/>
-          <w:bCs/>
-          <w:lang w:val="en-US"/>
-        </w:rPr>
-      </w:pPr>
-    </w:p>
-    <w:p>
-      <w:pPr>
-        <w:ind w:left="360"/>
-        <w:rPr>
-          <w:rFonts w:ascii="Calibri" w:hAnsi="Calibri" w:cs="Calibri"/>
-          <w:lang w:val="en-US"/>
-        </w:rPr>
-      </w:pPr>
-      <w:r>
-        <w:rPr>
-          <w:rFonts w:ascii="Calibri" w:hAnsi="Calibri" w:cs="Calibri"/>
-          <w:lang w:val="en-US"/>
-        </w:rPr>
-        <w:t>Pannel C: Averaging (ERP crea</w:t>
-      </w:r>
-      <w:r>
-        <w:rPr>
-          <w:rFonts w:ascii="Calibri" w:hAnsi="Calibri" w:cs="Calibri"/>
-          <w:lang w:val="en-US"/>
-        </w:rPr>
-        <w:t>tion) as well as saving parameters</w:t>
+          <w:lang w:val="en-US"/>
+        </w:rPr>
+      </w:pPr>
+      <w:r>
+        <w:rPr>
+          <w:rFonts w:ascii="Calibri" w:hAnsi="Calibri" w:cs="Calibri"/>
+          <w:lang w:val="en-US"/>
+        </w:rPr>
+        <w:t>Select the format of the output files.</w:t>
       </w:r>
     </w:p>
     <w:p>
@@ -1833,15 +2791,152 @@
           <w:rFonts w:ascii="Calibri" w:hAnsi="Calibri" w:cs="Calibri"/>
           <w:lang w:val="en-US"/>
         </w:rPr>
-        <w:t xml:space="preserve">You can resample your data to a different sampling frequency (the new frequency must be specified in Hz). This is typically used if you want to </w:t>
-      </w:r>
+        <w:t>Select the destination folder where the results files will be saved.</w:t>
+      </w:r>
+      <w:r>
+        <w:rPr>
+          <w:rFonts w:ascii="Calibri" w:hAnsi="Calibri" w:cs="Calibri"/>
+          <w:lang w:val="en-US"/>
+        </w:rPr>
+        <w:t xml:space="preserve"> </w:t>
+      </w:r>
+      <w:r>
+        <w:rPr>
+          <w:rFonts w:ascii="Calibri" w:hAnsi="Calibri" w:cs="Calibri"/>
+          <w:lang w:val="en-US"/>
+        </w:rPr>
+        <w:t>According to the option chosen, it will create two or three subfolders</w:t>
+      </w:r>
+      <w:r>
+        <w:rPr>
+          <w:rFonts w:ascii="Calibri" w:hAnsi="Calibri" w:cs="Calibri"/>
+          <w:lang w:val="en-US"/>
+        </w:rPr>
+        <w:t>:</w:t>
+      </w:r>
+    </w:p>
+    <w:p>
+      <w:pPr>
+        <w:pStyle w:val="ListParagraph"/>
+        <w:numPr>
+          <w:ilvl w:val="1"/>
+          <w:numId w:val="4"/>
+        </w:numPr>
+        <w:rPr>
+          <w:rFonts w:ascii="Calibri" w:hAnsi="Calibri" w:cs="Calibri"/>
+          <w:lang w:val="en-US"/>
+        </w:rPr>
+      </w:pPr>
+      <w:r>
+        <w:rPr>
+          <w:rFonts w:ascii="Calibri" w:hAnsi="Calibri" w:cs="Calibri"/>
+          <w:i/>
+          <w:iCs/>
+          <w:lang w:val="en-US"/>
+        </w:rPr>
+        <w:lastRenderedPageBreak/>
+        <w:t>Epochs</w:t>
+      </w:r>
+      <w:r>
+        <w:rPr>
+          <w:rFonts w:ascii="Calibri" w:hAnsi="Calibri" w:cs="Calibri"/>
+          <w:lang w:val="en-US"/>
+        </w:rPr>
+        <w:t xml:space="preserve">: Will contains outputs related to each </w:t>
+      </w:r>
+      <w:proofErr w:type="gramStart"/>
+      <w:r>
+        <w:rPr>
+          <w:rFonts w:ascii="Calibri" w:hAnsi="Calibri" w:cs="Calibri"/>
+          <w:lang w:val="en-US"/>
+        </w:rPr>
+        <w:t>epochs</w:t>
+      </w:r>
+      <w:proofErr w:type="gramEnd"/>
+      <w:r>
+        <w:rPr>
+          <w:rFonts w:ascii="Calibri" w:hAnsi="Calibri" w:cs="Calibri"/>
+          <w:lang w:val="en-US"/>
+        </w:rPr>
+        <w:t xml:space="preserve"> </w:t>
+      </w:r>
+      <w:proofErr w:type="gramStart"/>
+      <w:r>
+        <w:rPr>
+          <w:rFonts w:ascii="Calibri" w:hAnsi="Calibri" w:cs="Calibri"/>
+          <w:lang w:val="en-US"/>
+        </w:rPr>
+        <w:t>according</w:t>
+      </w:r>
+      <w:proofErr w:type="gramEnd"/>
+      <w:r>
+        <w:rPr>
+          <w:rFonts w:ascii="Calibri" w:hAnsi="Calibri" w:cs="Calibri"/>
+          <w:lang w:val="en-US"/>
+        </w:rPr>
+        <w:t xml:space="preserve"> the options specified in point </w:t>
+      </w:r>
+      <w:r>
+        <w:rPr>
+          <w:rFonts w:ascii="Calibri" w:hAnsi="Calibri" w:cs="Calibri"/>
+          <w:b/>
+          <w:bCs/>
+          <w:lang w:val="en-US"/>
+        </w:rPr>
+        <w:t>8</w:t>
+      </w:r>
+      <w:r>
+        <w:rPr>
+          <w:rFonts w:ascii="Calibri" w:hAnsi="Calibri" w:cs="Calibri"/>
+          <w:b/>
+          <w:bCs/>
+          <w:lang w:val="en-US"/>
+        </w:rPr>
+        <w:t>.</w:t>
+      </w:r>
+      <w:r>
+        <w:rPr>
+          <w:rFonts w:ascii="Calibri" w:hAnsi="Calibri" w:cs="Calibri"/>
+          <w:lang w:val="en-US"/>
+        </w:rPr>
+        <w:t xml:space="preserve"> </w:t>
+      </w:r>
+      <w:r>
+        <w:rPr>
+          <w:rFonts w:ascii="Calibri" w:hAnsi="Calibri" w:cs="Calibri"/>
+          <w:lang w:val="en-US"/>
+        </w:rPr>
+        <w:t>In any case, you will find an Excel spreadsheet containing a summary of each epoch's acceptance or rejection.</w:t>
+      </w:r>
+      <w:r>
+        <w:rPr>
+          <w:rFonts w:ascii="Calibri" w:hAnsi="Calibri" w:cs="Calibri"/>
+          <w:lang w:val="en-US"/>
+        </w:rPr>
+        <w:t xml:space="preserve"> </w:t>
+      </w:r>
+    </w:p>
+    <w:p>
+      <w:pPr>
+        <w:pStyle w:val="ListParagraph"/>
+        <w:numPr>
+          <w:ilvl w:val="1"/>
+          <w:numId w:val="4"/>
+        </w:numPr>
+        <w:rPr>
+          <w:rFonts w:ascii="Calibri" w:hAnsi="Calibri" w:cs="Calibri"/>
+          <w:lang w:val="en-US"/>
+        </w:rPr>
+      </w:pPr>
       <w:proofErr w:type="spellStart"/>
       <w:r>
         <w:rPr>
           <w:rFonts w:ascii="Calibri" w:hAnsi="Calibri" w:cs="Calibri"/>
-          <w:lang w:val="en-US"/>
-        </w:rPr>
-        <w:t>downsample</w:t>
+          <w:i/>
+          <w:iCs/>
+          <w:lang w:val="en-US"/>
+        </w:rPr>
+        <w:t>Avg_within</w:t>
       </w:r>
       <w:proofErr w:type="spellEnd"/>
       <w:r>
@@ -1849,7 +2944,46 @@
           <w:rFonts w:ascii="Calibri" w:hAnsi="Calibri" w:cs="Calibri"/>
           <w:lang w:val="en-US"/>
         </w:rPr>
-        <w:t xml:space="preserve"> your data. </w:t>
+        <w:t xml:space="preserve">: </w:t>
+      </w:r>
+      <w:r>
+        <w:rPr>
+          <w:rFonts w:ascii="Calibri" w:hAnsi="Calibri" w:cs="Calibri"/>
+          <w:lang w:val="en-US"/>
+        </w:rPr>
+        <w:t xml:space="preserve">Create output files according to the </w:t>
+      </w:r>
+      <w:r>
+        <w:rPr>
+          <w:rFonts w:ascii="Calibri" w:hAnsi="Calibri" w:cs="Calibri"/>
+          <w:b/>
+          <w:bCs/>
+          <w:lang w:val="en-US"/>
+        </w:rPr>
+        <w:t>Within-subject</w:t>
+      </w:r>
+      <w:r>
+        <w:rPr>
+          <w:rFonts w:ascii="Calibri" w:hAnsi="Calibri" w:cs="Calibri"/>
+          <w:lang w:val="en-US"/>
+        </w:rPr>
+        <w:t xml:space="preserve"> option specified in point </w:t>
+      </w:r>
+      <w:r>
+        <w:rPr>
+          <w:rFonts w:ascii="Calibri" w:hAnsi="Calibri" w:cs="Calibri"/>
+          <w:b/>
+          <w:bCs/>
+          <w:lang w:val="en-US"/>
+        </w:rPr>
+        <w:t>13</w:t>
+      </w:r>
+      <w:r>
+        <w:rPr>
+          <w:rFonts w:ascii="Calibri" w:hAnsi="Calibri" w:cs="Calibri"/>
+          <w:lang w:val="en-US"/>
+        </w:rPr>
+        <w:t>.</w:t>
       </w:r>
       <w:r>
         <w:rPr>
@@ -1857,6 +2991,116 @@
           <w:lang w:val="en-US"/>
         </w:rPr>
         <w:t xml:space="preserve"> </w:t>
+      </w:r>
+      <w:r>
+        <w:rPr>
+          <w:rFonts w:ascii="Calibri" w:hAnsi="Calibri" w:cs="Calibri"/>
+          <w:lang w:val="en-US"/>
+        </w:rPr>
+        <w:t xml:space="preserve">If you specify a subject code in the main </w:t>
+      </w:r>
+      <w:proofErr w:type="spellStart"/>
+      <w:r>
+        <w:rPr>
+          <w:rFonts w:ascii="Calibri" w:hAnsi="Calibri" w:cs="Calibri"/>
+          <w:lang w:val="en-US"/>
+        </w:rPr>
+        <w:t>EEGpal</w:t>
+      </w:r>
+      <w:proofErr w:type="spellEnd"/>
+      <w:r>
+        <w:rPr>
+          <w:rFonts w:ascii="Calibri" w:hAnsi="Calibri" w:cs="Calibri"/>
+          <w:lang w:val="en-US"/>
+        </w:rPr>
+        <w:t xml:space="preserve"> window, the sub-folder will be named according to this code. Otherwise, it will be named 'file01', 'file02', and so on.</w:t>
+      </w:r>
+    </w:p>
+    <w:p>
+      <w:pPr>
+        <w:pStyle w:val="ListParagraph"/>
+        <w:numPr>
+          <w:ilvl w:val="1"/>
+          <w:numId w:val="4"/>
+        </w:numPr>
+        <w:rPr>
+          <w:rFonts w:ascii="Calibri" w:hAnsi="Calibri" w:cs="Calibri"/>
+          <w:lang w:val="en-US"/>
+        </w:rPr>
+      </w:pPr>
+      <w:proofErr w:type="spellStart"/>
+      <w:r>
+        <w:rPr>
+          <w:rFonts w:ascii="Calibri" w:hAnsi="Calibri" w:cs="Calibri"/>
+          <w:i/>
+          <w:iCs/>
+          <w:lang w:val="en-US"/>
+        </w:rPr>
+        <w:t>Avg_between</w:t>
+      </w:r>
+      <w:proofErr w:type="spellEnd"/>
+      <w:r>
+        <w:rPr>
+          <w:rFonts w:ascii="Calibri" w:hAnsi="Calibri" w:cs="Calibri"/>
+          <w:lang w:val="en-US"/>
+        </w:rPr>
+        <w:t xml:space="preserve">: </w:t>
+      </w:r>
+      <w:r>
+        <w:rPr>
+          <w:rFonts w:ascii="Calibri" w:hAnsi="Calibri" w:cs="Calibri"/>
+          <w:lang w:val="en-US"/>
+        </w:rPr>
+        <w:t xml:space="preserve">Create output files according to the </w:t>
+      </w:r>
+      <w:r>
+        <w:rPr>
+          <w:rFonts w:ascii="Calibri" w:hAnsi="Calibri" w:cs="Calibri"/>
+          <w:b/>
+          <w:bCs/>
+          <w:lang w:val="en-US"/>
+        </w:rPr>
+        <w:t>Between-subject</w:t>
+      </w:r>
+      <w:r>
+        <w:rPr>
+          <w:rFonts w:ascii="Calibri" w:hAnsi="Calibri" w:cs="Calibri"/>
+          <w:lang w:val="en-US"/>
+        </w:rPr>
+        <w:t xml:space="preserve"> option specified in point </w:t>
+      </w:r>
+      <w:r>
+        <w:rPr>
+          <w:rFonts w:ascii="Calibri" w:hAnsi="Calibri" w:cs="Calibri"/>
+          <w:b/>
+          <w:bCs/>
+          <w:lang w:val="en-US"/>
+        </w:rPr>
+        <w:t>13</w:t>
+      </w:r>
+      <w:r>
+        <w:rPr>
+          <w:rFonts w:ascii="Calibri" w:hAnsi="Calibri" w:cs="Calibri"/>
+          <w:lang w:val="en-US"/>
+        </w:rPr>
+        <w:t>.</w:t>
+      </w:r>
+    </w:p>
+    <w:p>
+      <w:pPr>
+        <w:pStyle w:val="ListParagraph"/>
+        <w:ind w:left="1080"/>
+        <w:rPr>
+          <w:rFonts w:ascii="Calibri" w:hAnsi="Calibri" w:cs="Calibri"/>
+          <w:lang w:val="en-US"/>
+        </w:rPr>
+      </w:pPr>
+      <w:r>
+        <w:rPr>
+          <w:rFonts w:ascii="Calibri" w:hAnsi="Calibri" w:cs="Calibri"/>
+          <w:lang w:val="en-US"/>
+        </w:rPr>
+        <w:t>Please refer to the FAQ for more information.</w:t>
       </w:r>
     </w:p>
     <w:p>
@@ -1868,24 +3112,91 @@
         </w:numPr>
         <w:rPr>
           <w:rFonts w:ascii="Calibri" w:hAnsi="Calibri" w:cs="Calibri"/>
-          <w:lang w:val="en-US"/>
-        </w:rPr>
-      </w:pPr>
-      <w:r>
-        <w:rPr>
-          <w:rFonts w:ascii="Calibri" w:hAnsi="Calibri" w:cs="Calibri"/>
           <w:b/>
           <w:bCs/>
           <w:lang w:val="en-US"/>
         </w:rPr>
-        <w:t>Averaging</w:t>
-      </w:r>
-      <w:r>
-        <w:rPr>
-          <w:rFonts w:ascii="Calibri" w:hAnsi="Calibri" w:cs="Calibri"/>
-          <w:lang w:val="en-US"/>
-        </w:rPr>
-        <w:t xml:space="preserve">: Here you can define how you want to average your data: </w:t>
+      </w:pPr>
+      <w:r>
+        <w:rPr>
+          <w:rFonts w:ascii="Calibri" w:hAnsi="Calibri" w:cs="Calibri"/>
+          <w:lang w:val="en-US"/>
+        </w:rPr>
+        <w:t>The suffix added to the input file name to create the output file name.</w:t>
+      </w:r>
+    </w:p>
+    <w:p>
+      <w:pPr>
+        <w:pStyle w:val="ListParagraph"/>
+        <w:numPr>
+          <w:ilvl w:val="0"/>
+          <w:numId w:val="4"/>
+        </w:numPr>
+        <w:rPr>
+          <w:rFonts w:ascii="Calibri" w:hAnsi="Calibri" w:cs="Calibri"/>
+          <w:b/>
+          <w:bCs/>
+          <w:lang w:val="en-US"/>
+        </w:rPr>
+      </w:pPr>
+      <w:r>
+        <w:rPr>
+          <w:rFonts w:ascii="Calibri" w:hAnsi="Calibri" w:cs="Calibri"/>
+          <w:lang w:val="en-US"/>
+        </w:rPr>
+        <w:t xml:space="preserve">For the within-subject result, you can </w:t>
+      </w:r>
+      <w:proofErr w:type="gramStart"/>
+      <w:r>
+        <w:rPr>
+          <w:rFonts w:ascii="Calibri" w:hAnsi="Calibri" w:cs="Calibri"/>
+          <w:lang w:val="en-US"/>
+        </w:rPr>
+        <w:t>saved</w:t>
+      </w:r>
+      <w:proofErr w:type="gramEnd"/>
+      <w:r>
+        <w:rPr>
+          <w:rFonts w:ascii="Calibri" w:hAnsi="Calibri" w:cs="Calibri"/>
+          <w:lang w:val="en-US"/>
+        </w:rPr>
+        <w:t xml:space="preserve"> them either in separate folder per subject or concatenate all the output file in a single folder (which is more practical when you work with </w:t>
+      </w:r>
+      <w:proofErr w:type="spellStart"/>
+      <w:r>
+        <w:rPr>
+          <w:rFonts w:ascii="Calibri" w:hAnsi="Calibri" w:cs="Calibri"/>
+          <w:lang w:val="en-US"/>
+        </w:rPr>
+        <w:t>Cartool</w:t>
+      </w:r>
+      <w:proofErr w:type="spellEnd"/>
+      <w:r>
+        <w:rPr>
+          <w:rFonts w:ascii="Calibri" w:hAnsi="Calibri" w:cs="Calibri"/>
+          <w:lang w:val="en-US"/>
+        </w:rPr>
+        <w:t xml:space="preserve"> or Ragu). You can choice between these options. </w:t>
+      </w:r>
+    </w:p>
+    <w:p>
+      <w:pPr>
+        <w:pStyle w:val="ListParagraph"/>
+        <w:numPr>
+          <w:ilvl w:val="0"/>
+          <w:numId w:val="4"/>
+        </w:numPr>
+        <w:rPr>
+          <w:rFonts w:ascii="Calibri" w:hAnsi="Calibri" w:cs="Calibri"/>
+          <w:lang w:val="en-US"/>
+        </w:rPr>
+      </w:pPr>
+      <w:r>
+        <w:rPr>
+          <w:rFonts w:ascii="Calibri" w:hAnsi="Calibri" w:cs="Calibri"/>
+          <w:lang w:val="en-US"/>
+        </w:rPr>
+        <w:t xml:space="preserve">There are three validation buttons: </w:t>
       </w:r>
     </w:p>
     <w:p>
@@ -1905,57 +3216,7 @@
           <w:rFonts w:ascii="Calibri" w:hAnsi="Calibri" w:cs="Calibri"/>
           <w:lang w:val="en-US"/>
         </w:rPr>
-        <w:t>Within-</w:t>
-      </w:r>
-      <w:r>
-        <w:rPr>
-          <w:rFonts w:ascii="Calibri" w:hAnsi="Calibri" w:cs="Calibri"/>
-          <w:lang w:val="en-US"/>
-        </w:rPr>
-        <w:t xml:space="preserve">Subject: </w:t>
-      </w:r>
-      <w:proofErr w:type="spellStart"/>
-      <w:r>
-        <w:rPr>
-          <w:rFonts w:ascii="Calibri" w:hAnsi="Calibri" w:cs="Calibri"/>
-          <w:lang w:val="en-US"/>
-        </w:rPr>
-        <w:t>ctivate</w:t>
-      </w:r>
-      <w:proofErr w:type="spellEnd"/>
-      <w:r>
-        <w:rPr>
-          <w:rFonts w:ascii="Calibri" w:hAnsi="Calibri" w:cs="Calibri"/>
-          <w:lang w:val="en-US"/>
-        </w:rPr>
-        <w:t xml:space="preserve"> one of these two options to have one or more averages per participant. This is the default option if you have performed an ERP analysis:</w:t>
-      </w:r>
-      <w:r>
-        <w:rPr>
-          <w:rFonts w:ascii="Calibri" w:hAnsi="Calibri" w:cs="Calibri"/>
-          <w:lang w:val="en-US"/>
-        </w:rPr>
-        <w:t xml:space="preserve"> </w:t>
-      </w:r>
-    </w:p>
-    <w:p>
-      <w:pPr>
-        <w:pStyle w:val="ListParagraph"/>
-        <w:numPr>
-          <w:ilvl w:val="2"/>
-          <w:numId w:val="4"/>
-        </w:numPr>
-        <w:rPr>
-          <w:rFonts w:ascii="Calibri" w:hAnsi="Calibri" w:cs="Calibri"/>
-          <w:lang w:val="en-US"/>
-        </w:rPr>
-      </w:pPr>
-      <w:r>
-        <w:rPr>
-          <w:rFonts w:ascii="Calibri" w:hAnsi="Calibri" w:cs="Calibri"/>
-          <w:lang w:val="en-US"/>
-        </w:rPr>
-        <w:t xml:space="preserve">All triggers: average all the epochs of all the events that you specified in </w:t>
+        <w:t xml:space="preserve">The </w:t>
       </w:r>
       <w:r>
         <w:rPr>
@@ -1964,49 +3225,11 @@
           <w:bCs/>
           <w:lang w:val="en-US"/>
         </w:rPr>
-        <w:t>3</w:t>
-      </w:r>
-      <w:r>
-        <w:rPr>
-          <w:rFonts w:ascii="Calibri" w:hAnsi="Calibri" w:cs="Calibri"/>
-          <w:lang w:val="en-US"/>
-        </w:rPr>
-        <w:t>.</w:t>
-      </w:r>
-    </w:p>
-    <w:p>
-      <w:pPr>
-        <w:pStyle w:val="ListParagraph"/>
-        <w:numPr>
-          <w:ilvl w:val="2"/>
-          <w:numId w:val="4"/>
-        </w:numPr>
-        <w:rPr>
-          <w:rFonts w:ascii="Calibri" w:hAnsi="Calibri" w:cs="Calibri"/>
-          <w:lang w:val="en-US"/>
-        </w:rPr>
-      </w:pPr>
-      <w:r>
-        <w:rPr>
-          <w:rFonts w:ascii="Calibri" w:hAnsi="Calibri" w:cs="Calibri"/>
-          <w:lang w:val="en-US"/>
-        </w:rPr>
-        <w:t xml:space="preserve">Per trigger: make a separate average for each event you specified in </w:t>
-      </w:r>
-      <w:r>
-        <w:rPr>
-          <w:rFonts w:ascii="Calibri" w:hAnsi="Calibri" w:cs="Calibri"/>
-          <w:b/>
-          <w:bCs/>
-          <w:lang w:val="en-US"/>
-        </w:rPr>
-        <w:t>3</w:t>
-      </w:r>
-      <w:r>
-        <w:rPr>
-          <w:rFonts w:ascii="Calibri" w:hAnsi="Calibri" w:cs="Calibri"/>
-          <w:b/>
-          <w:bCs/>
+        <w:t>Run</w:t>
+      </w:r>
+      <w:r>
+        <w:rPr>
+          <w:rFonts w:ascii="Calibri" w:hAnsi="Calibri" w:cs="Calibri"/>
           <w:lang w:val="en-US"/>
         </w:rPr>
         <w:t xml:space="preserve"> </w:t>
@@ -2016,14 +3239,37 @@
           <w:rFonts w:ascii="Calibri" w:hAnsi="Calibri" w:cs="Calibri"/>
           <w:lang w:val="en-US"/>
         </w:rPr>
-        <w:t>(</w:t>
-      </w:r>
-      <w:r>
-        <w:rPr>
-          <w:rFonts w:ascii="Calibri" w:hAnsi="Calibri" w:cs="Calibri"/>
-          <w:lang w:val="en-US"/>
-        </w:rPr>
-        <w:t xml:space="preserve">most used in ERP research). </w:t>
+        <w:t>button</w:t>
+      </w:r>
+      <w:r>
+        <w:rPr>
+          <w:rFonts w:ascii="Calibri" w:hAnsi="Calibri" w:cs="Calibri"/>
+          <w:lang w:val="en-US"/>
+        </w:rPr>
+        <w:t xml:space="preserve"> will carry out the processing parameterized in the </w:t>
+      </w:r>
+      <w:proofErr w:type="spellStart"/>
+      <w:r>
+        <w:rPr>
+          <w:rFonts w:ascii="Calibri" w:hAnsi="Calibri" w:cs="Calibri"/>
+          <w:lang w:val="en-US"/>
+        </w:rPr>
+        <w:t>Epoching</w:t>
+      </w:r>
+      <w:proofErr w:type="spellEnd"/>
+      <w:r>
+        <w:rPr>
+          <w:rFonts w:ascii="Calibri" w:hAnsi="Calibri" w:cs="Calibri"/>
+          <w:lang w:val="en-US"/>
+        </w:rPr>
+        <w:t xml:space="preserve"> module.</w:t>
+      </w:r>
+      <w:r>
+        <w:rPr>
+          <w:rFonts w:ascii="Calibri" w:hAnsi="Calibri" w:cs="Calibri"/>
+          <w:lang w:val="en-US"/>
+        </w:rPr>
+        <w:t xml:space="preserve"> </w:t>
       </w:r>
     </w:p>
     <w:p>
@@ -2043,42 +3289,60 @@
           <w:rFonts w:ascii="Calibri" w:hAnsi="Calibri" w:cs="Calibri"/>
           <w:lang w:val="en-US"/>
         </w:rPr>
-        <w:t>Within-Subjec</w:t>
-      </w:r>
-      <w:r>
-        <w:rPr>
-          <w:rFonts w:ascii="Calibri" w:hAnsi="Calibri" w:cs="Calibri"/>
-          <w:lang w:val="en-US"/>
-        </w:rPr>
-        <w:t>t</w:t>
-      </w:r>
-      <w:r>
-        <w:rPr>
-          <w:rFonts w:ascii="Calibri" w:hAnsi="Calibri" w:cs="Calibri"/>
-          <w:lang w:val="en-US"/>
-        </w:rPr>
-        <w:t xml:space="preserve">: Compute an average </w:t>
-      </w:r>
-      <w:r>
-        <w:rPr>
-          <w:rFonts w:ascii="Calibri" w:hAnsi="Calibri" w:cs="Calibri"/>
-          <w:lang w:val="en-US"/>
-        </w:rPr>
-        <w:t>across</w:t>
-      </w:r>
-      <w:r>
-        <w:rPr>
-          <w:rFonts w:ascii="Calibri" w:hAnsi="Calibri" w:cs="Calibri"/>
-          <w:lang w:val="en-US"/>
-        </w:rPr>
-        <w:t xml:space="preserve"> participants. This is used to compute the Grant Average in ERP analysis.</w:t>
+        <w:t xml:space="preserve">The </w:t>
+      </w:r>
+      <w:r>
+        <w:rPr>
+          <w:rFonts w:ascii="Calibri" w:hAnsi="Calibri" w:cs="Calibri"/>
+          <w:b/>
+          <w:bCs/>
+          <w:lang w:val="en-US"/>
+        </w:rPr>
+        <w:t>Save in memory</w:t>
+      </w:r>
+      <w:r>
+        <w:rPr>
+          <w:rFonts w:ascii="Calibri" w:hAnsi="Calibri" w:cs="Calibri"/>
+          <w:lang w:val="en-US"/>
+        </w:rPr>
+        <w:t xml:space="preserve"> button </w:t>
+      </w:r>
+      <w:r>
+        <w:rPr>
+          <w:rFonts w:ascii="Calibri" w:hAnsi="Calibri" w:cs="Calibri"/>
+          <w:lang w:val="en-US"/>
+        </w:rPr>
+        <w:t xml:space="preserve">will store all the parameters in memory and close the </w:t>
+      </w:r>
+      <w:proofErr w:type="spellStart"/>
+      <w:r>
+        <w:rPr>
+          <w:rFonts w:ascii="Calibri" w:hAnsi="Calibri" w:cs="Calibri"/>
+          <w:lang w:val="en-US"/>
+        </w:rPr>
+        <w:t>Epoching</w:t>
+      </w:r>
+      <w:proofErr w:type="spellEnd"/>
+      <w:r>
+        <w:rPr>
+          <w:rFonts w:ascii="Calibri" w:hAnsi="Calibri" w:cs="Calibri"/>
+          <w:lang w:val="en-US"/>
+        </w:rPr>
+        <w:t xml:space="preserve"> module without performing the processing</w:t>
+      </w:r>
+      <w:r>
+        <w:rPr>
+          <w:rFonts w:ascii="Calibri" w:hAnsi="Calibri" w:cs="Calibri"/>
+          <w:lang w:val="en-US"/>
+        </w:rPr>
+        <w:t xml:space="preserve">. </w:t>
       </w:r>
     </w:p>
     <w:p>
       <w:pPr>
         <w:pStyle w:val="ListParagraph"/>
         <w:numPr>
-          <w:ilvl w:val="2"/>
+          <w:ilvl w:val="1"/>
           <w:numId w:val="4"/>
         </w:numPr>
         <w:rPr>
@@ -2091,7 +3355,7 @@
           <w:rFonts w:ascii="Calibri" w:hAnsi="Calibri" w:cs="Calibri"/>
           <w:lang w:val="en-US"/>
         </w:rPr>
-        <w:t xml:space="preserve">All triggers: average all the epochs of all the events that you specified in </w:t>
+        <w:t xml:space="preserve">The button </w:t>
       </w:r>
       <w:r>
         <w:rPr>
@@ -2100,147 +3364,52 @@
           <w:bCs/>
           <w:lang w:val="en-US"/>
         </w:rPr>
-        <w:t>3</w:t>
-      </w:r>
-      <w:r>
-        <w:rPr>
-          <w:rFonts w:ascii="Calibri" w:hAnsi="Calibri" w:cs="Calibri"/>
-          <w:lang w:val="en-US"/>
-        </w:rPr>
-        <w:t>.</w:t>
+        <w:t>Cancel</w:t>
+      </w:r>
+      <w:r>
+        <w:rPr>
+          <w:rFonts w:ascii="Calibri" w:hAnsi="Calibri" w:cs="Calibri"/>
+          <w:lang w:val="en-US"/>
+        </w:rPr>
+        <w:t xml:space="preserve"> closes the module without processing and without keeping the entered parameters in memory. The same effect will be achieved by closing the </w:t>
+      </w:r>
+      <w:proofErr w:type="spellStart"/>
+      <w:r>
+        <w:rPr>
+          <w:rFonts w:ascii="Calibri" w:hAnsi="Calibri" w:cs="Calibri"/>
+          <w:lang w:val="en-US"/>
+        </w:rPr>
+        <w:t>Epoching</w:t>
+      </w:r>
+      <w:proofErr w:type="spellEnd"/>
+      <w:r>
+        <w:rPr>
+          <w:rFonts w:ascii="Calibri" w:hAnsi="Calibri" w:cs="Calibri"/>
+          <w:lang w:val="en-US"/>
+        </w:rPr>
+        <w:t xml:space="preserve"> module window.</w:t>
       </w:r>
     </w:p>
     <w:p>
       <w:pPr>
         <w:pStyle w:val="ListParagraph"/>
-        <w:numPr>
-          <w:ilvl w:val="2"/>
-          <w:numId w:val="4"/>
-        </w:numPr>
-        <w:rPr>
-          <w:rFonts w:ascii="Calibri" w:hAnsi="Calibri" w:cs="Calibri"/>
-          <w:lang w:val="en-US"/>
-        </w:rPr>
-      </w:pPr>
-      <w:r>
-        <w:rPr>
-          <w:rFonts w:ascii="Calibri" w:hAnsi="Calibri" w:cs="Calibri"/>
-          <w:lang w:val="en-US"/>
-        </w:rPr>
-        <w:t xml:space="preserve">Per trigger: make a separate average for each event you specified in </w:t>
-      </w:r>
-      <w:r>
         <w:rPr>
           <w:rFonts w:ascii="Calibri" w:hAnsi="Calibri" w:cs="Calibri"/>
           <w:b/>
           <w:bCs/>
           <w:lang w:val="en-US"/>
         </w:rPr>
-        <w:t>3</w:t>
-      </w:r>
-      <w:r>
+      </w:pPr>
+    </w:p>
+    <w:p>
+      <w:pPr>
         <w:rPr>
           <w:rFonts w:ascii="Calibri" w:hAnsi="Calibri" w:cs="Calibri"/>
           <w:b/>
           <w:bCs/>
           <w:lang w:val="en-US"/>
         </w:rPr>
-        <w:t xml:space="preserve"> </w:t>
-      </w:r>
-      <w:r>
-        <w:rPr>
-          <w:rFonts w:ascii="Calibri" w:hAnsi="Calibri" w:cs="Calibri"/>
-          <w:lang w:val="en-US"/>
-        </w:rPr>
-        <w:t>(</w:t>
-      </w:r>
-      <w:r>
-        <w:rPr>
-          <w:rFonts w:ascii="Calibri" w:hAnsi="Calibri" w:cs="Calibri"/>
-          <w:lang w:val="en-US"/>
-        </w:rPr>
-        <w:t xml:space="preserve">most used in ERP research). </w:t>
-      </w:r>
-    </w:p>
-    <w:p>
-      <w:pPr>
-        <w:pStyle w:val="ListParagraph"/>
-        <w:numPr>
-          <w:ilvl w:val="0"/>
-          <w:numId w:val="4"/>
-        </w:numPr>
-        <w:rPr>
-          <w:rFonts w:ascii="Calibri" w:hAnsi="Calibri" w:cs="Calibri"/>
-          <w:lang w:val="en-US"/>
-        </w:rPr>
-      </w:pPr>
-      <w:r>
-        <w:rPr>
-          <w:rFonts w:ascii="Calibri" w:hAnsi="Calibri" w:cs="Calibri"/>
-          <w:lang w:val="en-US"/>
-        </w:rPr>
-        <w:t xml:space="preserve">Select the format for the output files. </w:t>
-      </w:r>
-    </w:p>
-    <w:p>
-      <w:pPr>
-        <w:pStyle w:val="ListParagraph"/>
-        <w:numPr>
-          <w:ilvl w:val="0"/>
-          <w:numId w:val="4"/>
-        </w:numPr>
-        <w:rPr>
-          <w:rFonts w:ascii="Calibri" w:hAnsi="Calibri" w:cs="Calibri"/>
-          <w:lang w:val="en-US"/>
-        </w:rPr>
-      </w:pPr>
-      <w:r>
-        <w:rPr>
-          <w:rFonts w:ascii="Calibri" w:hAnsi="Calibri" w:cs="Calibri"/>
-          <w:lang w:val="en-US"/>
-        </w:rPr>
-        <w:t xml:space="preserve">Select the destination folder where the results files will be saved (note: it reproduces the input structure. For example, a folder per participants if the input files where in subfolder). </w:t>
-      </w:r>
-    </w:p>
-    <w:p>
-      <w:pPr>
-        <w:pStyle w:val="ListParagraph"/>
-        <w:numPr>
-          <w:ilvl w:val="0"/>
-          <w:numId w:val="4"/>
-        </w:numPr>
-        <w:rPr>
-          <w:rFonts w:ascii="Calibri" w:hAnsi="Calibri" w:cs="Calibri"/>
-          <w:lang w:val="en-US"/>
-        </w:rPr>
-      </w:pPr>
-      <w:r>
-        <w:rPr>
-          <w:rFonts w:ascii="Calibri" w:hAnsi="Calibri" w:cs="Calibri"/>
-          <w:lang w:val="en-US"/>
-        </w:rPr>
-        <w:t>The suffix added to the input filename to obtain the output filename</w:t>
-      </w:r>
-    </w:p>
-    <w:p>
-      <w:pPr>
-        <w:pStyle w:val="ListParagraph"/>
-        <w:numPr>
-          <w:ilvl w:val="0"/>
-          <w:numId w:val="4"/>
-        </w:numPr>
-        <w:rPr>
-          <w:rFonts w:ascii="Calibri" w:hAnsi="Calibri" w:cs="Calibri"/>
-          <w:lang w:val="en-US"/>
-        </w:rPr>
-      </w:pPr>
-      <w:r>
-        <w:rPr>
-          <w:rFonts w:ascii="Calibri" w:hAnsi="Calibri" w:cs="Calibri"/>
-          <w:lang w:val="en-US"/>
-        </w:rPr>
-        <w:t>You can save a parameters file which will recode all the chosen options for a later processing (</w:t>
-      </w:r>
+      </w:pPr>
       <w:r>
         <w:rPr>
           <w:rFonts w:ascii="Calibri" w:hAnsi="Calibri" w:cs="Calibri"/>
@@ -2248,169 +3417,8 @@
           <w:bCs/>
           <w:lang w:val="en-US"/>
         </w:rPr>
-        <w:t>save</w:t>
-      </w:r>
-      <w:r>
-        <w:rPr>
-          <w:rFonts w:ascii="Calibri" w:hAnsi="Calibri" w:cs="Calibri"/>
-          <w:lang w:val="en-US"/>
-        </w:rPr>
-        <w:t xml:space="preserve"> and </w:t>
-      </w:r>
-      <w:r>
-        <w:rPr>
-          <w:rFonts w:ascii="Calibri" w:hAnsi="Calibri" w:cs="Calibri"/>
-          <w:b/>
-          <w:bCs/>
-          <w:lang w:val="en-US"/>
-        </w:rPr>
-        <w:t>save as</w:t>
-      </w:r>
-      <w:r>
-        <w:rPr>
-          <w:rFonts w:ascii="Calibri" w:hAnsi="Calibri" w:cs="Calibri"/>
-          <w:lang w:val="en-US"/>
-        </w:rPr>
-        <w:t xml:space="preserve">). You can use the button </w:t>
-      </w:r>
-      <w:r>
-        <w:rPr>
-          <w:rFonts w:ascii="Calibri" w:hAnsi="Calibri" w:cs="Calibri"/>
-          <w:b/>
-          <w:bCs/>
-          <w:lang w:val="en-US"/>
-        </w:rPr>
-        <w:t>open</w:t>
-      </w:r>
-      <w:r>
-        <w:rPr>
-          <w:rFonts w:ascii="Calibri" w:hAnsi="Calibri" w:cs="Calibri"/>
-          <w:lang w:val="en-US"/>
-        </w:rPr>
-        <w:t xml:space="preserve"> to call a previous saved parameters file. </w:t>
-      </w:r>
-    </w:p>
-    <w:p>
-      <w:pPr>
-        <w:pStyle w:val="ListParagraph"/>
-        <w:numPr>
-          <w:ilvl w:val="0"/>
-          <w:numId w:val="4"/>
-        </w:numPr>
-        <w:ind w:left="360"/>
-        <w:rPr>
-          <w:rFonts w:ascii="Calibri" w:hAnsi="Calibri" w:cs="Calibri"/>
-          <w:b/>
-          <w:bCs/>
-          <w:lang w:val="en-US"/>
-        </w:rPr>
-      </w:pPr>
-      <w:r>
-        <w:rPr>
-          <w:rFonts w:ascii="Calibri" w:hAnsi="Calibri" w:cs="Calibri"/>
-          <w:lang w:val="en-US"/>
-        </w:rPr>
-        <w:t xml:space="preserve">Click on </w:t>
-      </w:r>
-      <w:r>
-        <w:rPr>
-          <w:rFonts w:ascii="Calibri" w:hAnsi="Calibri" w:cs="Calibri"/>
-          <w:b/>
-          <w:bCs/>
-          <w:lang w:val="en-US"/>
-        </w:rPr>
-        <w:t>Run</w:t>
-      </w:r>
-      <w:r>
-        <w:rPr>
-          <w:rFonts w:ascii="Calibri" w:hAnsi="Calibri" w:cs="Calibri"/>
-          <w:lang w:val="en-US"/>
-        </w:rPr>
-        <w:t xml:space="preserve"> to carry out the processing parameterized in the </w:t>
-      </w:r>
-      <w:proofErr w:type="spellStart"/>
-      <w:r>
-        <w:rPr>
-          <w:rFonts w:ascii="Calibri" w:hAnsi="Calibri" w:cs="Calibri"/>
-          <w:lang w:val="en-US"/>
-        </w:rPr>
-        <w:t>Filerting</w:t>
-      </w:r>
-      <w:proofErr w:type="spellEnd"/>
-      <w:r>
-        <w:rPr>
-          <w:rFonts w:ascii="Calibri" w:hAnsi="Calibri" w:cs="Calibri"/>
-          <w:lang w:val="en-US"/>
-        </w:rPr>
-        <w:t xml:space="preserve"> module. The button </w:t>
-      </w:r>
-      <w:r>
-        <w:rPr>
-          <w:rFonts w:ascii="Calibri" w:hAnsi="Calibri" w:cs="Calibri"/>
-          <w:b/>
-          <w:bCs/>
-          <w:lang w:val="en-US"/>
-        </w:rPr>
-        <w:t>Done</w:t>
-      </w:r>
-      <w:r>
-        <w:rPr>
-          <w:rFonts w:ascii="Calibri" w:hAnsi="Calibri" w:cs="Calibri"/>
-          <w:lang w:val="en-US"/>
-        </w:rPr>
-        <w:t xml:space="preserve"> will close the Filtering module without perform the processing but keep in memory your parameters if you open again the </w:t>
-      </w:r>
-      <w:proofErr w:type="spellStart"/>
-      <w:r>
-        <w:rPr>
-          <w:rFonts w:ascii="Calibri" w:hAnsi="Calibri" w:cs="Calibri"/>
-          <w:lang w:val="en-US"/>
-        </w:rPr>
-        <w:t>Filerting</w:t>
-      </w:r>
-      <w:proofErr w:type="spellEnd"/>
-      <w:r>
-        <w:rPr>
-          <w:rFonts w:ascii="Calibri" w:hAnsi="Calibri" w:cs="Calibri"/>
-          <w:lang w:val="en-US"/>
-        </w:rPr>
-        <w:t xml:space="preserve"> module. The button </w:t>
-      </w:r>
-      <w:r>
-        <w:rPr>
-          <w:rFonts w:ascii="Calibri" w:hAnsi="Calibri" w:cs="Calibri"/>
-          <w:b/>
-          <w:bCs/>
-          <w:lang w:val="en-US"/>
-        </w:rPr>
-        <w:t>Cancel</w:t>
-      </w:r>
-      <w:r>
-        <w:rPr>
-          <w:rFonts w:ascii="Calibri" w:hAnsi="Calibri" w:cs="Calibri"/>
-          <w:lang w:val="en-US"/>
-        </w:rPr>
-        <w:t xml:space="preserve"> closes the module without processing and without keep the entered parameters in memory.</w:t>
-      </w:r>
-      <w:r>
-        <w:rPr>
-          <w:rFonts w:ascii="Calibri" w:hAnsi="Calibri" w:cs="Calibri"/>
-          <w:b/>
-          <w:bCs/>
-          <w:lang w:val="en-US"/>
-        </w:rPr>
         <w:br w:type="page"/>
       </w:r>
-    </w:p>
-    <w:p>
-      <w:pPr>
-        <w:rPr>
-          <w:rFonts w:ascii="Calibri" w:hAnsi="Calibri" w:cs="Calibri"/>
-          <w:b/>
-          <w:bCs/>
-          <w:lang w:val="en-US"/>
-        </w:rPr>
-      </w:pPr>
     </w:p>
     <w:p>
       <w:pPr>
@@ -2419,7 +3427,7 @@
         <w:spacing w:before="40" w:after="0" w:line="480" w:lineRule="auto"/>
         <w:outlineLvl w:val="1"/>
         <w:rPr>
-          <w:rFonts w:ascii="Calibri Light" w:eastAsia="Times New Roman" w:hAnsi="Calibri Light" w:cs="Times New Roman"/>
+          <w:rFonts w:ascii="Calibri" w:eastAsia="Times New Roman" w:hAnsi="Calibri" w:cs="Calibri"/>
           <w:color w:val="2F5496"/>
           <w:kern w:val="0"/>
           <w:sz w:val="26"/>
@@ -2431,7 +3439,7 @@
       <w:bookmarkStart w:id="0" w:name="_Hlk187952618"/>
       <w:r>
         <w:rPr>
-          <w:rFonts w:ascii="Calibri Light" w:eastAsia="Times New Roman" w:hAnsi="Calibri Light" w:cs="Times New Roman"/>
+          <w:rFonts w:ascii="Calibri" w:eastAsia="Times New Roman" w:hAnsi="Calibri" w:cs="Calibri"/>
           <w:color w:val="2F5496"/>
           <w:kern w:val="0"/>
           <w:sz w:val="26"/>
@@ -2439,38 +3447,30 @@
           <w:lang w:val="en-US"/>
           <w14:ligatures w14:val="none"/>
         </w:rPr>
+        <w:lastRenderedPageBreak/>
         <w:t>FAQ</w:t>
       </w:r>
     </w:p>
-    <w:p>
-      <w:pPr>
+    <w:bookmarkEnd w:id="0"/>
+    <w:p>
+      <w:pPr>
+        <w:rPr>
+          <w:rFonts w:ascii="Calibri" w:hAnsi="Calibri" w:cs="Calibri"/>
+          <w:lang w:val="en-US"/>
+        </w:rPr>
+      </w:pPr>
+      <w:r>
         <w:rPr>
           <w:rFonts w:ascii="Calibri" w:hAnsi="Calibri" w:cs="Calibri"/>
           <w:b/>
           <w:bCs/>
           <w:lang w:val="en-US"/>
         </w:rPr>
-      </w:pPr>
-      <w:r>
-        <w:rPr>
-          <w:rFonts w:ascii="Calibri" w:hAnsi="Calibri" w:cs="Calibri"/>
-          <w:b/>
-          <w:bCs/>
-          <w:lang w:val="en-US"/>
-        </w:rPr>
-        <w:t>What the output looks like?</w:t>
-      </w:r>
-    </w:p>
-    <w:bookmarkEnd w:id="0"/>
-    <w:p>
-      <w:pPr>
-        <w:rPr>
-          <w:rFonts w:ascii="Calibri" w:hAnsi="Calibri" w:cs="Calibri"/>
-          <w:lang w:val="en-US"/>
-        </w:rPr>
-      </w:pPr>
-      <w:r>
-        <w:rPr>
+        <w:t>What does the output look like?</w:t>
+      </w:r>
+      <w:r>
+        <w:rPr>
+          <w:rFonts w:ascii="Calibri" w:hAnsi="Calibri" w:cs="Calibri"/>
           <w:noProof/>
         </w:rPr>
         <w:drawing>
@@ -2536,7 +3536,16 @@
           <w:bCs/>
           <w:lang w:val="en-US"/>
         </w:rPr>
-        <w:t>16</w:t>
+        <w:t>1</w:t>
+      </w:r>
+      <w:r>
+        <w:rPr>
+          <w:rFonts w:ascii="Calibri" w:hAnsi="Calibri" w:cs="Calibri"/>
+          <w:b/>
+          <w:bCs/>
+          <w:lang w:val="en-US"/>
+        </w:rPr>
+        <w:t>3</w:t>
       </w:r>
       <w:r>
         <w:rPr>
@@ -2628,7 +3637,16 @@
           <w:bCs/>
           <w:lang w:val="en-US"/>
         </w:rPr>
-        <w:t>16</w:t>
+        <w:t>1</w:t>
+      </w:r>
+      <w:r>
+        <w:rPr>
+          <w:rFonts w:ascii="Calibri" w:hAnsi="Calibri" w:cs="Calibri"/>
+          <w:b/>
+          <w:bCs/>
+          <w:lang w:val="en-US"/>
+        </w:rPr>
+        <w:t>3</w:t>
       </w:r>
       <w:r>
         <w:rPr>
@@ -2730,7 +3748,23 @@
           <w:rFonts w:ascii="Calibri" w:hAnsi="Calibri" w:cs="Calibri"/>
           <w:lang w:val="en-US"/>
         </w:rPr>
-        <w:t>). The folder has the same structure as the input file. In this example, the input file has been saved in various sub-folders (P001, ...). In this example, the 'Merge epochs into one file' option has been selected. It creates a .csv file with the details of the start of each epoch, as well as the information of whether they were rejected and by which criterion (</w:t>
+        <w:t xml:space="preserve">). The folder has the same structure as the input file. In this example, the input file has been saved in various sub-folders (P001, ...). In this example, the 'Merge </w:t>
+      </w:r>
+      <w:proofErr w:type="gramStart"/>
+      <w:r>
+        <w:rPr>
+          <w:rFonts w:ascii="Calibri" w:hAnsi="Calibri" w:cs="Calibri"/>
+          <w:lang w:val="en-US"/>
+        </w:rPr>
+        <w:t>epochs</w:t>
+      </w:r>
+      <w:proofErr w:type="gramEnd"/>
+      <w:r>
+        <w:rPr>
+          <w:rFonts w:ascii="Calibri" w:hAnsi="Calibri" w:cs="Calibri"/>
+          <w:lang w:val="en-US"/>
+        </w:rPr>
+        <w:t xml:space="preserve"> into one file' option has been selected. It creates a .csv file with the details of the start of each epoch, as well as the information of whether they were rejected and by which criterion (</w:t>
       </w:r>
       <w:r>
         <w:rPr>
@@ -2860,7 +3894,16 @@
           <w:bCs/>
           <w:lang w:val="en-US"/>
         </w:rPr>
-        <w:t xml:space="preserve">What is in the Epoch_Summary.xlsx file and how should I use it? </w:t>
+        <w:t>What information does the Epoch_Summary.xlsx file contain, and how should it be used?</w:t>
+      </w:r>
+      <w:r>
+        <w:rPr>
+          <w:rFonts w:ascii="Calibri" w:hAnsi="Calibri" w:cs="Calibri"/>
+          <w:b/>
+          <w:bCs/>
+          <w:lang w:val="en-US"/>
+        </w:rPr>
+        <w:t xml:space="preserve"> </w:t>
       </w:r>
     </w:p>
     <w:p>
@@ -2974,7 +4017,6 @@
           <w:iCs/>
           <w:lang w:val="en-US"/>
         </w:rPr>
-        <w:lastRenderedPageBreak/>
         <w:t>nEEGrejected</w:t>
       </w:r>
       <w:proofErr w:type="spellEnd"/>
@@ -3055,6 +4097,7 @@
           <w:iCs/>
           <w:lang w:val="en-US"/>
         </w:rPr>
+        <w:lastRenderedPageBreak/>
         <w:t>nTOTALrejected</w:t>
       </w:r>
       <w:proofErr w:type="spellEnd"/>
@@ -3265,7 +4308,7 @@
           <w:rFonts w:ascii="Calibri" w:hAnsi="Calibri" w:cs="Calibri"/>
           <w:lang w:val="en-US"/>
         </w:rPr>
-        <w:t>This file can be used to identify outlier participants. The general rule is that participants with less than 66% of accepted epochs could be an outlier. This is not a hard and fast rule, but you should check this type of data carefully and consider discarding it.</w:t>
+        <w:t>This file can be used to identify participants who are outliers. Generally, participants with fewer than 66% accepted epochs could be outliers. However, this is not a hard and fast rule, so you should check this type of data carefully and consider discarding it.</w:t>
       </w:r>
     </w:p>
     <w:p>
@@ -3314,128 +4357,272 @@
           <w:bCs/>
           <w:lang w:val="en-US"/>
         </w:rPr>
-        <w:t xml:space="preserve"> module for my frequency analysis or to reject periods of bad signal? </w:t>
-      </w:r>
-    </w:p>
-    <w:p>
-      <w:pPr>
-        <w:rPr>
-          <w:lang w:val="en-US"/>
-        </w:rPr>
-      </w:pPr>
-      <w:r>
-        <w:rPr>
-          <w:lang w:val="en-US"/>
-        </w:rPr>
-        <w:t>In the frequency analysis it was necessary to split the signal into small equal parts (epochs) and remove those with a bad signal. In this particular case, leave the Events field empty (</w:t>
-      </w:r>
-      <w:r>
-        <w:rPr>
+        <w:t xml:space="preserve"> module to perform frequency analysis or reject periods of poor signal quality?</w:t>
+      </w:r>
+      <w:r>
+        <w:rPr>
+          <w:rFonts w:ascii="Calibri" w:hAnsi="Calibri" w:cs="Calibri"/>
           <w:b/>
           <w:bCs/>
           <w:lang w:val="en-US"/>
         </w:rPr>
-        <w:t>3</w:t>
-      </w:r>
-      <w:r>
-        <w:rPr>
-          <w:lang w:val="en-US"/>
-        </w:rPr>
-        <w:t xml:space="preserve">), select the whole file with an Epoch onset=0, Epoch offset = </w:t>
-      </w:r>
-      <w:proofErr w:type="spellStart"/>
-      <w:r>
-        <w:rPr>
-          <w:lang w:val="en-US"/>
-        </w:rPr>
-        <w:t>EoF</w:t>
-      </w:r>
-      <w:proofErr w:type="spellEnd"/>
-      <w:r>
-        <w:rPr>
-          <w:lang w:val="en-US"/>
-        </w:rPr>
-        <w:t xml:space="preserve"> (</w:t>
-      </w:r>
-      <w:r>
-        <w:rPr>
+        <w:t xml:space="preserve"> </w:t>
+      </w:r>
+    </w:p>
+    <w:p>
+      <w:pPr>
+        <w:rPr>
+          <w:rFonts w:ascii="Calibri" w:hAnsi="Calibri" w:cs="Calibri"/>
+          <w:lang w:val="en-US"/>
+        </w:rPr>
+      </w:pPr>
+      <w:r>
+        <w:rPr>
+          <w:rFonts w:ascii="Calibri" w:hAnsi="Calibri" w:cs="Calibri"/>
+          <w:lang w:val="en-US"/>
+        </w:rPr>
+        <w:t xml:space="preserve">For the frequency analysis, the signal had to be split into small, equal parts (epochs), with the poor-quality ones removed. In this case, leave the </w:t>
+      </w:r>
+      <w:r>
+        <w:rPr>
+          <w:rFonts w:ascii="Calibri" w:hAnsi="Calibri" w:cs="Calibri"/>
+          <w:i/>
+          <w:iCs/>
+          <w:lang w:val="en-US"/>
+        </w:rPr>
+        <w:t>'Events'</w:t>
+      </w:r>
+      <w:r>
+        <w:rPr>
+          <w:rFonts w:ascii="Calibri" w:hAnsi="Calibri" w:cs="Calibri"/>
+          <w:lang w:val="en-US"/>
+        </w:rPr>
+        <w:t xml:space="preserve"> field empty (</w:t>
+      </w:r>
+      <w:r>
+        <w:rPr>
+          <w:rFonts w:ascii="Calibri" w:hAnsi="Calibri" w:cs="Calibri"/>
+          <w:lang w:val="en-US"/>
+        </w:rPr>
+        <w:t xml:space="preserve">point </w:t>
+      </w:r>
+      <w:r>
+        <w:rPr>
+          <w:rFonts w:ascii="Calibri" w:hAnsi="Calibri" w:cs="Calibri"/>
           <w:b/>
           <w:bCs/>
           <w:lang w:val="en-US"/>
         </w:rPr>
-        <w:t>4</w:t>
-      </w:r>
-      <w:r>
-        <w:rPr>
-          <w:lang w:val="en-US"/>
-        </w:rPr>
-        <w:t>) and activate the Split into sub-epochs option and select the length of these sub-epochs (</w:t>
-      </w:r>
-      <w:r>
-        <w:rPr>
+        <w:t>3</w:t>
+      </w:r>
+      <w:r>
+        <w:rPr>
+          <w:rFonts w:ascii="Calibri" w:hAnsi="Calibri" w:cs="Calibri"/>
+          <w:lang w:val="en-US"/>
+        </w:rPr>
+        <w:t xml:space="preserve">), select the entire file with an </w:t>
+      </w:r>
+      <w:r>
+        <w:rPr>
+          <w:rFonts w:ascii="Calibri" w:hAnsi="Calibri" w:cs="Calibri"/>
+          <w:i/>
+          <w:iCs/>
+          <w:lang w:val="en-US"/>
+        </w:rPr>
+        <w:t>'Epoch onset'</w:t>
+      </w:r>
+      <w:r>
+        <w:rPr>
+          <w:rFonts w:ascii="Calibri" w:hAnsi="Calibri" w:cs="Calibri"/>
+          <w:lang w:val="en-US"/>
+        </w:rPr>
+        <w:t xml:space="preserve"> of 0 and an </w:t>
+      </w:r>
+      <w:r>
+        <w:rPr>
+          <w:rFonts w:ascii="Calibri" w:hAnsi="Calibri" w:cs="Calibri"/>
+          <w:i/>
+          <w:iCs/>
+          <w:lang w:val="en-US"/>
+        </w:rPr>
+        <w:t>'Epoch offset'</w:t>
+      </w:r>
+      <w:r>
+        <w:rPr>
+          <w:rFonts w:ascii="Calibri" w:hAnsi="Calibri" w:cs="Calibri"/>
+          <w:lang w:val="en-US"/>
+        </w:rPr>
+        <w:t xml:space="preserve"> of </w:t>
+      </w:r>
+      <w:r>
+        <w:rPr>
+          <w:rFonts w:ascii="Calibri" w:hAnsi="Calibri" w:cs="Calibri"/>
+          <w:i/>
+          <w:iCs/>
+          <w:lang w:val="en-US"/>
+        </w:rPr>
+        <w:t>'</w:t>
+      </w:r>
+      <w:proofErr w:type="spellStart"/>
+      <w:r>
+        <w:rPr>
+          <w:rFonts w:ascii="Calibri" w:hAnsi="Calibri" w:cs="Calibri"/>
+          <w:i/>
+          <w:iCs/>
+          <w:lang w:val="en-US"/>
+        </w:rPr>
+        <w:t>EoF</w:t>
+      </w:r>
+      <w:proofErr w:type="spellEnd"/>
+      <w:r>
+        <w:rPr>
+          <w:rFonts w:ascii="Calibri" w:hAnsi="Calibri" w:cs="Calibri"/>
+          <w:i/>
+          <w:iCs/>
+          <w:lang w:val="en-US"/>
+        </w:rPr>
+        <w:t>'</w:t>
+      </w:r>
+      <w:r>
+        <w:rPr>
+          <w:rFonts w:ascii="Calibri" w:hAnsi="Calibri" w:cs="Calibri"/>
+          <w:lang w:val="en-US"/>
+        </w:rPr>
+        <w:t xml:space="preserve"> (</w:t>
+      </w:r>
+      <w:r>
+        <w:rPr>
+          <w:rFonts w:ascii="Calibri" w:hAnsi="Calibri" w:cs="Calibri"/>
+          <w:lang w:val="en-US"/>
+        </w:rPr>
+        <w:t xml:space="preserve">point </w:t>
+      </w:r>
+      <w:r>
+        <w:rPr>
+          <w:rFonts w:ascii="Calibri" w:hAnsi="Calibri" w:cs="Calibri"/>
           <w:b/>
           <w:bCs/>
           <w:lang w:val="en-US"/>
         </w:rPr>
-        <w:t>5</w:t>
-      </w:r>
-      <w:r>
-        <w:rPr>
-          <w:lang w:val="en-US"/>
-        </w:rPr>
-        <w:t>) (for example 2000ms). In this case the entire EEG file will be split into epochs of 2000ms and each of them will be tested for artefact rejection (B). To record a new file with all the clean epochs concatenated, select the Merge epochs into one file option (</w:t>
-      </w:r>
-      <w:r>
-        <w:rPr>
+        <w:t>4</w:t>
+      </w:r>
+      <w:r>
+        <w:rPr>
+          <w:rFonts w:ascii="Calibri" w:hAnsi="Calibri" w:cs="Calibri"/>
+          <w:lang w:val="en-US"/>
+        </w:rPr>
+        <w:t xml:space="preserve">), activate the </w:t>
+      </w:r>
+      <w:r>
+        <w:rPr>
+          <w:rFonts w:ascii="Calibri" w:hAnsi="Calibri" w:cs="Calibri"/>
+          <w:i/>
+          <w:iCs/>
+          <w:lang w:val="en-US"/>
+        </w:rPr>
+        <w:t>'Split into sub-epochs'</w:t>
+      </w:r>
+      <w:r>
+        <w:rPr>
+          <w:rFonts w:ascii="Calibri" w:hAnsi="Calibri" w:cs="Calibri"/>
+          <w:lang w:val="en-US"/>
+        </w:rPr>
+        <w:t xml:space="preserve"> option (</w:t>
+      </w:r>
+      <w:r>
+        <w:rPr>
+          <w:rFonts w:ascii="Calibri" w:hAnsi="Calibri" w:cs="Calibri"/>
+          <w:lang w:val="en-US"/>
+        </w:rPr>
+        <w:t xml:space="preserve">point </w:t>
+      </w:r>
+      <w:r>
+        <w:rPr>
+          <w:rFonts w:ascii="Calibri" w:hAnsi="Calibri" w:cs="Calibri"/>
           <w:b/>
           <w:bCs/>
           <w:lang w:val="en-US"/>
         </w:rPr>
-        <w:t>8</w:t>
-      </w:r>
-      <w:r>
-        <w:rPr>
-          <w:lang w:val="en-US"/>
-        </w:rPr>
-        <w:t xml:space="preserve">). You will then use this file in the </w:t>
+        <w:t>5</w:t>
+      </w:r>
+      <w:r>
+        <w:rPr>
+          <w:rFonts w:ascii="Calibri" w:hAnsi="Calibri" w:cs="Calibri"/>
+          <w:lang w:val="en-US"/>
+        </w:rPr>
+        <w:t xml:space="preserve">) and select the length of these sub-epochs (for example, 2000 </w:t>
       </w:r>
       <w:proofErr w:type="spellStart"/>
       <w:r>
         <w:rPr>
-          <w:lang w:val="en-US"/>
-        </w:rPr>
-        <w:t>Frequencying</w:t>
+          <w:rFonts w:ascii="Calibri" w:hAnsi="Calibri" w:cs="Calibri"/>
+          <w:lang w:val="en-US"/>
+        </w:rPr>
+        <w:t>ms</w:t>
       </w:r>
       <w:proofErr w:type="spellEnd"/>
       <w:r>
         <w:rPr>
-          <w:lang w:val="en-US"/>
-        </w:rPr>
-        <w:t xml:space="preserve"> module, using an epoch length of the same size as the sub-epoch duration you have specified in this module. </w:t>
-      </w:r>
-      <w:r>
-        <w:rPr>
-          <w:lang w:val="en-US"/>
-        </w:rPr>
-        <w:t xml:space="preserve"> </w:t>
-      </w:r>
-    </w:p>
-    <w:p>
-      <w:pPr>
-        <w:rPr>
-          <w:lang w:val="en-US"/>
-        </w:rPr>
-      </w:pPr>
-    </w:p>
-    <w:p>
-      <w:pPr>
+          <w:rFonts w:ascii="Calibri" w:hAnsi="Calibri" w:cs="Calibri"/>
+          <w:lang w:val="en-US"/>
+        </w:rPr>
+        <w:t xml:space="preserve">). The entire EEG file will then be split into 2000 </w:t>
+      </w:r>
+      <w:proofErr w:type="spellStart"/>
+      <w:r>
+        <w:rPr>
+          <w:rFonts w:ascii="Calibri" w:hAnsi="Calibri" w:cs="Calibri"/>
+          <w:lang w:val="en-US"/>
+        </w:rPr>
+        <w:t>ms</w:t>
+      </w:r>
+      <w:proofErr w:type="spellEnd"/>
+      <w:r>
+        <w:rPr>
+          <w:rFonts w:ascii="Calibri" w:hAnsi="Calibri" w:cs="Calibri"/>
+          <w:lang w:val="en-US"/>
+        </w:rPr>
+        <w:t xml:space="preserve"> epochs, each of which will be tested for artefact rejection (</w:t>
+      </w:r>
+      <w:r>
         <w:rPr>
           <w:rFonts w:ascii="Calibri" w:hAnsi="Calibri" w:cs="Calibri"/>
           <w:b/>
           <w:bCs/>
           <w:lang w:val="en-US"/>
         </w:rPr>
-      </w:pPr>
+        <w:t>B</w:t>
+      </w:r>
+      <w:r>
+        <w:rPr>
+          <w:rFonts w:ascii="Calibri" w:hAnsi="Calibri" w:cs="Calibri"/>
+          <w:lang w:val="en-US"/>
+        </w:rPr>
+        <w:t xml:space="preserve">). To create a new file containing all the clean epochs, select the </w:t>
+      </w:r>
+      <w:r>
+        <w:rPr>
+          <w:rFonts w:ascii="Calibri" w:hAnsi="Calibri" w:cs="Calibri"/>
+          <w:i/>
+          <w:iCs/>
+          <w:lang w:val="en-US"/>
+        </w:rPr>
+        <w:t>'Merge epochs into one file'</w:t>
+      </w:r>
+      <w:r>
+        <w:rPr>
+          <w:rFonts w:ascii="Calibri" w:hAnsi="Calibri" w:cs="Calibri"/>
+          <w:lang w:val="en-US"/>
+        </w:rPr>
+        <w:t xml:space="preserve"> option (</w:t>
+      </w:r>
+      <w:r>
+        <w:rPr>
+          <w:rFonts w:ascii="Calibri" w:hAnsi="Calibri" w:cs="Calibri"/>
+          <w:lang w:val="en-US"/>
+        </w:rPr>
+        <w:t xml:space="preserve">point </w:t>
+      </w:r>
       <w:r>
         <w:rPr>
           <w:rFonts w:ascii="Calibri" w:hAnsi="Calibri" w:cs="Calibri"/>
@@ -3443,87 +4630,63 @@
           <w:bCs/>
           <w:lang w:val="en-US"/>
         </w:rPr>
-        <w:t xml:space="preserve">When should I use baseline correction? </w:t>
-      </w:r>
-    </w:p>
-    <w:p>
-      <w:pPr>
-        <w:rPr>
-          <w:rFonts w:ascii="Calibri" w:hAnsi="Calibri" w:cs="Calibri"/>
-          <w:lang w:val="en-US"/>
-        </w:rPr>
-      </w:pPr>
-      <w:r>
-        <w:rPr>
-          <w:rFonts w:ascii="Calibri" w:hAnsi="Calibri" w:cs="Calibri"/>
-          <w:lang w:val="en-US"/>
-        </w:rPr>
-        <w:t xml:space="preserve">As explained in the point, baseline correction consists of subtracting the mean amplitude of a specified period of the epoch (the baseline) from the whole epoch. </w:t>
-      </w:r>
-    </w:p>
-    <w:p>
-      <w:pPr>
-        <w:rPr>
-          <w:rFonts w:ascii="Calibri" w:hAnsi="Calibri" w:cs="Calibri"/>
-          <w:lang w:val="en-US"/>
-        </w:rPr>
-      </w:pPr>
-      <w:r>
-        <w:rPr>
-          <w:rFonts w:ascii="Calibri" w:hAnsi="Calibri" w:cs="Calibri"/>
-          <w:lang w:val="en-US"/>
-        </w:rPr>
-        <w:t xml:space="preserve">The most commonly used option is to use the whole epoch as the baseline to compensate for the general amplitude differences along the EEG recording (mainly due to signal drift). It allows for a more comparable amplitude between epochs (correction by this relative baseline). </w:t>
-      </w:r>
-    </w:p>
-    <w:p>
-      <w:pPr>
-        <w:rPr>
-          <w:rFonts w:ascii="Calibri" w:hAnsi="Calibri" w:cs="Calibri"/>
-          <w:lang w:val="en-US"/>
-        </w:rPr>
-      </w:pPr>
-      <w:r>
-        <w:rPr>
-          <w:rFonts w:ascii="Calibri" w:hAnsi="Calibri" w:cs="Calibri"/>
-          <w:lang w:val="en-US"/>
-        </w:rPr>
-        <w:t xml:space="preserve">Some authors prefer not to use a baseline to avoid losing significant differences between conditions (it is true that a baseline correction makes the result more reliable, but also more conservative). </w:t>
-      </w:r>
-    </w:p>
-    <w:p>
-      <w:pPr>
-        <w:rPr>
-          <w:rFonts w:ascii="Calibri" w:hAnsi="Calibri" w:cs="Calibri"/>
-          <w:lang w:val="en-US"/>
-        </w:rPr>
-      </w:pPr>
-      <w:r>
-        <w:rPr>
-          <w:rFonts w:ascii="Calibri" w:hAnsi="Calibri" w:cs="Calibri"/>
-          <w:lang w:val="en-US"/>
-        </w:rPr>
-        <w:t xml:space="preserve">In some cases, a pre-trigger baseline is used. This makes it possible to ensure that the amplitude at the event is 0. However, this is only valid if one makes the hypothesis that there is no effect of anticipation or any signal related to the event before it, which is rarely the case. This is why this option is usually not used. </w:t>
-      </w:r>
-    </w:p>
-    <w:p>
-      <w:pPr>
+        <w:t>8</w:t>
+      </w:r>
+      <w:r>
+        <w:rPr>
+          <w:rFonts w:ascii="Calibri" w:hAnsi="Calibri" w:cs="Calibri"/>
+          <w:lang w:val="en-US"/>
+        </w:rPr>
+        <w:t xml:space="preserve">). You will then use this file in the </w:t>
+      </w:r>
+      <w:r>
         <w:rPr>
           <w:rFonts w:ascii="Calibri" w:hAnsi="Calibri" w:cs="Calibri"/>
           <w:b/>
           <w:bCs/>
           <w:lang w:val="en-US"/>
         </w:rPr>
-      </w:pPr>
-      <w:r>
+        <w:t>Frequency</w:t>
+      </w:r>
+      <w:r>
+        <w:rPr>
+          <w:rFonts w:ascii="Calibri" w:hAnsi="Calibri" w:cs="Calibri"/>
+          <w:lang w:val="en-US"/>
+        </w:rPr>
+        <w:t xml:space="preserve"> module with an epoch length equal to the sub-epoch duration specified in this module.</w:t>
+      </w:r>
+      <w:r>
+        <w:rPr>
+          <w:rFonts w:ascii="Calibri" w:hAnsi="Calibri" w:cs="Calibri"/>
+          <w:lang w:val="en-US"/>
+        </w:rPr>
+        <w:t xml:space="preserve"> </w:t>
+      </w:r>
+      <w:r>
+        <w:rPr>
+          <w:rFonts w:ascii="Calibri" w:hAnsi="Calibri" w:cs="Calibri"/>
+          <w:lang w:val="en-US"/>
+        </w:rPr>
+        <w:t xml:space="preserve"> </w:t>
+      </w:r>
+    </w:p>
+    <w:p>
+      <w:pPr>
+        <w:rPr>
+          <w:rFonts w:ascii="Calibri" w:hAnsi="Calibri" w:cs="Calibri"/>
+          <w:lang w:val="en-US"/>
+        </w:rPr>
+      </w:pPr>
+    </w:p>
+    <w:p>
+      <w:pPr>
         <w:rPr>
           <w:rFonts w:ascii="Calibri" w:hAnsi="Calibri" w:cs="Calibri"/>
           <w:b/>
           <w:bCs/>
           <w:lang w:val="en-US"/>
         </w:rPr>
-        <w:t xml:space="preserve">Which method of artefact </w:t>
-      </w:r>
+      </w:pPr>
       <w:r>
         <w:rPr>
           <w:rFonts w:ascii="Calibri" w:hAnsi="Calibri" w:cs="Calibri"/>
@@ -3531,7 +4694,142 @@
           <w:bCs/>
           <w:lang w:val="en-US"/>
         </w:rPr>
-        <w:t>rejection should I use?</w:t>
+        <w:t xml:space="preserve">When should I use baseline correction? </w:t>
+      </w:r>
+    </w:p>
+    <w:p>
+      <w:pPr>
+        <w:rPr>
+          <w:rFonts w:ascii="Calibri" w:hAnsi="Calibri" w:cs="Calibri"/>
+          <w:lang w:val="en-US"/>
+        </w:rPr>
+      </w:pPr>
+      <w:r>
+        <w:rPr>
+          <w:rFonts w:ascii="Calibri" w:hAnsi="Calibri" w:cs="Calibri"/>
+          <w:lang w:val="en-US"/>
+        </w:rPr>
+        <w:t>As explained above, baseline correction involves subtracting the mean amplitude of a specified period of the epoch (the baseline) from the entire epoch.</w:t>
+      </w:r>
+    </w:p>
+    <w:p>
+      <w:pPr>
+        <w:rPr>
+          <w:rFonts w:ascii="Calibri" w:hAnsi="Calibri" w:cs="Calibri"/>
+          <w:lang w:val="en-US"/>
+        </w:rPr>
+      </w:pPr>
+      <w:r>
+        <w:rPr>
+          <w:rFonts w:ascii="Calibri" w:hAnsi="Calibri" w:cs="Calibri"/>
+          <w:lang w:val="en-US"/>
+        </w:rPr>
+        <w:t>The most common option is to use the entire epoch as the baseline, which compensates for general amplitude differences throughout the EEG recording (mainly due to signal drift). This allows for a more comparable amplitude between epochs (correction by this relative baseline).</w:t>
+      </w:r>
+    </w:p>
+    <w:p>
+      <w:pPr>
+        <w:rPr>
+          <w:rFonts w:ascii="Calibri" w:hAnsi="Calibri" w:cs="Calibri"/>
+          <w:lang w:val="en-US"/>
+        </w:rPr>
+      </w:pPr>
+      <w:r>
+        <w:rPr>
+          <w:rFonts w:ascii="Calibri" w:hAnsi="Calibri" w:cs="Calibri"/>
+          <w:lang w:val="en-US"/>
+        </w:rPr>
+        <w:t xml:space="preserve">Some authors prefer not to use a baseline </w:t>
+      </w:r>
+      <w:proofErr w:type="gramStart"/>
+      <w:r>
+        <w:rPr>
+          <w:rFonts w:ascii="Calibri" w:hAnsi="Calibri" w:cs="Calibri"/>
+          <w:lang w:val="en-US"/>
+        </w:rPr>
+        <w:t>in order to</w:t>
+      </w:r>
+      <w:proofErr w:type="gramEnd"/>
+      <w:r>
+        <w:rPr>
+          <w:rFonts w:ascii="Calibri" w:hAnsi="Calibri" w:cs="Calibri"/>
+          <w:lang w:val="en-US"/>
+        </w:rPr>
+        <w:t xml:space="preserve"> avoid losing significant differences between conditions. While </w:t>
+      </w:r>
+      <w:proofErr w:type="gramStart"/>
+      <w:r>
+        <w:rPr>
+          <w:rFonts w:ascii="Calibri" w:hAnsi="Calibri" w:cs="Calibri"/>
+          <w:lang w:val="en-US"/>
+        </w:rPr>
+        <w:t>a baseline correction does</w:t>
+      </w:r>
+      <w:proofErr w:type="gramEnd"/>
+      <w:r>
+        <w:rPr>
+          <w:rFonts w:ascii="Calibri" w:hAnsi="Calibri" w:cs="Calibri"/>
+          <w:lang w:val="en-US"/>
+        </w:rPr>
+        <w:t xml:space="preserve"> make the results more reliable, it also makes them more conservative.</w:t>
+      </w:r>
+    </w:p>
+    <w:p>
+      <w:pPr>
+        <w:rPr>
+          <w:rFonts w:ascii="Calibri" w:hAnsi="Calibri" w:cs="Calibri"/>
+          <w:lang w:val="en-US"/>
+        </w:rPr>
+      </w:pPr>
+      <w:r>
+        <w:rPr>
+          <w:rFonts w:ascii="Calibri" w:hAnsi="Calibri" w:cs="Calibri"/>
+          <w:lang w:val="en-US"/>
+        </w:rPr>
+        <w:t xml:space="preserve">In some cases, a pre-trigger baseline is used. This ensures that the amplitude at the event is 0, but this is only valid if it is </w:t>
+      </w:r>
+      <w:proofErr w:type="spellStart"/>
+      <w:r>
+        <w:rPr>
+          <w:rFonts w:ascii="Calibri" w:hAnsi="Calibri" w:cs="Calibri"/>
+          <w:lang w:val="en-US"/>
+        </w:rPr>
+        <w:t>hypothesised</w:t>
+      </w:r>
+      <w:proofErr w:type="spellEnd"/>
+      <w:r>
+        <w:rPr>
+          <w:rFonts w:ascii="Calibri" w:hAnsi="Calibri" w:cs="Calibri"/>
+          <w:lang w:val="en-US"/>
+        </w:rPr>
+        <w:t xml:space="preserve"> that there is no anticipation or signal related to the event beforehand, which is rarely the case. This is why this option is usually not used.</w:t>
+      </w:r>
+    </w:p>
+    <w:p>
+      <w:pPr>
+        <w:rPr>
+          <w:rFonts w:ascii="Calibri" w:hAnsi="Calibri" w:cs="Calibri"/>
+          <w:lang w:val="en-US"/>
+        </w:rPr>
+      </w:pPr>
+    </w:p>
+    <w:p>
+      <w:pPr>
+        <w:rPr>
+          <w:rFonts w:ascii="Calibri" w:hAnsi="Calibri" w:cs="Calibri"/>
+          <w:b/>
+          <w:bCs/>
+          <w:lang w:val="en-US"/>
+        </w:rPr>
+      </w:pPr>
+      <w:r>
+        <w:rPr>
+          <w:rFonts w:ascii="Calibri" w:hAnsi="Calibri" w:cs="Calibri"/>
+          <w:b/>
+          <w:bCs/>
+          <w:lang w:val="en-US"/>
+        </w:rPr>
+        <w:t>Which artefact rejection method should I use?</w:t>
       </w:r>
     </w:p>
     <w:p>
@@ -3562,7 +4860,56 @@
           <w:rFonts w:ascii="Calibri" w:hAnsi="Calibri" w:cs="Calibri"/>
           <w:lang w:val="en-US"/>
         </w:rPr>
-        <w:t xml:space="preserve"> has been use in the literature. The </w:t>
+        <w:t xml:space="preserve"> </w:t>
+      </w:r>
+      <w:r>
+        <w:rPr>
+          <w:rFonts w:ascii="Calibri" w:hAnsi="Calibri" w:cs="Calibri"/>
+          <w:lang w:val="en-US"/>
+        </w:rPr>
+        <w:t>have</w:t>
+      </w:r>
+      <w:r>
+        <w:rPr>
+          <w:rFonts w:ascii="Calibri" w:hAnsi="Calibri" w:cs="Calibri"/>
+          <w:lang w:val="en-US"/>
+        </w:rPr>
+        <w:t xml:space="preserve"> been use</w:t>
+      </w:r>
+      <w:r>
+        <w:rPr>
+          <w:rFonts w:ascii="Calibri" w:hAnsi="Calibri" w:cs="Calibri"/>
+          <w:lang w:val="en-US"/>
+        </w:rPr>
+        <w:t>d</w:t>
+      </w:r>
+      <w:r>
+        <w:rPr>
+          <w:rFonts w:ascii="Calibri" w:hAnsi="Calibri" w:cs="Calibri"/>
+          <w:lang w:val="en-US"/>
+        </w:rPr>
+        <w:t xml:space="preserve"> in </w:t>
+      </w:r>
+      <w:r>
+        <w:rPr>
+          <w:rFonts w:ascii="Calibri" w:hAnsi="Calibri" w:cs="Calibri"/>
+          <w:lang w:val="en-US"/>
+        </w:rPr>
+        <w:t>literature</w:t>
+      </w:r>
+      <w:r>
+        <w:rPr>
+          <w:rFonts w:ascii="Calibri" w:hAnsi="Calibri" w:cs="Calibri"/>
+          <w:lang w:val="en-US"/>
+        </w:rPr>
+        <w:t xml:space="preserve">. The </w:t>
+      </w:r>
+      <w:r>
+        <w:rPr>
+          <w:rFonts w:ascii="Calibri" w:hAnsi="Calibri" w:cs="Calibri"/>
+          <w:lang w:val="en-US"/>
+        </w:rPr>
+        <w:t>‘</w:t>
       </w:r>
       <w:r>
         <w:rPr>
@@ -3580,6 +4927,15 @@
           <w:iCs/>
           <w:lang w:val="en-US"/>
         </w:rPr>
+        <w:t>’</w:t>
+      </w:r>
+      <w:r>
+        <w:rPr>
+          <w:rFonts w:ascii="Calibri" w:hAnsi="Calibri" w:cs="Calibri"/>
+          <w:i/>
+          <w:iCs/>
+          <w:lang w:val="en-US"/>
+        </w:rPr>
         <w:t xml:space="preserve"> </w:t>
       </w:r>
       <w:r>
@@ -3638,6 +4994,13 @@
       <w:r>
         <w:rPr>
           <w:rFonts w:ascii="Calibri" w:hAnsi="Calibri" w:cs="Calibri"/>
+          <w:lang w:val="en-US"/>
+        </w:rPr>
+        <w:t>‘</w:t>
+      </w:r>
+      <w:r>
+        <w:rPr>
+          <w:rFonts w:ascii="Calibri" w:hAnsi="Calibri" w:cs="Calibri"/>
           <w:i/>
           <w:iCs/>
           <w:lang w:val="en-US"/>
@@ -3647,6 +5010,15 @@
       <w:r>
         <w:rPr>
           <w:rFonts w:ascii="Calibri" w:hAnsi="Calibri" w:cs="Calibri"/>
+          <w:i/>
+          <w:iCs/>
+          <w:lang w:val="en-US"/>
+        </w:rPr>
+        <w:t>’</w:t>
+      </w:r>
+      <w:r>
+        <w:rPr>
+          <w:rFonts w:ascii="Calibri" w:hAnsi="Calibri" w:cs="Calibri"/>
           <w:lang w:val="en-US"/>
         </w:rPr>
         <w:t xml:space="preserve"> </w:t>
@@ -3677,7 +5049,7 @@
           <w:rFonts w:ascii="Calibri" w:hAnsi="Calibri" w:cs="Calibri"/>
           <w:lang w:val="en-US"/>
         </w:rPr>
-        <w:t xml:space="preserve">There is no hard and fast rule as to which one to use. Look at the summary file generated as output to see how many epochs were rejected according to each criterion.  </w:t>
+        <w:t>There is no hard and fast rule as to which criterion to use. Look at the summary file generated as output to see how many epochs were rejected by each criterion.</w:t>
       </w:r>
     </w:p>
     <w:sectPr>

</xml_diff>